<commit_message>
Updated shortUrls to use google's surl service, updated resume.
</commit_message>
<xml_diff>
--- a/files/Ashlin-Allen_resume.docx
+++ b/files/Ashlin-Allen_resume.docx
@@ -7,12 +7,7 @@
         <w:pStyle w:val="Name"/>
       </w:pPr>
       <w:r>
-        <w:t>ASHL</w:t>
-      </w:r>
-      <w:bookmarkStart w:id="0" w:name="_GoBack"/>
-      <w:bookmarkEnd w:id="0"/>
-      <w:r>
-        <w:t>IN GARRETT ALLEN</w:t>
+        <w:t>ASHLIN GARRETT ALLEN</w:t>
       </w:r>
     </w:p>
     <w:tbl>
@@ -21,8 +16,8 @@
         <w:tblLook w:val="04A0" w:firstRow="1" w:lastRow="0" w:firstColumn="1" w:lastColumn="0" w:noHBand="0" w:noVBand="1"/>
       </w:tblPr>
       <w:tblGrid>
-        <w:gridCol w:w="648"/>
-        <w:gridCol w:w="8201"/>
+        <w:gridCol w:w="632"/>
+        <w:gridCol w:w="8001"/>
         <w:gridCol w:w="7"/>
       </w:tblGrid>
       <w:tr>
@@ -66,36 +61,143 @@
               <w:rPr>
                 <w:sz w:val="20"/>
               </w:rPr>
-              <w:t>I’m a full-stack developer with a focus on front-end development and a keen eye for standards compliance and code smell. I like reusability and DRY. I’ve worked under SCRUM and Agile practices and am interested in moving away from ASP.NET Webforms and into ASP.NET MVC and/or ASP.NET WebAPI + AngularJS (making the switch? Let’s work together!) My professional goal is to become an indie game creator/developer.</w:t>
-            </w:r>
-          </w:p>
-          <w:p>
-            <w:pPr>
-              <w:rPr>
-                <w:sz w:val="20"/>
-              </w:rPr>
-            </w:pPr>
-            <w:r>
-              <w:rPr>
-                <w:sz w:val="20"/>
-              </w:rPr>
-              <w:t>I am seeking a position with a forward-thinking company which offers competitive pay, has great benefits and will allow me to define my own work schedule in a relaxed environment, allowing work-from-home days on a regular basis. I’m very much a 10am kind of person and I put a very high value on my personal time, but I am reliable! I’m a hard worker and a perfectionist who is not afraid of deadlines.</w:t>
-            </w:r>
-          </w:p>
-          <w:p>
-            <w:pPr>
-              <w:rPr>
-                <w:sz w:val="20"/>
-              </w:rPr>
-            </w:pPr>
-            <w:r>
-              <w:rPr>
-                <w:sz w:val="20"/>
-              </w:rPr>
-              <w:t>My ideal position would be with a small, stable company which maintains a subscription-based product rather than building brochure websites for clients. I am not seeking a job where I will find myself regularly working over 40 hours a week to meet crunches.</w:t>
-            </w:r>
-          </w:p>
-          <w:p/>
+              <w:t>I’m a full-</w:t>
+            </w:r>
+            <w:r>
+              <w:rPr>
+                <w:sz w:val="20"/>
+              </w:rPr>
+              <w:t>stack developer with a</w:t>
+            </w:r>
+            <w:r>
+              <w:rPr>
+                <w:sz w:val="20"/>
+              </w:rPr>
+              <w:t xml:space="preserve"> focus on front-end development, </w:t>
+            </w:r>
+            <w:r>
+              <w:rPr>
+                <w:sz w:val="20"/>
+              </w:rPr>
+              <w:t>a ke</w:t>
+            </w:r>
+            <w:r>
+              <w:rPr>
+                <w:sz w:val="20"/>
+              </w:rPr>
+              <w:t>en eye for standards compliance, a nose sensitive to</w:t>
+            </w:r>
+            <w:r>
+              <w:rPr>
+                <w:sz w:val="20"/>
+              </w:rPr>
+              <w:t xml:space="preserve"> code smell</w:t>
+            </w:r>
+            <w:r>
+              <w:rPr>
+                <w:sz w:val="20"/>
+              </w:rPr>
+              <w:t xml:space="preserve"> and I like to keep things DRY</w:t>
+            </w:r>
+            <w:r>
+              <w:rPr>
+                <w:sz w:val="20"/>
+              </w:rPr>
+              <w:t>.</w:t>
+            </w:r>
+          </w:p>
+          <w:p>
+            <w:r>
+              <w:rPr>
+                <w:sz w:val="20"/>
+              </w:rPr>
+              <w:t xml:space="preserve">I am seeking a position with a </w:t>
+            </w:r>
+            <w:r>
+              <w:rPr>
+                <w:sz w:val="20"/>
+              </w:rPr>
+              <w:t xml:space="preserve">stable, </w:t>
+            </w:r>
+            <w:r>
+              <w:rPr>
+                <w:sz w:val="20"/>
+              </w:rPr>
+              <w:t>forward-thinking</w:t>
+            </w:r>
+            <w:r>
+              <w:rPr>
+                <w:sz w:val="20"/>
+              </w:rPr>
+              <w:t xml:space="preserve"> and</w:t>
+            </w:r>
+            <w:r>
+              <w:rPr>
+                <w:sz w:val="20"/>
+              </w:rPr>
+              <w:t xml:space="preserve"> flexible</w:t>
+            </w:r>
+            <w:r>
+              <w:rPr>
+                <w:sz w:val="20"/>
+              </w:rPr>
+              <w:t xml:space="preserve"> company </w:t>
+            </w:r>
+            <w:r>
+              <w:rPr>
+                <w:sz w:val="20"/>
+              </w:rPr>
+              <w:t>valu</w:t>
+            </w:r>
+            <w:r>
+              <w:rPr>
+                <w:sz w:val="20"/>
+              </w:rPr>
+              <w:t>ing</w:t>
+            </w:r>
+            <w:r>
+              <w:rPr>
+                <w:sz w:val="20"/>
+              </w:rPr>
+              <w:t xml:space="preserve"> its employees </w:t>
+            </w:r>
+            <w:r>
+              <w:rPr>
+                <w:sz w:val="20"/>
+              </w:rPr>
+              <w:t>with</w:t>
+            </w:r>
+            <w:r>
+              <w:rPr>
+                <w:sz w:val="20"/>
+              </w:rPr>
+              <w:t xml:space="preserve"> a great work/life balance</w:t>
+            </w:r>
+            <w:r>
+              <w:rPr>
+                <w:sz w:val="20"/>
+              </w:rPr>
+              <w:t xml:space="preserve"> that would benefit from</w:t>
+            </w:r>
+            <w:r>
+              <w:rPr>
+                <w:sz w:val="20"/>
+              </w:rPr>
+              <w:t xml:space="preserve"> my experience with subscription-based </w:t>
+            </w:r>
+            <w:r>
+              <w:rPr>
+                <w:sz w:val="20"/>
+              </w:rPr>
+              <w:t xml:space="preserve">.NET </w:t>
+            </w:r>
+            <w:r>
+              <w:rPr>
+                <w:sz w:val="20"/>
+              </w:rPr>
+              <w:t>web applications.</w:t>
+            </w:r>
+          </w:p>
         </w:tc>
       </w:tr>
       <w:tr>
@@ -150,7 +252,25 @@
               <w:rPr>
                 <w:sz w:val="20"/>
               </w:rPr>
-              <w:t>11 years of experience in generating HTML, CSS and JavaScript for professional website development.</w:t>
+              <w:t>8</w:t>
+            </w:r>
+            <w:r>
+              <w:rPr>
+                <w:sz w:val="20"/>
+              </w:rPr>
+              <w:t xml:space="preserve"> years of experience in generating HTML, CSS and JavaScript for professional website development.</w:t>
+            </w:r>
+            <w:r>
+              <w:rPr>
+                <w:sz w:val="20"/>
+              </w:rPr>
+              <w:t xml:space="preserve"> First touched HTML back in 1996 and wrote several personal websites prior to these 8 years of professional experience.</w:t>
+            </w:r>
+            <w:r>
+              <w:rPr>
+                <w:sz w:val="20"/>
+              </w:rPr>
+              <w:t xml:space="preserve"> My first .NET experience</w:t>
             </w:r>
           </w:p>
           <w:p>
@@ -200,6 +320,39 @@
               </w:rPr>
               <w:t>ASP.NET Webforms applications in C# using Visual Studio .NET, T-SQL and SQL Server Management Studio.</w:t>
             </w:r>
+            <w:r>
+              <w:rPr>
+                <w:sz w:val="20"/>
+              </w:rPr>
+              <w:t xml:space="preserve"> My first f</w:t>
+            </w:r>
+            <w:r>
+              <w:rPr>
+                <w:sz w:val="20"/>
+              </w:rPr>
+              <w:t>oray into .NET was back in 2004 and</w:t>
+            </w:r>
+            <w:r>
+              <w:rPr>
+                <w:sz w:val="20"/>
+              </w:rPr>
+              <w:t xml:space="preserve"> you can see one of my first public code samples here: </w:t>
+            </w:r>
+            <w:hyperlink r:id="rId8" w:history="1">
+              <w:r>
+                <w:rPr>
+                  <w:rStyle w:val="Hyperlink"/>
+                  <w:sz w:val="20"/>
+                </w:rPr>
+                <w:t>http://goo.gl/Hf6hnx</w:t>
+              </w:r>
+            </w:hyperlink>
+            <w:r>
+              <w:rPr>
+                <w:sz w:val="20"/>
+              </w:rPr>
+              <w:t xml:space="preserve"> .</w:t>
+            </w:r>
           </w:p>
           <w:p>
             <w:pPr>
@@ -288,7 +441,19 @@
               <w:rPr>
                 <w:sz w:val="20"/>
               </w:rPr>
-              <w:t>Solid understanding of web development standards using HTML and CSS.</w:t>
+              <w:t>Solid understanding of web development standards using HTML and CSS</w:t>
+            </w:r>
+            <w:r>
+              <w:rPr>
+                <w:sz w:val="20"/>
+              </w:rPr>
+              <w:t xml:space="preserve"> from the early days of web development</w:t>
+            </w:r>
+            <w:r>
+              <w:rPr>
+                <w:sz w:val="20"/>
+              </w:rPr>
+              <w:t>.</w:t>
             </w:r>
           </w:p>
           <w:p>
@@ -344,29 +509,22 @@
             <w:tcW w:w="5000" w:type="pct"/>
             <w:gridSpan w:val="3"/>
           </w:tcPr>
+          <w:p/>
+          <w:p/>
+          <w:p/>
+          <w:p/>
+          <w:p/>
+          <w:p/>
+          <w:p/>
           <w:p>
             <w:pPr>
               <w:pStyle w:val="SectionTitle"/>
             </w:pPr>
-          </w:p>
-          <w:p>
-            <w:pPr>
-              <w:pStyle w:val="SectionTitle"/>
-            </w:pPr>
-          </w:p>
-          <w:p/>
-          <w:p>
-            <w:pPr>
-              <w:pStyle w:val="SectionTitle"/>
-            </w:pPr>
             <w:r>
               <w:t>Professional</w:t>
             </w:r>
             <w:r>
-              <w:t xml:space="preserve"> </w:t>
-            </w:r>
-            <w:r>
-              <w:t>Experience</w:t>
+              <w:t xml:space="preserve"> Experience</w:t>
             </w:r>
           </w:p>
         </w:tc>
@@ -402,21 +560,49 @@
                 <w:sz w:val="18"/>
                 <w:szCs w:val="18"/>
               </w:rPr>
-              <w:t>May 2011 – August 2013 (Full Time)</w:t>
-            </w:r>
-            <w:r>
-              <w:rPr>
-                <w:sz w:val="18"/>
-                <w:szCs w:val="18"/>
-              </w:rPr>
-              <w:tab/>
-            </w:r>
-            <w:r>
-              <w:rPr>
-                <w:sz w:val="18"/>
-                <w:szCs w:val="18"/>
-              </w:rPr>
-              <w:tab/>
+              <w:t>May 2011 -</w:t>
+            </w:r>
+            <w:r>
+              <w:rPr>
+                <w:sz w:val="18"/>
+                <w:szCs w:val="18"/>
+              </w:rPr>
+              <w:t xml:space="preserve"> August 2013 (Full Time)</w:t>
+            </w:r>
+            <w:r>
+              <w:rPr>
+                <w:sz w:val="18"/>
+                <w:szCs w:val="18"/>
+              </w:rPr>
+              <w:t xml:space="preserve"> </w:t>
+            </w:r>
+            <w:r>
+              <w:rPr>
+                <w:sz w:val="18"/>
+                <w:szCs w:val="18"/>
+              </w:rPr>
+              <w:t xml:space="preserve"> v</w:t>
+            </w:r>
+            <w:r>
+              <w:rPr>
+                <w:sz w:val="18"/>
+                <w:szCs w:val="18"/>
+              </w:rPr>
+              <w:t>–</w:t>
+            </w:r>
+            <w:r>
+              <w:rPr>
+                <w:sz w:val="18"/>
+                <w:szCs w:val="18"/>
+              </w:rPr>
+              <w:t xml:space="preserve"> </w:t>
+            </w:r>
+            <w:r>
+              <w:rPr>
+                <w:sz w:val="18"/>
+                <w:szCs w:val="18"/>
+              </w:rPr>
+              <w:t xml:space="preserve"> </w:t>
             </w:r>
             <w:r>
               <w:rPr>
@@ -424,6 +610,63 @@
                 <w:szCs w:val="18"/>
               </w:rPr>
               <w:t>Clearwater, FL</w:t>
+            </w:r>
+            <w:r>
+              <w:rPr>
+                <w:sz w:val="18"/>
+                <w:szCs w:val="18"/>
+              </w:rPr>
+              <w:br/>
+              <w:t xml:space="preserve">August 2013 </w:t>
+            </w:r>
+            <w:r>
+              <w:rPr>
+                <w:sz w:val="18"/>
+                <w:szCs w:val="18"/>
+              </w:rPr>
+              <w:t>-</w:t>
+            </w:r>
+            <w:r>
+              <w:rPr>
+                <w:sz w:val="18"/>
+                <w:szCs w:val="18"/>
+              </w:rPr>
+              <w:t xml:space="preserve"> Current (Contract)</w:t>
+            </w:r>
+            <w:r>
+              <w:rPr>
+                <w:sz w:val="18"/>
+                <w:szCs w:val="18"/>
+              </w:rPr>
+              <w:t xml:space="preserve"> </w:t>
+            </w:r>
+            <w:r>
+              <w:rPr>
+                <w:sz w:val="18"/>
+                <w:szCs w:val="18"/>
+              </w:rPr>
+              <w:t xml:space="preserve"> </w:t>
+            </w:r>
+            <w:r>
+              <w:rPr>
+                <w:sz w:val="18"/>
+                <w:szCs w:val="18"/>
+              </w:rPr>
+              <w:t>–</w:t>
+            </w:r>
+            <w:r>
+              <w:rPr>
+                <w:sz w:val="18"/>
+                <w:szCs w:val="18"/>
+              </w:rPr>
+              <w:t xml:space="preserve"> </w:t>
+            </w:r>
+            <w:r>
+              <w:rPr>
+                <w:sz w:val="18"/>
+                <w:szCs w:val="18"/>
+              </w:rPr>
+              <w:t xml:space="preserve"> Seattle, WA</w:t>
             </w:r>
           </w:p>
           <w:p>
@@ -453,28 +696,72 @@
                 <w:sz w:val="18"/>
                 <w:szCs w:val="18"/>
               </w:rPr>
+              <w:t xml:space="preserve"> Loop Management (AutoLoop.net)</w:t>
+            </w:r>
+          </w:p>
+          <w:p>
+            <w:pPr>
+              <w:pStyle w:val="Achievement"/>
+              <w:rPr>
+                <w:sz w:val="20"/>
+              </w:rPr>
+            </w:pPr>
+            <w:r>
+              <w:rPr>
+                <w:sz w:val="20"/>
+              </w:rPr>
+              <w:t>I work primarily in ASP.NET Webforms and occasionally ASP.NET MVC to update and maintain the AutoLoop line of products.</w:t>
+            </w:r>
+            <w:r>
+              <w:rPr>
+                <w:sz w:val="20"/>
+              </w:rPr>
+              <w:t xml:space="preserve"> I work daily in C#, HTML, CSS/</w:t>
+            </w:r>
+            <w:r>
+              <w:rPr>
+                <w:sz w:val="20"/>
+              </w:rPr>
+              <w:t xml:space="preserve">LESS, Javascript, jQuery, SQL changescripts and stored procedures throughout the applications to generate new features and troubleshoot, solve and fix bugs whenever necessary. During my employment at Loop, I’ve written console and desktop apps, created new Webforms pages and Custom Controls, worked occasionally in MVC, rebuilt the master page structure to give more functionality, implemented a uniform error feedback system throughout the app, came up with solutions to reduce redundancy in many places, implemented Javascript and CSS bundling, converted many thousands of lines of CSS to LESS and converted email creative to outlook-compliant emails which are viewed by millions of people. I am responsible for generating page and report mockups in </w:t>
+            </w:r>
+            <w:r>
+              <w:rPr>
+                <w:sz w:val="20"/>
+              </w:rPr>
+              <w:t xml:space="preserve">Balsamiq and/or </w:t>
+            </w:r>
+            <w:r>
+              <w:rPr>
+                <w:sz w:val="20"/>
+              </w:rPr>
+              <w:t>Photoshop and live mockups with real datasets for review by OEM executives from companies such as Subaru, Mercedes and Toyota. I have some exposure to AngularJS, but it has not been a focal point of my daily responsibilities.</w:t>
+            </w:r>
+            <w:r>
+              <w:rPr>
+                <w:sz w:val="20"/>
+              </w:rPr>
+              <w:t xml:space="preserve"> I also constructed the previous iteration of AutoLoop’s brochure site, which can be found on the Wayback machine: </w:t>
+            </w:r>
+            <w:hyperlink r:id="rId9" w:history="1">
+              <w:r>
+                <w:rPr>
+                  <w:rStyle w:val="Hyperlink"/>
+                  <w:sz w:val="20"/>
+                </w:rPr>
+                <w:t>http://goo.gl/FNfBbY</w:t>
+              </w:r>
+            </w:hyperlink>
+            <w:r>
+              <w:rPr>
+                <w:sz w:val="20"/>
+              </w:rPr>
               <w:t xml:space="preserve"> </w:t>
             </w:r>
             <w:r>
               <w:rPr>
-                <w:sz w:val="18"/>
-                <w:szCs w:val="18"/>
-              </w:rPr>
-              <w:t>Loop Management (AutoLoop.net)</w:t>
-            </w:r>
-          </w:p>
-          <w:p>
-            <w:pPr>
-              <w:pStyle w:val="Achievement"/>
-              <w:rPr>
-                <w:sz w:val="20"/>
-              </w:rPr>
-            </w:pPr>
-            <w:r>
-              <w:rPr>
-                <w:sz w:val="20"/>
-              </w:rPr>
-              <w:t>I work primarily in ASP.NET Webforms and occasionally ASP.NET MVC to update and maintain the AutoLoop line of products. I work daily in C#, HTML, CSS, LESS, Javascript, jQuery, SQL changescripts and stored procedures throughout the applications to generate new features and troubleshoot, solve and fix bugs whenever necessary. During my employment at Loop, I’ve written console and desktop apps, created new Webforms pages and Custom Controls, worked occasionally in MVC, rebuilt the master page structure to give more functionality, implemented a uniform error feedback system throughout the app, came up with solutions to reduce redundancy in many places, implemented Javascript and CSS bundling, converted many thousands of lines of CSS to LESS and converted email creative to outlook-compliant emails which are viewed by millions of people. I am responsible for generating page and report mockups in Photoshop and live mockups with real datasets for review by OEM executives from companies such as Subaru, Mercedes and Toyota. I have some exposure to AngularJS, but it has not been a focal point of my daily responsibilities.</w:t>
+                <w:sz w:val="20"/>
+              </w:rPr>
+              <w:t>.</w:t>
             </w:r>
           </w:p>
         </w:tc>
@@ -534,22 +821,42 @@
                 <w:sz w:val="18"/>
                 <w:szCs w:val="18"/>
               </w:rPr>
-              <w:t xml:space="preserve">1                        </w:t>
-            </w:r>
-            <w:r>
-              <w:rPr>
-                <w:sz w:val="18"/>
-                <w:szCs w:val="18"/>
-              </w:rPr>
-              <w:tab/>
-            </w:r>
-            <w:r>
-              <w:rPr>
-                <w:sz w:val="18"/>
-                <w:szCs w:val="18"/>
-              </w:rPr>
-              <w:tab/>
-              <w:t>Clearwater, FL</w:t>
+              <w:t>1</w:t>
+            </w:r>
+            <w:r>
+              <w:rPr>
+                <w:sz w:val="18"/>
+                <w:szCs w:val="18"/>
+              </w:rPr>
+              <w:t xml:space="preserve">  </w:t>
+            </w:r>
+            <w:r>
+              <w:rPr>
+                <w:sz w:val="18"/>
+                <w:szCs w:val="18"/>
+              </w:rPr>
+              <w:softHyphen/>
+            </w:r>
+            <w:r>
+              <w:rPr>
+                <w:sz w:val="18"/>
+                <w:szCs w:val="18"/>
+              </w:rPr>
+              <w:t>–</w:t>
+            </w:r>
+            <w:r>
+              <w:rPr>
+                <w:sz w:val="18"/>
+                <w:szCs w:val="18"/>
+              </w:rPr>
+              <w:t xml:space="preserve">  Clearwater, FL</w:t>
+            </w:r>
+            <w:r>
+              <w:rPr>
+                <w:sz w:val="18"/>
+                <w:szCs w:val="18"/>
+              </w:rPr>
+              <w:t xml:space="preserve"> </w:t>
             </w:r>
           </w:p>
           <w:p>
@@ -575,21 +882,21 @@
                 <w:i/>
                 <w:szCs w:val="22"/>
               </w:rPr>
-              <w:t xml:space="preserve"> -</w:t>
-            </w:r>
-            <w:r>
-              <w:rPr>
-                <w:sz w:val="18"/>
-                <w:szCs w:val="18"/>
-              </w:rPr>
               <w:t xml:space="preserve"> </w:t>
             </w:r>
             <w:r>
               <w:rPr>
-                <w:sz w:val="18"/>
-                <w:szCs w:val="18"/>
-              </w:rPr>
-              <w:t>GMusic (gmusic.codeplex.com)</w:t>
+                <w:i/>
+                <w:szCs w:val="22"/>
+              </w:rPr>
+              <w:t>-</w:t>
+            </w:r>
+            <w:r>
+              <w:rPr>
+                <w:sz w:val="18"/>
+                <w:szCs w:val="18"/>
+              </w:rPr>
+              <w:t xml:space="preserve"> GMusic (gmusic.codeplex.com)</w:t>
             </w:r>
           </w:p>
           <w:p>
@@ -672,22 +979,63 @@
                 <w:sz w:val="18"/>
                 <w:szCs w:val="18"/>
               </w:rPr>
-              <w:t>April 2011 – August 2011</w:t>
-            </w:r>
-            <w:r>
-              <w:rPr>
-                <w:sz w:val="18"/>
-                <w:szCs w:val="18"/>
-              </w:rPr>
-              <w:tab/>
-            </w:r>
-            <w:r>
-              <w:rPr>
-                <w:sz w:val="18"/>
-                <w:szCs w:val="18"/>
-              </w:rPr>
-              <w:tab/>
-              <w:t>Clearwater, FL</w:t>
+              <w:t xml:space="preserve">April 2011 </w:t>
+            </w:r>
+            <w:r>
+              <w:rPr>
+                <w:sz w:val="18"/>
+                <w:szCs w:val="18"/>
+              </w:rPr>
+              <w:t>-</w:t>
+            </w:r>
+            <w:r>
+              <w:rPr>
+                <w:sz w:val="18"/>
+                <w:szCs w:val="18"/>
+              </w:rPr>
+              <w:t xml:space="preserve"> August 2011</w:t>
+            </w:r>
+            <w:r>
+              <w:rPr>
+                <w:sz w:val="18"/>
+                <w:szCs w:val="18"/>
+              </w:rPr>
+              <w:t xml:space="preserve"> </w:t>
+            </w:r>
+            <w:r>
+              <w:rPr>
+                <w:sz w:val="18"/>
+                <w:szCs w:val="18"/>
+              </w:rPr>
+              <w:t xml:space="preserve"> </w:t>
+            </w:r>
+            <w:r>
+              <w:rPr>
+                <w:sz w:val="18"/>
+                <w:szCs w:val="18"/>
+              </w:rPr>
+              <w:softHyphen/>
+            </w:r>
+            <w:r>
+              <w:rPr>
+                <w:sz w:val="18"/>
+                <w:szCs w:val="18"/>
+              </w:rPr>
+              <w:t>–</w:t>
+            </w:r>
+            <w:r>
+              <w:rPr>
+                <w:sz w:val="18"/>
+                <w:szCs w:val="18"/>
+              </w:rPr>
+              <w:t xml:space="preserve"> </w:t>
+            </w:r>
+            <w:r>
+              <w:rPr>
+                <w:sz w:val="18"/>
+                <w:szCs w:val="18"/>
+              </w:rPr>
+              <w:t xml:space="preserve"> Clearwater, FL</w:t>
             </w:r>
           </w:p>
           <w:p>
@@ -720,14 +1068,7 @@
                 <w:sz w:val="18"/>
                 <w:szCs w:val="18"/>
               </w:rPr>
-              <w:t xml:space="preserve"> </w:t>
-            </w:r>
-            <w:r>
-              <w:rPr>
-                <w:sz w:val="18"/>
-                <w:szCs w:val="18"/>
-              </w:rPr>
-              <w:t>SureIllDrawThat.com</w:t>
+              <w:t xml:space="preserve"> SureIllDrawThat.com</w:t>
             </w:r>
           </w:p>
           <w:p>
@@ -748,6 +1089,13 @@
                 <w:szCs w:val="18"/>
               </w:rPr>
               <w:t>I built this site from scratch in ASP.NET Webforms, C# and T-SQL using the ASP.NET Membership system, with jQuery and AJAX giving some nice usability interactions and avoiding postbacks when appropriate. The voting system was created from the ground-up. This site also featured Tumblr, Facebook and Google Checkout integration.</w:t>
+            </w:r>
+            <w:r>
+              <w:rPr>
+                <w:sz w:val="18"/>
+                <w:szCs w:val="18"/>
+              </w:rPr>
+              <w:t xml:space="preserve"> Unfortunately this site is no longer online for viewing.</w:t>
             </w:r>
           </w:p>
         </w:tc>
@@ -786,6 +1134,38 @@
           </w:p>
           <w:p>
             <w:pPr>
+              <w:pStyle w:val="Achievement"/>
+              <w:numPr>
+                <w:ilvl w:val="0"/>
+                <w:numId w:val="0"/>
+              </w:numPr>
+              <w:ind w:left="720" w:hanging="360"/>
+            </w:pPr>
+          </w:p>
+          <w:p>
+            <w:pPr>
+              <w:pStyle w:val="Achievement"/>
+              <w:numPr>
+                <w:ilvl w:val="0"/>
+                <w:numId w:val="0"/>
+              </w:numPr>
+              <w:ind w:left="720" w:hanging="360"/>
+            </w:pPr>
+          </w:p>
+          <w:p>
+            <w:pPr>
+              <w:pStyle w:val="Achievement"/>
+              <w:numPr>
+                <w:ilvl w:val="0"/>
+                <w:numId w:val="0"/>
+              </w:numPr>
+              <w:ind w:left="720" w:hanging="360"/>
+            </w:pPr>
+            <w:bookmarkStart w:id="0" w:name="_GoBack"/>
+            <w:bookmarkEnd w:id="0"/>
+          </w:p>
+          <w:p>
+            <w:pPr>
               <w:pStyle w:val="CompanyName1"/>
               <w:tabs>
                 <w:tab w:val="right" w:pos="-12412"/>
@@ -800,22 +1180,57 @@
                 <w:sz w:val="18"/>
                 <w:szCs w:val="18"/>
               </w:rPr>
-              <w:t>April 2011 – May 2011 (Contract)</w:t>
-            </w:r>
-            <w:r>
-              <w:rPr>
-                <w:sz w:val="18"/>
-                <w:szCs w:val="18"/>
-              </w:rPr>
-              <w:tab/>
-            </w:r>
-            <w:r>
-              <w:rPr>
-                <w:sz w:val="18"/>
-                <w:szCs w:val="18"/>
-              </w:rPr>
-              <w:tab/>
-              <w:t>Clearwater, FL</w:t>
+              <w:lastRenderedPageBreak/>
+              <w:t>April 2011 -</w:t>
+            </w:r>
+            <w:r>
+              <w:rPr>
+                <w:sz w:val="18"/>
+                <w:szCs w:val="18"/>
+              </w:rPr>
+              <w:t xml:space="preserve"> May 2011 (Contract)</w:t>
+            </w:r>
+            <w:r>
+              <w:rPr>
+                <w:sz w:val="18"/>
+                <w:szCs w:val="18"/>
+              </w:rPr>
+              <w:t xml:space="preserve"> </w:t>
+            </w:r>
+            <w:r>
+              <w:rPr>
+                <w:sz w:val="18"/>
+                <w:szCs w:val="18"/>
+              </w:rPr>
+              <w:t xml:space="preserve"> </w:t>
+            </w:r>
+            <w:r>
+              <w:rPr>
+                <w:sz w:val="18"/>
+                <w:szCs w:val="18"/>
+              </w:rPr>
+              <w:softHyphen/>
+            </w:r>
+            <w:r>
+              <w:rPr>
+                <w:sz w:val="18"/>
+                <w:szCs w:val="18"/>
+              </w:rPr>
+              <w:t>–</w:t>
+            </w:r>
+            <w:r>
+              <w:rPr>
+                <w:sz w:val="18"/>
+                <w:szCs w:val="18"/>
+              </w:rPr>
+              <w:t xml:space="preserve"> </w:t>
+            </w:r>
+            <w:r>
+              <w:rPr>
+                <w:sz w:val="18"/>
+                <w:szCs w:val="18"/>
+              </w:rPr>
+              <w:t xml:space="preserve"> Clearwater, FL</w:t>
             </w:r>
           </w:p>
           <w:p>
@@ -848,14 +1263,7 @@
                 <w:sz w:val="18"/>
                 <w:szCs w:val="18"/>
               </w:rPr>
-              <w:t xml:space="preserve"> </w:t>
-            </w:r>
-            <w:r>
-              <w:rPr>
-                <w:sz w:val="18"/>
-                <w:szCs w:val="18"/>
-              </w:rPr>
-              <w:t>NetStuffers, LLC</w:t>
+              <w:t xml:space="preserve"> NetStuffers, LLC</w:t>
             </w:r>
           </w:p>
           <w:p>
@@ -897,6 +1305,25 @@
           </w:tcPr>
           <w:p>
             <w:pPr>
+              <w:pStyle w:val="Achievement"/>
+              <w:numPr>
+                <w:ilvl w:val="0"/>
+                <w:numId w:val="0"/>
+              </w:numPr>
+            </w:pPr>
+          </w:p>
+          <w:p>
+            <w:pPr>
+              <w:pStyle w:val="Achievement"/>
+              <w:numPr>
+                <w:ilvl w:val="0"/>
+                <w:numId w:val="0"/>
+              </w:numPr>
+              <w:ind w:left="720" w:hanging="360"/>
+            </w:pPr>
+          </w:p>
+          <w:p>
+            <w:pPr>
               <w:pStyle w:val="CompanyName1"/>
               <w:tabs>
                 <w:tab w:val="right" w:pos="-12412"/>
@@ -906,29 +1333,26 @@
                 <w:szCs w:val="18"/>
               </w:rPr>
             </w:pPr>
-          </w:p>
-          <w:p>
-            <w:pPr>
-              <w:pStyle w:val="JobTitle"/>
-            </w:pPr>
-          </w:p>
-          <w:p>
-            <w:pPr>
-              <w:pStyle w:val="CompanyName1"/>
-              <w:tabs>
-                <w:tab w:val="right" w:pos="-12412"/>
-              </w:tabs>
-              <w:rPr>
-                <w:sz w:val="18"/>
-                <w:szCs w:val="18"/>
-              </w:rPr>
-            </w:pPr>
-            <w:r>
-              <w:rPr>
-                <w:sz w:val="18"/>
-                <w:szCs w:val="18"/>
-              </w:rPr>
-              <w:t xml:space="preserve">April 2007 – April 2011 </w:t>
+            <w:r>
+              <w:rPr>
+                <w:sz w:val="18"/>
+                <w:szCs w:val="18"/>
+              </w:rPr>
+              <w:t xml:space="preserve">April 2007 </w:t>
+            </w:r>
+            <w:r>
+              <w:rPr>
+                <w:sz w:val="18"/>
+                <w:szCs w:val="18"/>
+              </w:rPr>
+              <w:t>-</w:t>
+            </w:r>
+            <w:r>
+              <w:rPr>
+                <w:sz w:val="18"/>
+                <w:szCs w:val="18"/>
+              </w:rPr>
+              <w:t xml:space="preserve"> April 2011 </w:t>
             </w:r>
             <w:r>
               <w:rPr>
@@ -942,14 +1366,48 @@
                 <w:sz w:val="18"/>
                 <w:szCs w:val="18"/>
               </w:rPr>
-              <w:tab/>
-            </w:r>
-            <w:r>
-              <w:rPr>
-                <w:sz w:val="18"/>
-                <w:szCs w:val="18"/>
-              </w:rPr>
-              <w:tab/>
+              <w:t xml:space="preserve"> </w:t>
+            </w:r>
+            <w:r>
+              <w:rPr>
+                <w:sz w:val="18"/>
+                <w:szCs w:val="18"/>
+              </w:rPr>
+              <w:t xml:space="preserve"> </w:t>
+            </w:r>
+            <w:r>
+              <w:rPr>
+                <w:sz w:val="18"/>
+                <w:szCs w:val="18"/>
+              </w:rPr>
+              <w:softHyphen/>
+            </w:r>
+            <w:r>
+              <w:rPr>
+                <w:sz w:val="18"/>
+                <w:szCs w:val="18"/>
+              </w:rPr>
+              <w:t>–</w:t>
+            </w:r>
+            <w:r>
+              <w:rPr>
+                <w:sz w:val="18"/>
+                <w:szCs w:val="18"/>
+              </w:rPr>
+              <w:t xml:space="preserve"> </w:t>
+            </w:r>
+            <w:r>
+              <w:rPr>
+                <w:sz w:val="18"/>
+                <w:szCs w:val="18"/>
+              </w:rPr>
+              <w:t xml:space="preserve"> </w:t>
+            </w:r>
+            <w:r>
+              <w:rPr>
+                <w:sz w:val="18"/>
+                <w:szCs w:val="18"/>
+              </w:rPr>
               <w:t>Clearwater, FL</w:t>
             </w:r>
           </w:p>
@@ -1024,21 +1482,55 @@
                 <w:sz w:val="18"/>
                 <w:szCs w:val="18"/>
               </w:rPr>
-              <w:t>At Mandalay Solutions, I was the sole developer tasked with creating client sites to requirements using ASP, PHP, MySQL, ASP.NET Webforms, C#, T-SQL, HTML, CSS, JavaScript and jQuery. We were building interfaces with stringent cross-platform and cross-browser compatibility requirements in the period of widespread IE6 use and during the early days of mobile development. I was also responsible for testing Mandalay Solutions’ sites for visual (CSS/HTML) and interaction (JavaScript and jQuery) issues across platforms/browsers that account for the majority of the user base. During my time at Mandalay Solutions, I integrated several solutions into a CMS which went on to serve as the primary platform for Mandalay Solutions’ future sites</w:t>
-            </w:r>
-            <w:r>
-              <w:rPr>
-                <w:sz w:val="18"/>
-                <w:szCs w:val="18"/>
-              </w:rPr>
-              <w:t>, including MandalaySolutions.com</w:t>
-            </w:r>
-            <w:r>
-              <w:rPr>
-                <w:sz w:val="18"/>
-                <w:szCs w:val="18"/>
-              </w:rPr>
-              <w:t>.</w:t>
+              <w:t>At Mandalay Solutions, I was the sole developer tasked with creating client sites to requirements using ASP, PHP, MySQL, ASP.NET Webforms, C#, T-SQL, HTML, CSS, JavaScript and jQuery. We were building interfaces with stringent cross-platform and cross-browser compatibility requirements in the period of widespread IE6 use and during the early days of mobile development. I was also responsible for testing Mandalay Solutions’ sites for visual (CSS/HTML) and interaction (JavaScript and jQuery) issues across platforms/browsers that account for the majority of the user base. During my time at Mandalay Solutions, I integrated several solutions into a CMS which went on to serve as the primary platform for Mandalay Solutions’ future sites, including MandalaySolutions.com.</w:t>
+            </w:r>
+            <w:r>
+              <w:rPr>
+                <w:sz w:val="18"/>
+                <w:szCs w:val="18"/>
+              </w:rPr>
+              <w:t xml:space="preserve"> </w:t>
+            </w:r>
+            <w:r>
+              <w:rPr>
+                <w:sz w:val="18"/>
+                <w:szCs w:val="18"/>
+              </w:rPr>
+              <w:t xml:space="preserve">You can find the version of the site I built in the Wayback machine, here: </w:t>
+            </w:r>
+            <w:hyperlink r:id="rId10" w:history="1">
+              <w:r>
+                <w:rPr>
+                  <w:rStyle w:val="Hyperlink"/>
+                  <w:sz w:val="18"/>
+                  <w:szCs w:val="18"/>
+                </w:rPr>
+                <w:t>http://goo.gl/NQ3pzY</w:t>
+              </w:r>
+            </w:hyperlink>
+            <w:r>
+              <w:rPr>
+                <w:sz w:val="18"/>
+                <w:szCs w:val="18"/>
+              </w:rPr>
+              <w:t xml:space="preserve"> , and their portfolio (which had some cool jQuery effects for the time, here: </w:t>
+            </w:r>
+            <w:hyperlink r:id="rId11" w:history="1">
+              <w:r>
+                <w:rPr>
+                  <w:rStyle w:val="Hyperlink"/>
+                  <w:sz w:val="18"/>
+                  <w:szCs w:val="18"/>
+                </w:rPr>
+                <w:t>http://goo.gl/PJcEz0</w:t>
+              </w:r>
+            </w:hyperlink>
+            <w:r>
+              <w:rPr>
+                <w:sz w:val="18"/>
+                <w:szCs w:val="18"/>
+              </w:rPr>
+              <w:t xml:space="preserve"> .)</w:t>
             </w:r>
           </w:p>
         </w:tc>
@@ -1060,6 +1552,49 @@
           </w:tcPr>
           <w:p>
             <w:pPr>
+              <w:pStyle w:val="Achievement"/>
+              <w:numPr>
+                <w:ilvl w:val="0"/>
+                <w:numId w:val="0"/>
+              </w:numPr>
+              <w:rPr>
+                <w:sz w:val="18"/>
+                <w:szCs w:val="18"/>
+              </w:rPr>
+            </w:pPr>
+          </w:p>
+          <w:p>
+            <w:pPr>
+              <w:pStyle w:val="Achievement"/>
+              <w:numPr>
+                <w:ilvl w:val="0"/>
+                <w:numId w:val="0"/>
+              </w:numPr>
+              <w:rPr>
+                <w:sz w:val="18"/>
+                <w:szCs w:val="18"/>
+              </w:rPr>
+            </w:pPr>
+          </w:p>
+        </w:tc>
+      </w:tr>
+      <w:tr>
+        <w:trPr>
+          <w:gridAfter w:val="1"/>
+          <w:wAfter w:w="4" w:type="pct"/>
+        </w:trPr>
+        <w:tc>
+          <w:tcPr>
+            <w:tcW w:w="366" w:type="pct"/>
+          </w:tcPr>
+          <w:p/>
+        </w:tc>
+        <w:tc>
+          <w:tcPr>
+            <w:tcW w:w="4630" w:type="pct"/>
+          </w:tcPr>
+          <w:p>
+            <w:pPr>
               <w:pStyle w:val="CompanyName1"/>
               <w:tabs>
                 <w:tab w:val="right" w:pos="-12412"/>
@@ -1069,6 +1604,118 @@
                 <w:szCs w:val="18"/>
               </w:rPr>
             </w:pPr>
+            <w:r>
+              <w:rPr>
+                <w:sz w:val="18"/>
+                <w:szCs w:val="18"/>
+              </w:rPr>
+              <w:t>February</w:t>
+            </w:r>
+            <w:r>
+              <w:rPr>
+                <w:sz w:val="18"/>
+                <w:szCs w:val="18"/>
+              </w:rPr>
+              <w:t xml:space="preserve"> 20</w:t>
+            </w:r>
+            <w:r>
+              <w:rPr>
+                <w:sz w:val="18"/>
+                <w:szCs w:val="18"/>
+              </w:rPr>
+              <w:t>11</w:t>
+            </w:r>
+            <w:r>
+              <w:rPr>
+                <w:sz w:val="18"/>
+                <w:szCs w:val="18"/>
+              </w:rPr>
+              <w:t xml:space="preserve"> -</w:t>
+            </w:r>
+            <w:r>
+              <w:rPr>
+                <w:sz w:val="18"/>
+                <w:szCs w:val="18"/>
+              </w:rPr>
+              <w:t xml:space="preserve"> </w:t>
+            </w:r>
+            <w:r>
+              <w:rPr>
+                <w:sz w:val="18"/>
+                <w:szCs w:val="18"/>
+              </w:rPr>
+              <w:t>August</w:t>
+            </w:r>
+            <w:r>
+              <w:rPr>
+                <w:sz w:val="18"/>
+                <w:szCs w:val="18"/>
+              </w:rPr>
+              <w:t xml:space="preserve"> 2011 </w:t>
+            </w:r>
+            <w:r>
+              <w:rPr>
+                <w:sz w:val="18"/>
+                <w:szCs w:val="18"/>
+              </w:rPr>
+              <w:t>(</w:t>
+            </w:r>
+            <w:r>
+              <w:rPr>
+                <w:sz w:val="18"/>
+                <w:szCs w:val="18"/>
+              </w:rPr>
+              <w:t>via Mandalay</w:t>
+            </w:r>
+            <w:r>
+              <w:rPr>
+                <w:sz w:val="18"/>
+                <w:szCs w:val="18"/>
+              </w:rPr>
+              <w:t>)</w:t>
+            </w:r>
+            <w:r>
+              <w:rPr>
+                <w:sz w:val="18"/>
+                <w:szCs w:val="18"/>
+              </w:rPr>
+              <w:t xml:space="preserve">  </w:t>
+            </w:r>
+            <w:r>
+              <w:rPr>
+                <w:sz w:val="18"/>
+                <w:szCs w:val="18"/>
+              </w:rPr>
+              <w:softHyphen/>
+            </w:r>
+            <w:r>
+              <w:rPr>
+                <w:sz w:val="18"/>
+                <w:szCs w:val="18"/>
+              </w:rPr>
+              <w:t>–</w:t>
+            </w:r>
+            <w:r>
+              <w:rPr>
+                <w:sz w:val="18"/>
+                <w:szCs w:val="18"/>
+              </w:rPr>
+              <w:t xml:space="preserve"> </w:t>
+            </w:r>
+            <w:r>
+              <w:rPr>
+                <w:sz w:val="18"/>
+                <w:szCs w:val="18"/>
+              </w:rPr>
+              <w:t xml:space="preserve"> </w:t>
+            </w:r>
+            <w:r>
+              <w:rPr>
+                <w:sz w:val="18"/>
+                <w:szCs w:val="18"/>
+              </w:rPr>
+              <w:t>Clearwater, FL</w:t>
+            </w:r>
           </w:p>
           <w:p>
             <w:pPr>
@@ -1077,16 +1724,58 @@
                 <w:tab w:val="right" w:pos="-12412"/>
               </w:tabs>
               <w:rPr>
-                <w:sz w:val="18"/>
-                <w:szCs w:val="18"/>
-              </w:rPr>
-            </w:pPr>
-            <w:r>
-              <w:rPr>
-                <w:sz w:val="18"/>
-                <w:szCs w:val="18"/>
-              </w:rPr>
-              <w:t xml:space="preserve">December 2008 – May 2011 </w:t>
+                <w:i/>
+                <w:szCs w:val="22"/>
+              </w:rPr>
+            </w:pPr>
+            <w:r>
+              <w:rPr>
+                <w:i/>
+                <w:szCs w:val="22"/>
+              </w:rPr>
+              <w:t>Web Developer</w:t>
+            </w:r>
+            <w:r>
+              <w:rPr>
+                <w:i/>
+                <w:szCs w:val="22"/>
+              </w:rPr>
+              <w:t xml:space="preserve"> </w:t>
+            </w:r>
+            <w:r>
+              <w:rPr>
+                <w:i/>
+                <w:szCs w:val="22"/>
+              </w:rPr>
+              <w:t>–</w:t>
+            </w:r>
+            <w:r>
+              <w:rPr>
+                <w:sz w:val="18"/>
+                <w:szCs w:val="18"/>
+              </w:rPr>
+              <w:t xml:space="preserve"> </w:t>
+            </w:r>
+            <w:r>
+              <w:rPr>
+                <w:sz w:val="18"/>
+                <w:szCs w:val="18"/>
+              </w:rPr>
+              <w:t>Fantastic Sams of F</w:t>
+            </w:r>
+            <w:r>
+              <w:rPr>
+                <w:sz w:val="18"/>
+                <w:szCs w:val="18"/>
+              </w:rPr>
+              <w:t>orida</w:t>
+            </w:r>
+            <w:r>
+              <w:rPr>
+                <w:sz w:val="18"/>
+                <w:szCs w:val="18"/>
+              </w:rPr>
+              <w:t xml:space="preserve"> </w:t>
             </w:r>
             <w:r>
               <w:rPr>
@@ -1100,7 +1789,14 @@
                 <w:sz w:val="18"/>
                 <w:szCs w:val="18"/>
               </w:rPr>
-              <w:t>via Mandalay</w:t>
+              <w:t>FantasticSamsFlorida</w:t>
+            </w:r>
+            <w:r>
+              <w:rPr>
+                <w:sz w:val="18"/>
+                <w:szCs w:val="18"/>
+              </w:rPr>
+              <w:t>.com</w:t>
             </w:r>
             <w:r>
               <w:rPr>
@@ -1109,29 +1805,131 @@
               </w:rPr>
               <w:t>)</w:t>
             </w:r>
-            <w:r>
-              <w:rPr>
-                <w:sz w:val="18"/>
-                <w:szCs w:val="18"/>
-              </w:rPr>
-              <w:t xml:space="preserve">  </w:t>
-            </w:r>
-            <w:r>
-              <w:rPr>
-                <w:sz w:val="18"/>
-                <w:szCs w:val="18"/>
-              </w:rPr>
-              <w:tab/>
-            </w:r>
-            <w:r>
-              <w:rPr>
-                <w:sz w:val="18"/>
-                <w:szCs w:val="18"/>
-              </w:rPr>
-              <w:tab/>
-              <w:t>Clearwater, FL</w:t>
-            </w:r>
-          </w:p>
+          </w:p>
+          <w:p>
+            <w:pPr>
+              <w:pStyle w:val="Achievement"/>
+              <w:numPr>
+                <w:ilvl w:val="0"/>
+                <w:numId w:val="36"/>
+              </w:numPr>
+              <w:rPr>
+                <w:sz w:val="18"/>
+                <w:szCs w:val="18"/>
+              </w:rPr>
+            </w:pPr>
+            <w:r>
+              <w:rPr>
+                <w:sz w:val="18"/>
+                <w:szCs w:val="18"/>
+              </w:rPr>
+              <w:t xml:space="preserve">Built from the ground up in ASP.NET Webforms and C#, </w:t>
+            </w:r>
+            <w:r>
+              <w:rPr>
+                <w:sz w:val="18"/>
+                <w:szCs w:val="18"/>
+              </w:rPr>
+              <w:t xml:space="preserve">including </w:t>
+            </w:r>
+            <w:r>
+              <w:rPr>
+                <w:sz w:val="18"/>
+                <w:szCs w:val="18"/>
+              </w:rPr>
+              <w:t>a forum and user/admin system to allow Fantastic Sams franchises to communicate with the home office and discuss their work issues internall</w:t>
+            </w:r>
+            <w:r>
+              <w:rPr>
+                <w:sz w:val="18"/>
+                <w:szCs w:val="18"/>
+              </w:rPr>
+              <w:t xml:space="preserve">y. We were also tasked with creating </w:t>
+            </w:r>
+            <w:r>
+              <w:rPr>
+                <w:sz w:val="18"/>
+                <w:szCs w:val="18"/>
+              </w:rPr>
+              <w:t>printable</w:t>
+            </w:r>
+            <w:r>
+              <w:rPr>
+                <w:sz w:val="18"/>
+                <w:szCs w:val="18"/>
+              </w:rPr>
+              <w:t xml:space="preserve"> order and</w:t>
+            </w:r>
+            <w:r>
+              <w:rPr>
+                <w:sz w:val="18"/>
+                <w:szCs w:val="18"/>
+              </w:rPr>
+              <w:t xml:space="preserve"> inventory forms whi</w:t>
+            </w:r>
+            <w:r>
+              <w:rPr>
+                <w:sz w:val="18"/>
+                <w:szCs w:val="18"/>
+              </w:rPr>
+              <w:t xml:space="preserve">ch must </w:t>
+            </w:r>
+            <w:r>
+              <w:rPr>
+                <w:sz w:val="18"/>
+                <w:szCs w:val="18"/>
+              </w:rPr>
+              <w:t>display identically in print and web formats.</w:t>
+            </w:r>
+            <w:r>
+              <w:rPr>
+                <w:sz w:val="18"/>
+                <w:szCs w:val="18"/>
+              </w:rPr>
+              <w:t xml:space="preserve"> You can find the version of the site I built in the Wayback machine, here: </w:t>
+            </w:r>
+            <w:hyperlink r:id="rId12" w:history="1">
+              <w:r>
+                <w:rPr>
+                  <w:rStyle w:val="Hyperlink"/>
+                  <w:sz w:val="18"/>
+                  <w:szCs w:val="18"/>
+                </w:rPr>
+                <w:t>http://goo.gl/pIYJUv</w:t>
+              </w:r>
+            </w:hyperlink>
+            <w:r>
+              <w:rPr>
+                <w:sz w:val="18"/>
+                <w:szCs w:val="18"/>
+              </w:rPr>
+              <w:t xml:space="preserve"> </w:t>
+            </w:r>
+            <w:r>
+              <w:rPr>
+                <w:sz w:val="18"/>
+                <w:szCs w:val="18"/>
+              </w:rPr>
+              <w:t>.</w:t>
+            </w:r>
+          </w:p>
+        </w:tc>
+      </w:tr>
+      <w:tr>
+        <w:trPr>
+          <w:gridAfter w:val="1"/>
+          <w:wAfter w:w="4" w:type="pct"/>
+        </w:trPr>
+        <w:tc>
+          <w:tcPr>
+            <w:tcW w:w="366" w:type="pct"/>
+          </w:tcPr>
+          <w:p/>
+        </w:tc>
+        <w:tc>
+          <w:tcPr>
+            <w:tcW w:w="4630" w:type="pct"/>
+          </w:tcPr>
           <w:p>
             <w:pPr>
               <w:pStyle w:val="CompanyName1"/>
@@ -1139,23 +1937,89 @@
                 <w:tab w:val="right" w:pos="-12412"/>
               </w:tabs>
               <w:rPr>
-                <w:i/>
-                <w:szCs w:val="22"/>
-              </w:rPr>
-            </w:pPr>
-            <w:r>
-              <w:rPr>
-                <w:i/>
-                <w:szCs w:val="22"/>
-              </w:rPr>
-              <w:t>Web Developer</w:t>
-            </w:r>
-            <w:r>
-              <w:rPr>
-                <w:i/>
-                <w:szCs w:val="22"/>
-              </w:rPr>
-              <w:t xml:space="preserve"> -</w:t>
+                <w:sz w:val="18"/>
+                <w:szCs w:val="18"/>
+              </w:rPr>
+            </w:pPr>
+          </w:p>
+          <w:p>
+            <w:pPr>
+              <w:pStyle w:val="JobTitle"/>
+            </w:pPr>
+          </w:p>
+          <w:p>
+            <w:pPr>
+              <w:pStyle w:val="CompanyName1"/>
+              <w:tabs>
+                <w:tab w:val="right" w:pos="-12412"/>
+              </w:tabs>
+              <w:rPr>
+                <w:sz w:val="18"/>
+                <w:szCs w:val="18"/>
+              </w:rPr>
+            </w:pPr>
+            <w:r>
+              <w:rPr>
+                <w:sz w:val="18"/>
+                <w:szCs w:val="18"/>
+              </w:rPr>
+              <w:t xml:space="preserve">December 2008 </w:t>
+            </w:r>
+            <w:r>
+              <w:rPr>
+                <w:sz w:val="18"/>
+                <w:szCs w:val="18"/>
+              </w:rPr>
+              <w:t>-</w:t>
+            </w:r>
+            <w:r>
+              <w:rPr>
+                <w:sz w:val="18"/>
+                <w:szCs w:val="18"/>
+              </w:rPr>
+              <w:t xml:space="preserve"> May 2011 </w:t>
+            </w:r>
+            <w:r>
+              <w:rPr>
+                <w:sz w:val="18"/>
+                <w:szCs w:val="18"/>
+              </w:rPr>
+              <w:t>(</w:t>
+            </w:r>
+            <w:r>
+              <w:rPr>
+                <w:sz w:val="18"/>
+                <w:szCs w:val="18"/>
+              </w:rPr>
+              <w:t>via Mandalay</w:t>
+            </w:r>
+            <w:r>
+              <w:rPr>
+                <w:sz w:val="18"/>
+                <w:szCs w:val="18"/>
+              </w:rPr>
+              <w:t>)</w:t>
+            </w:r>
+            <w:r>
+              <w:rPr>
+                <w:sz w:val="18"/>
+                <w:szCs w:val="18"/>
+              </w:rPr>
+              <w:t xml:space="preserve">  </w:t>
+            </w:r>
+            <w:r>
+              <w:rPr>
+                <w:sz w:val="18"/>
+                <w:szCs w:val="18"/>
+              </w:rPr>
+              <w:softHyphen/>
+            </w:r>
+            <w:r>
+              <w:rPr>
+                <w:sz w:val="18"/>
+                <w:szCs w:val="18"/>
+              </w:rPr>
+              <w:t>–</w:t>
             </w:r>
             <w:r>
               <w:rPr>
@@ -1169,7 +2033,40 @@
                 <w:sz w:val="18"/>
                 <w:szCs w:val="18"/>
               </w:rPr>
-              <w:t xml:space="preserve">Global Synthetic Ice, Inc. </w:t>
+              <w:t xml:space="preserve"> </w:t>
+            </w:r>
+            <w:r>
+              <w:rPr>
+                <w:sz w:val="18"/>
+                <w:szCs w:val="18"/>
+              </w:rPr>
+              <w:t>Clearwater, FL</w:t>
+            </w:r>
+          </w:p>
+          <w:p>
+            <w:pPr>
+              <w:pStyle w:val="CompanyName1"/>
+              <w:tabs>
+                <w:tab w:val="right" w:pos="-12412"/>
+              </w:tabs>
+              <w:rPr>
+                <w:sz w:val="18"/>
+                <w:szCs w:val="18"/>
+              </w:rPr>
+            </w:pPr>
+            <w:r>
+              <w:rPr>
+                <w:sz w:val="18"/>
+                <w:szCs w:val="18"/>
+              </w:rPr>
+              <w:t>Web Developer -</w:t>
+            </w:r>
+            <w:r>
+              <w:rPr>
+                <w:sz w:val="18"/>
+                <w:szCs w:val="18"/>
+              </w:rPr>
+              <w:t xml:space="preserve"> Global Synthetic Ice, Inc. </w:t>
             </w:r>
             <w:r>
               <w:rPr>
@@ -1210,7 +2107,32 @@
                 <w:sz w:val="18"/>
                 <w:szCs w:val="18"/>
               </w:rPr>
-              <w:t>My first custom ASP.NET Webforms site. I worked in HTML, CSS, ASP.NET Webforms, C#, ASP.NET Membership providers, T-SQL and jQuery to create a CMS from the ground up. The site featured URLMapped CMS pages to create a routing system like MVC, page approval system with user roles, page review system to allow admins to suggest changes to content, show/hide pages based on approval, allowing users to set their own top-level domain and per-domain translation to 14 languages.</w:t>
+              <w:t xml:space="preserve">My first custom ASP.NET Webforms site. I worked in HTML, CSS, ASP.NET Webforms, C#, ASP.NET Membership providers, T-SQL and jQuery to create a CMS from the ground up. The site featured URLMapped CMS pages to create a routing system like MVC, page approval system with user roles, page review system to allow admins to suggest changes to content, show/hide pages based on approval and allowing users to set their own top-level domain and per-domain translation to 14 languages. You can find the version of the site I built in the Wayback machine, here: </w:t>
+            </w:r>
+            <w:hyperlink r:id="rId13" w:history="1">
+              <w:r>
+                <w:rPr>
+                  <w:rStyle w:val="Hyperlink"/>
+                  <w:sz w:val="18"/>
+                  <w:szCs w:val="18"/>
+                </w:rPr>
+                <w:t>http://goo.gl/128ll0</w:t>
+              </w:r>
+            </w:hyperlink>
+            <w:r>
+              <w:rPr>
+                <w:sz w:val="18"/>
+                <w:szCs w:val="18"/>
+              </w:rPr>
+              <w:t xml:space="preserve"> </w:t>
+            </w:r>
+            <w:hyperlink r:id="rId14" w:history="1"/>
+            <w:r>
+              <w:rPr>
+                <w:sz w:val="18"/>
+                <w:szCs w:val="18"/>
+              </w:rPr>
+              <w:t>.</w:t>
             </w:r>
           </w:p>
         </w:tc>
@@ -1218,8 +2140,8 @@
     </w:tbl>
     <w:p/>
     <w:sectPr>
-      <w:headerReference w:type="default" r:id="rId8"/>
-      <w:footerReference w:type="default" r:id="rId9"/>
+      <w:headerReference w:type="default" r:id="rId15"/>
+      <w:footerReference w:type="default" r:id="rId16"/>
       <w:pgSz w:w="12240" w:h="15840"/>
       <w:pgMar w:top="1440" w:right="1800" w:bottom="1440" w:left="1800" w:header="965" w:footer="965" w:gutter="0"/>
       <w:cols w:space="720"/>
@@ -1281,7 +2203,7 @@
         <w:noProof/>
         <w:sz w:val="21"/>
       </w:rPr>
-      <w:t>3</w:t>
+      <w:t>2</w:t>
     </w:r>
     <w:r>
       <w:rPr>
@@ -2180,6 +3102,28 @@
       </w:lvl>
     </w:lvlOverride>
   </w:num>
+  <w:num w:numId="36">
+    <w:abstractNumId w:val="0"/>
+    <w:lvlOverride w:ilvl="0">
+      <w:lvl w:ilvl="0">
+        <w:numFmt w:val="bullet"/>
+        <w:pStyle w:val="Achievement"/>
+        <w:lvlText w:val=""/>
+        <w:lvlJc w:val="left"/>
+        <w:pPr>
+          <w:tabs>
+            <w:tab w:val="num" w:pos="720"/>
+          </w:tabs>
+          <w:ind w:left="720" w:hanging="360"/>
+        </w:pPr>
+        <w:rPr>
+          <w:rFonts w:ascii="Wingdings" w:hAnsi="Wingdings" w:hint="default"/>
+          <w:sz w:val="16"/>
+          <w:szCs w:val="16"/>
+        </w:rPr>
+      </w:lvl>
+    </w:lvlOverride>
+  </w:num>
 </w:numbering>
 </file>
 
@@ -2695,6 +3639,7 @@
   <w:style w:type="table" w:default="1" w:styleId="TableNormal">
     <w:name w:val="Normal Table"/>
     <w:uiPriority w:val="99"/>
+    <w:semiHidden/>
     <w:unhideWhenUsed/>
     <w:tblPr>
       <w:tblInd w:w="0" w:type="dxa"/>
@@ -2948,6 +3893,27 @@
       </w:tblBorders>
     </w:tblPr>
   </w:style>
+  <w:style w:type="character" w:styleId="Hyperlink">
+    <w:name w:val="Hyperlink"/>
+    <w:basedOn w:val="DefaultParagraphFont"/>
+    <w:unhideWhenUsed/>
+    <w:rsid w:val="002F26A6"/>
+    <w:rPr>
+      <w:color w:val="0000FF" w:themeColor="hyperlink"/>
+      <w:u w:val="single"/>
+    </w:rPr>
+  </w:style>
+  <w:style w:type="character" w:styleId="FollowedHyperlink">
+    <w:name w:val="FollowedHyperlink"/>
+    <w:basedOn w:val="DefaultParagraphFont"/>
+    <w:semiHidden/>
+    <w:unhideWhenUsed/>
+    <w:rsid w:val="00E71D07"/>
+    <w:rPr>
+      <w:color w:val="800080" w:themeColor="followedHyperlink"/>
+      <w:u w:val="single"/>
+    </w:rPr>
+  </w:style>
 </w:styles>
 </file>
 

</xml_diff>

<commit_message>
Updated resumes and markup to link properly.
</commit_message>
<xml_diff>
--- a/files/Ashlin-Allen_resume.docx
+++ b/files/Ashlin-Allen_resume.docx
@@ -1907,7 +1907,23 @@
                 <w:b/>
                 <w:sz w:val="20"/>
               </w:rPr>
-              <w:t xml:space="preserve">Fantastic Sams of Forida </w:t>
+              <w:t>Fantastic Sams of F</w:t>
+            </w:r>
+            <w:r>
+              <w:rPr>
+                <w:b/>
+                <w:sz w:val="20"/>
+              </w:rPr>
+              <w:t>l</w:t>
+            </w:r>
+            <w:bookmarkStart w:id="0" w:name="_GoBack"/>
+            <w:bookmarkEnd w:id="0"/>
+            <w:r>
+              <w:rPr>
+                <w:b/>
+                <w:sz w:val="20"/>
+              </w:rPr>
+              <w:t xml:space="preserve">orida </w:t>
             </w:r>
             <w:r>
               <w:rPr>
@@ -2195,21 +2211,12 @@
                 <w:sz w:val="20"/>
               </w:rPr>
             </w:pPr>
-            <w:bookmarkStart w:id="0" w:name="_GoBack"/>
-            <w:bookmarkEnd w:id="0"/>
-            <w:r>
-              <w:rPr>
-                <w:b/>
-                <w:szCs w:val="22"/>
-              </w:rPr>
-              <w:t xml:space="preserve">Web Developer </w:t>
-            </w:r>
-            <w:r>
-              <w:rPr>
-                <w:b/>
-                <w:szCs w:val="22"/>
-              </w:rPr>
-              <w:t>|</w:t>
+            <w:r>
+              <w:rPr>
+                <w:b/>
+                <w:szCs w:val="22"/>
+              </w:rPr>
+              <w:t>Web Developer |</w:t>
             </w:r>
             <w:r>
               <w:rPr>
@@ -2266,13 +2273,7 @@
               <w:rPr>
                 <w:sz w:val="20"/>
               </w:rPr>
-              <w:t xml:space="preserve"> </w:t>
-            </w:r>
-            <w:r>
-              <w:rPr>
-                <w:sz w:val="20"/>
-              </w:rPr>
-              <w:t>Solutions</w:t>
+              <w:t xml:space="preserve"> Solutions</w:t>
             </w:r>
             <w:r>
               <w:rPr>
@@ -4397,7 +4398,7 @@
 </file>
 
 <file path=customXml/itemProps2.xml><?xml version="1.0" encoding="utf-8"?>
-<ds:datastoreItem xmlns:ds="http://schemas.openxmlformats.org/officeDocument/2006/customXml" ds:itemID="{BEC47716-D059-46CF-BD22-B8C3DA1C8352}">
+<ds:datastoreItem xmlns:ds="http://schemas.openxmlformats.org/officeDocument/2006/customXml" ds:itemID="{CEB6FDB9-0368-4719-B181-9167BAE2E3B4}">
   <ds:schemaRefs>
     <ds:schemaRef ds:uri="http://schemas.openxmlformats.org/officeDocument/2006/bibliography"/>
   </ds:schemaRefs>

</xml_diff>

<commit_message>
Updated linkedin URL and resume files.
</commit_message>
<xml_diff>
--- a/files/Ashlin-Allen_resume.docx
+++ b/files/Ashlin-Allen_resume.docx
@@ -1,6 +1,6 @@
 
 <file path=word/document.xml><?xml version="1.0" encoding="utf-8"?>
-<w:document xmlns:wpc="http://schemas.microsoft.com/office/word/2010/wordprocessingCanvas" xmlns:mc="http://schemas.openxmlformats.org/markup-compatibility/2006" xmlns:o="urn:schemas-microsoft-com:office:office" xmlns:r="http://schemas.openxmlformats.org/officeDocument/2006/relationships" xmlns:m="http://schemas.openxmlformats.org/officeDocument/2006/math" xmlns:v="urn:schemas-microsoft-com:vml" xmlns:wp14="http://schemas.microsoft.com/office/word/2010/wordprocessingDrawing" xmlns:wp="http://schemas.openxmlformats.org/drawingml/2006/wordprocessingDrawing" xmlns:w10="urn:schemas-microsoft-com:office:word" xmlns:w="http://schemas.openxmlformats.org/wordprocessingml/2006/main" xmlns:w14="http://schemas.microsoft.com/office/word/2010/wordml" xmlns:w15="http://schemas.microsoft.com/office/word/2012/wordml" xmlns:wpg="http://schemas.microsoft.com/office/word/2010/wordprocessingGroup" xmlns:wpi="http://schemas.microsoft.com/office/word/2010/wordprocessingInk" xmlns:wne="http://schemas.microsoft.com/office/word/2006/wordml" xmlns:wps="http://schemas.microsoft.com/office/word/2010/wordprocessingShape" mc:Ignorable="w14 w15 wp14">
+<w:document xmlns:ve="http://schemas.openxmlformats.org/markup-compatibility/2006" xmlns:o="urn:schemas-microsoft-com:office:office" xmlns:r="http://schemas.openxmlformats.org/officeDocument/2006/relationships" xmlns:m="http://schemas.openxmlformats.org/officeDocument/2006/math" xmlns:v="urn:schemas-microsoft-com:vml" xmlns:wp="http://schemas.openxmlformats.org/drawingml/2006/wordprocessingDrawing" xmlns:w10="urn:schemas-microsoft-com:office:word" xmlns:w="http://schemas.openxmlformats.org/wordprocessingml/2006/main" xmlns:wne="http://schemas.microsoft.com/office/word/2006/wordml">
   <w:body>
     <w:p>
       <w:pPr>
@@ -29,11 +29,11 @@
     <w:tbl>
       <w:tblPr>
         <w:tblW w:w="5000" w:type="pct"/>
-        <w:tblLook w:val="04A0" w:firstRow="1" w:lastRow="0" w:firstColumn="1" w:lastColumn="0" w:noHBand="0" w:noVBand="1"/>
+        <w:tblLook w:val="04A0"/>
       </w:tblPr>
       <w:tblGrid>
-        <w:gridCol w:w="791"/>
-        <w:gridCol w:w="10009"/>
+        <w:gridCol w:w="806"/>
+        <w:gridCol w:w="10210"/>
       </w:tblGrid>
       <w:tr>
         <w:tc>
@@ -81,250 +81,33 @@
               <w:rPr>
                 <w:szCs w:val="22"/>
               </w:rPr>
-              <w:t xml:space="preserve">I’m a full-stack </w:t>
-            </w:r>
-            <w:r>
-              <w:rPr>
-                <w:szCs w:val="22"/>
-              </w:rPr>
-              <w:t xml:space="preserve">web </w:t>
-            </w:r>
-            <w:r>
-              <w:rPr>
-                <w:szCs w:val="22"/>
-              </w:rPr>
-              <w:t>developer with a</w:t>
-            </w:r>
-            <w:r>
-              <w:rPr>
-                <w:szCs w:val="22"/>
-              </w:rPr>
-              <w:t xml:space="preserve"> focus on front-end development</w:t>
-            </w:r>
-            <w:r>
-              <w:rPr>
-                <w:szCs w:val="22"/>
-              </w:rPr>
-              <w:t>. I have</w:t>
-            </w:r>
-            <w:r>
-              <w:rPr>
-                <w:szCs w:val="22"/>
-              </w:rPr>
-              <w:t xml:space="preserve"> </w:t>
-            </w:r>
-            <w:r>
-              <w:rPr>
-                <w:szCs w:val="22"/>
-              </w:rPr>
-              <w:t>a ke</w:t>
-            </w:r>
-            <w:r>
-              <w:rPr>
-                <w:szCs w:val="22"/>
-              </w:rPr>
-              <w:t>en eye for standards compliance, a nose sensitive to</w:t>
-            </w:r>
-            <w:r>
-              <w:rPr>
-                <w:szCs w:val="22"/>
-              </w:rPr>
-              <w:t xml:space="preserve"> code smell</w:t>
-            </w:r>
-            <w:r>
-              <w:rPr>
-                <w:szCs w:val="22"/>
-              </w:rPr>
-              <w:t xml:space="preserve">, </w:t>
-            </w:r>
-            <w:r>
-              <w:rPr>
-                <w:szCs w:val="22"/>
-              </w:rPr>
-              <w:t>I like to keep things DRY</w:t>
-            </w:r>
-            <w:r>
-              <w:rPr>
-                <w:szCs w:val="22"/>
-              </w:rPr>
-              <w:t xml:space="preserve">, and </w:t>
-            </w:r>
-            <w:r>
-              <w:rPr>
-                <w:szCs w:val="22"/>
-              </w:rPr>
-              <w:t>I am a huge sti</w:t>
-            </w:r>
-            <w:r>
-              <w:rPr>
-                <w:szCs w:val="22"/>
-              </w:rPr>
-              <w:t xml:space="preserve">ckler for clean, well-formatted, </w:t>
-            </w:r>
-            <w:r>
-              <w:rPr>
-                <w:szCs w:val="22"/>
-              </w:rPr>
-              <w:t>readable code.</w:t>
-            </w:r>
-            <w:r>
-              <w:rPr>
-                <w:szCs w:val="22"/>
-              </w:rPr>
-              <w:t xml:space="preserve"> </w:t>
-            </w:r>
-            <w:r>
-              <w:rPr>
-                <w:szCs w:val="22"/>
-              </w:rPr>
-              <w:t xml:space="preserve">I first wrote HTML back in 1996 and </w:t>
-            </w:r>
-            <w:r>
-              <w:rPr>
-                <w:szCs w:val="22"/>
-              </w:rPr>
-              <w:t>built</w:t>
-            </w:r>
-            <w:r>
-              <w:rPr>
-                <w:szCs w:val="22"/>
-              </w:rPr>
-              <w:t xml:space="preserve"> several personal websites </w:t>
-            </w:r>
-            <w:r>
-              <w:rPr>
-                <w:szCs w:val="22"/>
-              </w:rPr>
-              <w:t>before entering web development professionally</w:t>
-            </w:r>
-            <w:r>
-              <w:rPr>
-                <w:szCs w:val="22"/>
-              </w:rPr>
-              <w:t xml:space="preserve"> in 2007</w:t>
-            </w:r>
-            <w:r>
-              <w:rPr>
-                <w:szCs w:val="22"/>
-              </w:rPr>
-              <w:t xml:space="preserve">. </w:t>
-            </w:r>
-            <w:r>
-              <w:rPr>
-                <w:szCs w:val="22"/>
-              </w:rPr>
-              <w:t>My professional career started out with design c</w:t>
-            </w:r>
-            <w:r>
-              <w:rPr>
-                <w:szCs w:val="22"/>
-              </w:rPr>
-              <w:t>omps and client brochure sites</w:t>
-            </w:r>
-            <w:r>
-              <w:rPr>
-                <w:szCs w:val="22"/>
-              </w:rPr>
-              <w:t xml:space="preserve">, </w:t>
-            </w:r>
-            <w:r>
-              <w:rPr>
-                <w:szCs w:val="22"/>
-              </w:rPr>
-              <w:t>and</w:t>
-            </w:r>
-            <w:r>
-              <w:rPr>
-                <w:szCs w:val="22"/>
-              </w:rPr>
-              <w:t xml:space="preserve"> my most recent 4 years have bee</w:t>
-            </w:r>
-            <w:r>
-              <w:rPr>
-                <w:szCs w:val="22"/>
-              </w:rPr>
-              <w:t xml:space="preserve">n primarily focused on software as a </w:t>
-            </w:r>
-            <w:r>
-              <w:rPr>
-                <w:szCs w:val="22"/>
-              </w:rPr>
-              <w:t>service</w:t>
-            </w:r>
-            <w:r>
-              <w:rPr>
-                <w:szCs w:val="22"/>
-              </w:rPr>
-              <w:t xml:space="preserve"> (SaaS)</w:t>
-            </w:r>
-            <w:r>
-              <w:rPr>
-                <w:szCs w:val="22"/>
-              </w:rPr>
-              <w:t>.</w:t>
+              <w:t>I’m a full-stack web developer with a focus on front-end development. I have a keen eye for standards compliance, a nose sensitive to code smell, I like to keep things DRY, and I am a huge stickler for clean, well-formatted, readable code.</w:t>
+            </w:r>
+            <w:r>
+              <w:rPr>
+                <w:szCs w:val="22"/>
+              </w:rPr>
+              <w:t xml:space="preserve"> In my free time I enjoy hiking and</w:t>
+            </w:r>
+            <w:r>
+              <w:rPr>
+                <w:szCs w:val="22"/>
+              </w:rPr>
+              <w:t xml:space="preserve"> producing music in Ableton Live.</w:t>
             </w:r>
           </w:p>
           <w:p>
             <w:pPr>
               <w:spacing w:before="240" w:after="120"/>
-              <w:jc w:val="left"/>
-              <w:rPr>
-                <w:szCs w:val="22"/>
-              </w:rPr>
-            </w:pPr>
-            <w:r>
-              <w:rPr>
-                <w:szCs w:val="22"/>
-              </w:rPr>
-              <w:t>Recently, I</w:t>
-            </w:r>
-            <w:r>
-              <w:rPr>
-                <w:szCs w:val="22"/>
-              </w:rPr>
-              <w:t xml:space="preserve"> spent a lot of time working to build my portfolio </w:t>
-            </w:r>
-            <w:r>
-              <w:rPr>
-                <w:szCs w:val="22"/>
-              </w:rPr>
-              <w:t xml:space="preserve">site </w:t>
-            </w:r>
-            <w:r>
-              <w:rPr>
-                <w:szCs w:val="22"/>
-              </w:rPr>
-              <w:t>as a living resume which speaks to my craftsmanship on all aspects of development.</w:t>
-            </w:r>
-            <w:r>
-              <w:rPr>
-                <w:szCs w:val="22"/>
-              </w:rPr>
-              <w:t xml:space="preserve"> </w:t>
-            </w:r>
-            <w:r>
-              <w:rPr>
-                <w:szCs w:val="22"/>
-              </w:rPr>
-              <w:t>You can find my portfolio site</w:t>
-            </w:r>
-            <w:r>
-              <w:rPr>
-                <w:szCs w:val="22"/>
-              </w:rPr>
-              <w:t xml:space="preserve"> here</w:t>
-            </w:r>
-            <w:r>
-              <w:rPr>
-                <w:szCs w:val="22"/>
-              </w:rPr>
-              <w:t>:</w:t>
-            </w:r>
-            <w:r>
-              <w:rPr>
-                <w:szCs w:val="22"/>
-              </w:rPr>
-              <w:t xml:space="preserve"> </w:t>
+              <w:rPr>
+                <w:szCs w:val="22"/>
+              </w:rPr>
+            </w:pPr>
+            <w:r>
+              <w:rPr>
+                <w:szCs w:val="22"/>
+              </w:rPr>
+              <w:t xml:space="preserve">Recently, I spent a lot of time working to build my portfolio site as a living resume which speaks to my craftsmanship on all aspects of development. You can find my portfolio site here: </w:t>
             </w:r>
             <w:hyperlink r:id="rId9" w:history="1">
               <w:r>
@@ -348,73 +131,7 @@
               <w:rPr>
                 <w:szCs w:val="22"/>
               </w:rPr>
-              <w:t>I am seeking a position with a</w:t>
-            </w:r>
-            <w:r>
-              <w:rPr>
-                <w:szCs w:val="22"/>
-              </w:rPr>
-              <w:t xml:space="preserve"> </w:t>
-            </w:r>
-            <w:r>
-              <w:rPr>
-                <w:szCs w:val="22"/>
-              </w:rPr>
-              <w:t>forward-thinking</w:t>
-            </w:r>
-            <w:r>
-              <w:rPr>
-                <w:szCs w:val="22"/>
-              </w:rPr>
-              <w:t xml:space="preserve">, </w:t>
-            </w:r>
-            <w:r>
-              <w:rPr>
-                <w:szCs w:val="22"/>
-              </w:rPr>
-              <w:t>flexible company</w:t>
-            </w:r>
-            <w:r>
-              <w:rPr>
-                <w:szCs w:val="22"/>
-              </w:rPr>
-              <w:t xml:space="preserve"> which</w:t>
-            </w:r>
-            <w:r>
-              <w:rPr>
-                <w:szCs w:val="22"/>
-              </w:rPr>
-              <w:t xml:space="preserve"> valu</w:t>
-            </w:r>
-            <w:r>
-              <w:rPr>
-                <w:szCs w:val="22"/>
-              </w:rPr>
-              <w:t>es</w:t>
-            </w:r>
-            <w:r>
-              <w:rPr>
-                <w:szCs w:val="22"/>
-              </w:rPr>
-              <w:t xml:space="preserve"> its employees</w:t>
-            </w:r>
-            <w:r>
-              <w:rPr>
-                <w:szCs w:val="22"/>
-              </w:rPr>
-              <w:t xml:space="preserve"> and has </w:t>
-            </w:r>
-            <w:r>
-              <w:rPr>
-                <w:szCs w:val="22"/>
-              </w:rPr>
-              <w:t>a great work/life balance</w:t>
-            </w:r>
-            <w:r>
-              <w:rPr>
-                <w:szCs w:val="22"/>
-              </w:rPr>
-              <w:t>. Though I would be most comfortable continuing to work with the technologies I’m already familiar with, I would value the opportunity to make Node.js and Web API daily staples in my repertoire.</w:t>
+              <w:t>I am seeking a position with a forward-thinking, flexible company which values its employees and has a great work/life balance. Though I would be most comfortable continuing to work with the technologies I’m already familiar with, I would value the opportunity to make Node.js and Web API daily staples in my repertoire. I'm particularly interested in opportunities related to games development and music production.</w:t>
             </w:r>
           </w:p>
           <w:p>
@@ -471,7 +188,7 @@
                 <w:left w:w="0" w:type="dxa"/>
                 <w:right w:w="0" w:type="dxa"/>
               </w:tblCellMar>
-              <w:tblLook w:val="04A0" w:firstRow="1" w:lastRow="0" w:firstColumn="1" w:lastColumn="0" w:noHBand="0" w:noVBand="1"/>
+              <w:tblLook w:val="04A0"/>
             </w:tblPr>
             <w:tblGrid>
               <w:gridCol w:w="3003"/>
@@ -507,7 +224,25 @@
                     <w:rPr>
                       <w:szCs w:val="22"/>
                     </w:rPr>
-                    <w:t>Webforms codebehind:</w:t>
+                    <w:t xml:space="preserve">Webforms </w:t>
+                  </w:r>
+                  <w:r>
+                    <w:rPr>
+                      <w:szCs w:val="22"/>
+                    </w:rPr>
+                    <w:t>M</w:t>
+                  </w:r>
+                  <w:r>
+                    <w:rPr>
+                      <w:szCs w:val="22"/>
+                    </w:rPr>
+                    <w:t>arkup</w:t>
+                  </w:r>
+                  <w:r>
+                    <w:rPr>
+                      <w:szCs w:val="22"/>
+                    </w:rPr>
+                    <w:t>:</w:t>
                   </w:r>
                 </w:p>
               </w:tc>
@@ -786,7 +521,7 @@
               <w:pStyle w:val="Achievement"/>
               <w:numPr>
                 <w:ilvl w:val="0"/>
-                <w:numId w:val="30"/>
+                <w:numId w:val="0"/>
               </w:numPr>
               <w:spacing w:before="240"/>
               <w:rPr>
@@ -797,7 +532,25 @@
               <w:rPr>
                 <w:szCs w:val="22"/>
               </w:rPr>
-              <w:t>8 years working daily with HTML, CSS and JavaScript in a professional capacity.</w:t>
+              <w:t xml:space="preserve">I first wrote HTML back in 1996 and built several personal websites before entering web development professionally in 2007. My professional career started out with </w:t>
+            </w:r>
+            <w:r>
+              <w:rPr>
+                <w:szCs w:val="22"/>
+              </w:rPr>
+              <w:t>4</w:t>
+            </w:r>
+            <w:r>
+              <w:rPr>
+                <w:szCs w:val="22"/>
+              </w:rPr>
+              <w:t xml:space="preserve"> years working with </w:t>
+            </w:r>
+            <w:r>
+              <w:rPr>
+                <w:szCs w:val="22"/>
+              </w:rPr>
+              <w:t>design comps and client brochure sites, and my most recent 4 years have been primarily focused on software as a service (SaaS).</w:t>
             </w:r>
           </w:p>
           <w:p>
@@ -807,57 +560,16 @@
                 <w:ilvl w:val="0"/>
                 <w:numId w:val="30"/>
               </w:numPr>
-              <w:rPr>
-                <w:szCs w:val="22"/>
-              </w:rPr>
-            </w:pPr>
-            <w:r>
-              <w:rPr>
-                <w:szCs w:val="22"/>
-              </w:rPr>
-              <w:t>8</w:t>
-            </w:r>
-            <w:r>
-              <w:rPr>
-                <w:szCs w:val="22"/>
-              </w:rPr>
-              <w:t xml:space="preserve"> years of cross-pla</w:t>
-            </w:r>
-            <w:r>
-              <w:rPr>
-                <w:szCs w:val="22"/>
-              </w:rPr>
-              <w:t xml:space="preserve">tform and cross-browser testing, </w:t>
-            </w:r>
-            <w:r>
-              <w:rPr>
-                <w:szCs w:val="22"/>
-              </w:rPr>
-              <w:t xml:space="preserve">targeting solutions </w:t>
-            </w:r>
-            <w:r>
-              <w:rPr>
-                <w:szCs w:val="22"/>
-              </w:rPr>
-              <w:t>to handle system configurations</w:t>
-            </w:r>
-            <w:r>
-              <w:rPr>
-                <w:szCs w:val="22"/>
-              </w:rPr>
-              <w:t xml:space="preserve"> ranging from Windows XP + IE6 to OSX Yosemite + S</w:t>
-            </w:r>
-            <w:r>
-              <w:rPr>
-                <w:szCs w:val="22"/>
-              </w:rPr>
-              <w:t xml:space="preserve">afari, as well as mobile development and </w:t>
-            </w:r>
-            <w:r>
-              <w:rPr>
-                <w:szCs w:val="22"/>
-              </w:rPr>
-              <w:t>testing.</w:t>
+              <w:spacing w:before="0"/>
+              <w:rPr>
+                <w:szCs w:val="22"/>
+              </w:rPr>
+            </w:pPr>
+            <w:r>
+              <w:rPr>
+                <w:szCs w:val="22"/>
+              </w:rPr>
+              <w:t>8 years working daily with HTML, CSS and JavaScript in a professional capacity.</w:t>
             </w:r>
           </w:p>
           <w:p>
@@ -875,6 +587,66 @@
               <w:rPr>
                 <w:szCs w:val="22"/>
               </w:rPr>
+              <w:t>8</w:t>
+            </w:r>
+            <w:r>
+              <w:rPr>
+                <w:szCs w:val="22"/>
+              </w:rPr>
+              <w:t xml:space="preserve"> years of cross-pla</w:t>
+            </w:r>
+            <w:r>
+              <w:rPr>
+                <w:szCs w:val="22"/>
+              </w:rPr>
+              <w:t xml:space="preserve">tform and cross-browser testing, </w:t>
+            </w:r>
+            <w:r>
+              <w:rPr>
+                <w:szCs w:val="22"/>
+              </w:rPr>
+              <w:t xml:space="preserve">targeting solutions </w:t>
+            </w:r>
+            <w:r>
+              <w:rPr>
+                <w:szCs w:val="22"/>
+              </w:rPr>
+              <w:t>to handle system configurations</w:t>
+            </w:r>
+            <w:r>
+              <w:rPr>
+                <w:szCs w:val="22"/>
+              </w:rPr>
+              <w:t xml:space="preserve"> ranging from Windows XP + IE6 to OSX Yosemite + S</w:t>
+            </w:r>
+            <w:r>
+              <w:rPr>
+                <w:szCs w:val="22"/>
+              </w:rPr>
+              <w:t xml:space="preserve">afari, as well as mobile development and </w:t>
+            </w:r>
+            <w:r>
+              <w:rPr>
+                <w:szCs w:val="22"/>
+              </w:rPr>
+              <w:t>testing.</w:t>
+            </w:r>
+          </w:p>
+          <w:p>
+            <w:pPr>
+              <w:pStyle w:val="Achievement"/>
+              <w:numPr>
+                <w:ilvl w:val="0"/>
+                <w:numId w:val="30"/>
+              </w:numPr>
+              <w:rPr>
+                <w:szCs w:val="22"/>
+              </w:rPr>
+            </w:pPr>
+            <w:r>
+              <w:rPr>
+                <w:szCs w:val="22"/>
+              </w:rPr>
               <w:t xml:space="preserve">6 years developing </w:t>
             </w:r>
             <w:r>
@@ -900,12 +672,6 @@
                 <w:szCs w:val="22"/>
               </w:rPr>
               <w:t>oray into .NET was back in 2004 and</w:t>
-            </w:r>
-            <w:r>
-              <w:rPr>
-                <w:szCs w:val="22"/>
-              </w:rPr>
-              <w:t xml:space="preserve"> </w:t>
             </w:r>
             <w:r>
               <w:rPr>
@@ -938,7 +704,7 @@
               <w:rPr>
                 <w:szCs w:val="22"/>
               </w:rPr>
-              <w:t xml:space="preserve"> .</w:t>
+              <w:t>.</w:t>
             </w:r>
           </w:p>
           <w:p>
@@ -1088,12 +854,6 @@
               <w:rPr>
                 <w:szCs w:val="22"/>
               </w:rPr>
-              <w:t xml:space="preserve"> </w:t>
-            </w:r>
-            <w:r>
-              <w:rPr>
-                <w:szCs w:val="22"/>
-              </w:rPr>
               <w:t>Git</w:t>
             </w:r>
             <w:r>
@@ -1101,6 +861,12 @@
                 <w:szCs w:val="22"/>
               </w:rPr>
               <w:t>,</w:t>
+            </w:r>
+            <w:r>
+              <w:rPr>
+                <w:szCs w:val="22"/>
+              </w:rPr>
+              <w:t xml:space="preserve"> GitHub,</w:t>
             </w:r>
             <w:r>
               <w:rPr>
@@ -1148,12 +914,6 @@
               <w:rPr>
                 <w:szCs w:val="22"/>
               </w:rPr>
-              <w:t xml:space="preserve"> </w:t>
-            </w:r>
-            <w:r>
-              <w:rPr>
-                <w:szCs w:val="22"/>
-              </w:rPr>
               <w:t>IIS</w:t>
             </w:r>
             <w:r>
@@ -1184,19 +944,7 @@
               <w:rPr>
                 <w:szCs w:val="22"/>
               </w:rPr>
-              <w:t>Google Analytics, Google AdWords,</w:t>
-            </w:r>
-            <w:r>
-              <w:rPr>
-                <w:szCs w:val="22"/>
-              </w:rPr>
-              <w:t xml:space="preserve"> </w:t>
-            </w:r>
-            <w:r>
-              <w:rPr>
-                <w:szCs w:val="22"/>
-              </w:rPr>
-              <w:t xml:space="preserve">GSAP, TimelineMax, FancyBox, TinyMCE, </w:t>
+              <w:t xml:space="preserve">Google Analytics, Google AdWords,GSAP, TimelineMax, FancyBox, TinyMCE, </w:t>
             </w:r>
             <w:r>
               <w:rPr>
@@ -1220,7 +968,31 @@
               <w:rPr>
                 <w:szCs w:val="22"/>
               </w:rPr>
-              <w:t>Some experience with: MVVM frameworks (AngularJS,) Bower, Gulp, Node.js, .NET Web API, OWIN, OAuth2, EF6</w:t>
+              <w:t>Some experience with</w:t>
+            </w:r>
+            <w:r>
+              <w:rPr>
+                <w:szCs w:val="22"/>
+              </w:rPr>
+              <w:t>, and developing my skillset for</w:t>
+            </w:r>
+            <w:r>
+              <w:rPr>
+                <w:szCs w:val="22"/>
+              </w:rPr>
+              <w:t xml:space="preserve">: MVVM frameworks (AngularJS,) Bower, Gulp, Node.js, </w:t>
+            </w:r>
+            <w:r>
+              <w:rPr>
+                <w:szCs w:val="22"/>
+              </w:rPr>
+              <w:t>Bootstrap,</w:t>
+            </w:r>
+            <w:r>
+              <w:rPr>
+                <w:szCs w:val="22"/>
+              </w:rPr>
+              <w:t>.NET Web API, OWIN, OAuth2, EF6</w:t>
             </w:r>
             <w:r>
               <w:rPr>
@@ -1256,19 +1028,7 @@
               <w:rPr>
                 <w:szCs w:val="22"/>
               </w:rPr>
-              <w:t>,</w:t>
-            </w:r>
-            <w:r>
-              <w:rPr>
-                <w:szCs w:val="22"/>
-              </w:rPr>
-              <w:t xml:space="preserve"> </w:t>
-            </w:r>
-            <w:r>
-              <w:rPr>
-                <w:szCs w:val="22"/>
-              </w:rPr>
-              <w:t xml:space="preserve">SVG Filters and </w:t>
+              <w:t xml:space="preserve">,SVG Filters and </w:t>
             </w:r>
             <w:r>
               <w:rPr>
@@ -1304,13 +1064,37 @@
               <w:rPr>
                 <w:szCs w:val="22"/>
               </w:rPr>
-              <w:t>Experience using an issue tracker; in particular, FogBugz.</w:t>
-            </w:r>
-            <w:r>
-              <w:rPr>
-                <w:szCs w:val="22"/>
-              </w:rPr>
-              <w:t xml:space="preserve"> </w:t>
+              <w:t>Experience usin</w:t>
+            </w:r>
+            <w:r>
+              <w:rPr>
+                <w:szCs w:val="22"/>
+              </w:rPr>
+              <w:t>g issue trackers (</w:t>
+            </w:r>
+            <w:r>
+              <w:rPr>
+                <w:szCs w:val="22"/>
+              </w:rPr>
+              <w:t>FogBugz</w:t>
+            </w:r>
+            <w:r>
+              <w:rPr>
+                <w:szCs w:val="22"/>
+              </w:rPr>
+              <w:t xml:space="preserve"> daily, s</w:t>
+            </w:r>
+            <w:r>
+              <w:rPr>
+                <w:szCs w:val="22"/>
+              </w:rPr>
+              <w:t>ome experience with Trac.</w:t>
+            </w:r>
+            <w:r>
+              <w:rPr>
+                <w:szCs w:val="22"/>
+              </w:rPr>
+              <w:t>)</w:t>
             </w:r>
           </w:p>
         </w:tc>
@@ -1329,28 +1113,20 @@
                 <w:szCs w:val="24"/>
               </w:rPr>
             </w:pPr>
-            <w:r>
+          </w:p>
+          <w:p>
+            <w:pPr>
+              <w:pStyle w:val="SectionTitle"/>
               <w:rPr>
                 <w:sz w:val="24"/>
                 <w:szCs w:val="24"/>
               </w:rPr>
-              <w:br/>
-            </w:r>
-          </w:p>
-          <w:p>
-            <w:pPr>
-              <w:pStyle w:val="SectionTitle"/>
+            </w:pPr>
+            <w:r>
               <w:rPr>
                 <w:sz w:val="24"/>
                 <w:szCs w:val="24"/>
               </w:rPr>
-            </w:pPr>
-            <w:r>
-              <w:rPr>
-                <w:sz w:val="24"/>
-                <w:szCs w:val="24"/>
-              </w:rPr>
-              <w:lastRenderedPageBreak/>
               <w:t>Professional Experience</w:t>
             </w:r>
           </w:p>
@@ -1390,24 +1166,16 @@
             <w:r>
               <w:rPr>
                 <w:b/>
+                <w:i w:val="0"/>
                 <w:sz w:val="22"/>
                 <w:szCs w:val="22"/>
               </w:rPr>
-              <w:t xml:space="preserve"> </w:t>
+              <w:t xml:space="preserve">| </w:t>
             </w:r>
             <w:r>
               <w:rPr>
                 <w:b/>
                 <w:i w:val="0"/>
-                <w:sz w:val="22"/>
-                <w:szCs w:val="22"/>
-              </w:rPr>
-              <w:t xml:space="preserve">| </w:t>
-            </w:r>
-            <w:r>
-              <w:rPr>
-                <w:b/>
-                <w:i w:val="0"/>
                 <w:sz w:val="20"/>
               </w:rPr>
               <w:t xml:space="preserve">Loop Management </w:t>
@@ -1448,28 +1216,7 @@
                 <w:i w:val="0"/>
                 <w:sz w:val="20"/>
               </w:rPr>
-              <w:t xml:space="preserve"> </w:t>
-            </w:r>
-            <w:r>
-              <w:rPr>
-                <w:i w:val="0"/>
-                <w:sz w:val="20"/>
-              </w:rPr>
-              <w:t xml:space="preserve"> </w:t>
-            </w:r>
-            <w:r>
-              <w:rPr>
-                <w:i w:val="0"/>
-                <w:sz w:val="20"/>
-              </w:rPr>
               <w:t xml:space="preserve">– </w:t>
-            </w:r>
-            <w:r>
-              <w:rPr>
-                <w:i w:val="0"/>
-                <w:sz w:val="20"/>
-              </w:rPr>
-              <w:t xml:space="preserve"> </w:t>
             </w:r>
             <w:r>
               <w:rPr>
@@ -1498,35 +1245,7 @@
                 <w:i w:val="0"/>
                 <w:sz w:val="20"/>
               </w:rPr>
-              <w:t xml:space="preserve"> Current (Contract)</w:t>
-            </w:r>
-            <w:r>
-              <w:rPr>
-                <w:i w:val="0"/>
-                <w:sz w:val="20"/>
-              </w:rPr>
-              <w:t xml:space="preserve"> </w:t>
-            </w:r>
-            <w:r>
-              <w:rPr>
-                <w:i w:val="0"/>
-                <w:sz w:val="20"/>
-              </w:rPr>
-              <w:t xml:space="preserve"> –</w:t>
-            </w:r>
-            <w:r>
-              <w:rPr>
-                <w:i w:val="0"/>
-                <w:sz w:val="20"/>
-              </w:rPr>
-              <w:t xml:space="preserve"> </w:t>
-            </w:r>
-            <w:r>
-              <w:rPr>
-                <w:i w:val="0"/>
-                <w:sz w:val="20"/>
-              </w:rPr>
-              <w:t xml:space="preserve"> Seattle, WA</w:t>
+              <w:t xml:space="preserve"> Current (Contract) – Seattle, WA</w:t>
             </w:r>
           </w:p>
           <w:p>
@@ -1537,6 +1256,7 @@
                 <w:numId w:val="0"/>
               </w:numPr>
               <w:spacing w:after="120"/>
+              <w:jc w:val="left"/>
               <w:rPr>
                 <w:szCs w:val="22"/>
               </w:rPr>
@@ -1580,6 +1300,7 @@
                 <w:numId w:val="0"/>
               </w:numPr>
               <w:spacing w:after="120"/>
+              <w:jc w:val="left"/>
               <w:rPr>
                 <w:szCs w:val="22"/>
               </w:rPr>
@@ -1647,6 +1368,7 @@
                 <w:numId w:val="0"/>
               </w:numPr>
               <w:spacing w:after="240"/>
+              <w:jc w:val="left"/>
               <w:rPr>
                 <w:sz w:val="20"/>
               </w:rPr>
@@ -1666,12 +1388,6 @@
                 <w:t>http://goo.gl/FNfBbY</w:t>
               </w:r>
             </w:hyperlink>
-            <w:r>
-              <w:rPr>
-                <w:szCs w:val="22"/>
-              </w:rPr>
-              <w:t xml:space="preserve"> </w:t>
-            </w:r>
             <w:r>
               <w:rPr>
                 <w:szCs w:val="22"/>
@@ -1723,25 +1439,9 @@
             <w:r>
               <w:rPr>
                 <w:b/>
-                <w:i/>
-                <w:szCs w:val="22"/>
-              </w:rPr>
-              <w:t xml:space="preserve"> </w:t>
-            </w:r>
-            <w:r>
-              <w:rPr>
-                <w:b/>
                 <w:szCs w:val="22"/>
               </w:rPr>
               <w:t>|</w:t>
-            </w:r>
-            <w:r>
-              <w:rPr>
-                <w:b/>
-                <w:sz w:val="18"/>
-                <w:szCs w:val="18"/>
-              </w:rPr>
-              <w:t xml:space="preserve"> </w:t>
             </w:r>
             <w:r>
               <w:rPr>
@@ -1805,6 +1505,7 @@
                 <w:numId w:val="0"/>
               </w:numPr>
               <w:spacing w:after="120"/>
+              <w:jc w:val="left"/>
               <w:rPr>
                 <w:szCs w:val="22"/>
               </w:rPr>
@@ -1868,12 +1569,6 @@
                 <w:szCs w:val="22"/>
               </w:rPr>
               <w:t xml:space="preserve"> media key support,</w:t>
-            </w:r>
-            <w:r>
-              <w:rPr>
-                <w:szCs w:val="22"/>
-              </w:rPr>
-              <w:t xml:space="preserve"> </w:t>
             </w:r>
             <w:r>
               <w:rPr>
@@ -1902,6 +1597,7 @@
                 <w:numId w:val="0"/>
               </w:numPr>
               <w:spacing w:after="240"/>
+              <w:jc w:val="left"/>
               <w:rPr>
                 <w:sz w:val="18"/>
                 <w:szCs w:val="18"/>
@@ -1996,15 +1692,6 @@
               <w:rPr>
                 <w:b/>
                 <w:i w:val="0"/>
-                <w:sz w:val="18"/>
-                <w:szCs w:val="18"/>
-              </w:rPr>
-              <w:t xml:space="preserve"> </w:t>
-            </w:r>
-            <w:r>
-              <w:rPr>
-                <w:b/>
-                <w:i w:val="0"/>
                 <w:sz w:val="20"/>
               </w:rPr>
               <w:t>SureIllDrawThat.com</w:t>
@@ -2038,12 +1725,6 @@
                 <w:sz w:val="20"/>
               </w:rPr>
               <w:t xml:space="preserve"> August 2011</w:t>
-            </w:r>
-            <w:r>
-              <w:rPr>
-                <w:sz w:val="20"/>
-              </w:rPr>
-              <w:t xml:space="preserve">  </w:t>
             </w:r>
             <w:r>
               <w:rPr>
@@ -2061,6 +1742,7 @@
                 <w:numId w:val="0"/>
               </w:numPr>
               <w:spacing w:after="240"/>
+              <w:jc w:val="left"/>
               <w:rPr>
                 <w:szCs w:val="22"/>
               </w:rPr>
@@ -2129,6 +1811,9 @@
         </w:tc>
       </w:tr>
       <w:tr>
+        <w:trPr>
+          <w:trHeight w:val="1035"/>
+        </w:trPr>
         <w:tc>
           <w:tcPr>
             <w:tcW w:w="366" w:type="pct"/>
@@ -2177,22 +1862,7 @@
                 <w:b/>
                 <w:szCs w:val="22"/>
               </w:rPr>
-              <w:t xml:space="preserve"> </w:t>
-            </w:r>
-            <w:r>
-              <w:rPr>
-                <w:b/>
-                <w:szCs w:val="22"/>
-              </w:rPr>
               <w:t>|</w:t>
-            </w:r>
-            <w:r>
-              <w:rPr>
-                <w:b/>
-                <w:sz w:val="18"/>
-                <w:szCs w:val="18"/>
-              </w:rPr>
-              <w:t xml:space="preserve"> </w:t>
             </w:r>
             <w:r>
               <w:rPr>
@@ -2235,6 +1905,7 @@
                 <w:numId w:val="0"/>
               </w:numPr>
               <w:spacing w:after="0"/>
+              <w:jc w:val="left"/>
               <w:rPr>
                 <w:szCs w:val="22"/>
               </w:rPr>
@@ -2280,30 +1951,7 @@
                 <w:b/>
                 <w:szCs w:val="22"/>
               </w:rPr>
-              <w:t>Web Developer</w:t>
-            </w:r>
-            <w:r>
-              <w:rPr>
-                <w:b/>
-                <w:i/>
-                <w:szCs w:val="22"/>
-              </w:rPr>
-              <w:t xml:space="preserve"> </w:t>
-            </w:r>
-            <w:r>
-              <w:rPr>
-                <w:b/>
-                <w:szCs w:val="22"/>
-              </w:rPr>
-              <w:t>|</w:t>
-            </w:r>
-            <w:r>
-              <w:rPr>
-                <w:b/>
-                <w:i/>
-                <w:szCs w:val="22"/>
-              </w:rPr>
-              <w:t xml:space="preserve"> </w:t>
+              <w:t>Web Developer|</w:t>
             </w:r>
             <w:r>
               <w:rPr>
@@ -2353,12 +2001,6 @@
                 <w:sz w:val="20"/>
               </w:rPr>
               <w:t>(Full Time)</w:t>
-            </w:r>
-            <w:r>
-              <w:rPr>
-                <w:sz w:val="20"/>
-              </w:rPr>
-              <w:t xml:space="preserve">  </w:t>
             </w:r>
             <w:r>
               <w:rPr>
@@ -2376,6 +2018,7 @@
                 <w:numId w:val="0"/>
               </w:numPr>
               <w:spacing w:after="120"/>
+              <w:jc w:val="left"/>
               <w:rPr>
                 <w:szCs w:val="22"/>
               </w:rPr>
@@ -2390,7 +2033,25 @@
               <w:rPr>
                 <w:szCs w:val="22"/>
               </w:rPr>
-              <w:t>.</w:t>
+              <w:t>.T</w:t>
+            </w:r>
+            <w:r>
+              <w:rPr>
+                <w:szCs w:val="22"/>
+              </w:rPr>
+              <w:t xml:space="preserve">asked with creating client sites to </w:t>
+            </w:r>
+            <w:r>
+              <w:rPr>
+                <w:szCs w:val="22"/>
+              </w:rPr>
+              <w:tab/>
+            </w:r>
+            <w:r>
+              <w:rPr>
+                <w:szCs w:val="22"/>
+              </w:rPr>
+              <w:t>requirements</w:t>
             </w:r>
             <w:r>
               <w:rPr>
@@ -2402,19 +2063,7 @@
               <w:rPr>
                 <w:szCs w:val="22"/>
               </w:rPr>
-              <w:t>T</w:t>
-            </w:r>
-            <w:r>
-              <w:rPr>
-                <w:szCs w:val="22"/>
-              </w:rPr>
-              <w:t>asked with creating client sites to requirements using ASP, PHP, MySQL, ASP.NET Webforms, C#, T-SQL, HTML, CSS, JavaScript and jQuery. We were building interfaces with stringent cross-platform and cross-browser compatibility requirements in the period of widespread IE6 use and during the early days of mobile development. I was also responsible for testing Mandalay Solutions’ sites for visual (CSS/HTML) and interaction (JavaScript and jQuery) issues across platforms/browsers that account for the majority of the user base. During my time at Mandalay Solutions, I integrated several solutions into a CMS which went on to serve as the primary platform for Mandalay Solutions’ future sites, including MandalaySolutions.com.</w:t>
-            </w:r>
-            <w:r>
-              <w:rPr>
-                <w:szCs w:val="22"/>
-              </w:rPr>
-              <w:t xml:space="preserve"> </w:t>
+              <w:t>using ASP, PHP, MySQL, ASP.NET Webforms, C#, T-SQL, HTML, CSS, JavaScript and jQuery. We were building interfaces with stringent cross-platform and cross-browser compatibility requirements in the period of widespread IE6 use and during the early days of mobile development. I was also responsible for testing Mandalay Solutions’ sites for visual (CSS/HTML) and interaction (JavaScript and jQuery) issues across platforms/browsers that account for the majority of the user base. During my time at Mandalay Solutions, I integrated several solutions into a CMS which went on to serve as the primary platform for Mandalay Solutions’ future sites, including MandalaySolutions.com.</w:t>
             </w:r>
           </w:p>
           <w:p>
@@ -2425,6 +2074,7 @@
                 <w:numId w:val="0"/>
               </w:numPr>
               <w:spacing w:after="240"/>
+              <w:jc w:val="left"/>
               <w:rPr>
                 <w:sz w:val="18"/>
                 <w:szCs w:val="18"/>
@@ -2461,7 +2111,7 @@
               <w:rPr>
                 <w:szCs w:val="22"/>
               </w:rPr>
-              <w:t xml:space="preserve"> , and their portfolio (which had some cool jQuery effects for the time,</w:t>
+              <w:t>, and their portfolio (which had some cool jQuery effects for the time,</w:t>
             </w:r>
             <w:r>
               <w:rPr>
@@ -2484,14 +2134,6 @@
                 <w:t>http://goo.gl/PJcEz0</w:t>
               </w:r>
             </w:hyperlink>
-            <w:r>
-              <w:rPr>
-                <w:szCs w:val="22"/>
-              </w:rPr>
-              <w:t xml:space="preserve"> </w:t>
-            </w:r>
-            <w:bookmarkStart w:id="0" w:name="_GoBack"/>
-            <w:bookmarkEnd w:id="0"/>
             <w:r>
               <w:rPr>
                 <w:szCs w:val="22"/>
@@ -2548,24 +2190,9 @@
             <w:r>
               <w:rPr>
                 <w:b/>
-                <w:i/>
-                <w:szCs w:val="22"/>
-              </w:rPr>
-              <w:t xml:space="preserve"> </w:t>
-            </w:r>
-            <w:r>
-              <w:rPr>
-                <w:b/>
                 <w:szCs w:val="22"/>
               </w:rPr>
               <w:t>|</w:t>
-            </w:r>
-            <w:r>
-              <w:rPr>
-                <w:b/>
-                <w:szCs w:val="22"/>
-              </w:rPr>
-              <w:t xml:space="preserve"> </w:t>
             </w:r>
             <w:r>
               <w:rPr>
@@ -2634,12 +2261,6 @@
               <w:rPr>
                 <w:sz w:val="20"/>
               </w:rPr>
-              <w:t xml:space="preserve"> </w:t>
-            </w:r>
-            <w:r>
-              <w:rPr>
-                <w:sz w:val="20"/>
-              </w:rPr>
               <w:t>August</w:t>
             </w:r>
             <w:r>
@@ -2652,12 +2273,6 @@
               <w:rPr>
                 <w:sz w:val="20"/>
               </w:rPr>
-              <w:t xml:space="preserve"> </w:t>
-            </w:r>
-            <w:r>
-              <w:rPr>
-                <w:sz w:val="20"/>
-              </w:rPr>
               <w:t>Solutions</w:t>
             </w:r>
             <w:r>
@@ -2665,12 +2280,6 @@
                 <w:sz w:val="20"/>
               </w:rPr>
               <w:t>)</w:t>
-            </w:r>
-            <w:r>
-              <w:rPr>
-                <w:sz w:val="20"/>
-              </w:rPr>
-              <w:t xml:space="preserve">  </w:t>
             </w:r>
             <w:r>
               <w:rPr>
@@ -2688,6 +2297,7 @@
                 <w:numId w:val="0"/>
               </w:numPr>
               <w:spacing w:after="120"/>
+              <w:jc w:val="left"/>
               <w:rPr>
                 <w:szCs w:val="22"/>
               </w:rPr>
@@ -2757,12 +2367,6 @@
                 <w:szCs w:val="22"/>
               </w:rPr>
               <w:t>display identically in print and web formats.</w:t>
-            </w:r>
-            <w:r>
-              <w:rPr>
-                <w:szCs w:val="22"/>
-              </w:rPr>
-              <w:t xml:space="preserve"> </w:t>
             </w:r>
           </w:p>
           <w:p>
@@ -2773,6 +2377,7 @@
                 <w:numId w:val="0"/>
               </w:numPr>
               <w:spacing w:after="240"/>
+              <w:jc w:val="left"/>
               <w:rPr>
                 <w:sz w:val="18"/>
                 <w:szCs w:val="18"/>
@@ -2797,18 +2402,15 @@
               <w:rPr>
                 <w:szCs w:val="22"/>
               </w:rPr>
-              <w:t xml:space="preserve"> </w:t>
-            </w:r>
-            <w:r>
-              <w:rPr>
-                <w:szCs w:val="22"/>
-              </w:rPr>
               <w:t>.</w:t>
             </w:r>
           </w:p>
         </w:tc>
       </w:tr>
       <w:tr>
+        <w:trPr>
+          <w:trHeight w:val="1800"/>
+        </w:trPr>
         <w:tc>
           <w:tcPr>
             <w:tcW w:w="366" w:type="pct"/>
@@ -2854,14 +2456,6 @@
             <w:r>
               <w:rPr>
                 <w:b/>
-                <w:sz w:val="18"/>
-                <w:szCs w:val="18"/>
-              </w:rPr>
-              <w:t xml:space="preserve"> </w:t>
-            </w:r>
-            <w:r>
-              <w:rPr>
-                <w:b/>
                 <w:sz w:val="20"/>
               </w:rPr>
               <w:t xml:space="preserve">Global Synthetic Ice, Inc. </w:t>
@@ -2930,6 +2524,7 @@
                 <w:numId w:val="0"/>
               </w:numPr>
               <w:spacing w:after="120"/>
+              <w:jc w:val="left"/>
               <w:rPr>
                 <w:szCs w:val="22"/>
               </w:rPr>
@@ -2979,6 +2574,7 @@
                 <w:numId w:val="0"/>
               </w:numPr>
               <w:spacing w:after="0"/>
+              <w:jc w:val="left"/>
               <w:rPr>
                 <w:sz w:val="18"/>
                 <w:szCs w:val="18"/>
@@ -2999,12 +2595,6 @@
                 <w:t>http://goo.gl/128ll0</w:t>
               </w:r>
             </w:hyperlink>
-            <w:r>
-              <w:rPr>
-                <w:szCs w:val="22"/>
-              </w:rPr>
-              <w:t xml:space="preserve"> </w:t>
-            </w:r>
             <w:hyperlink r:id="rId23" w:history="1"/>
             <w:r>
               <w:rPr>
@@ -3017,6 +2607,20 @@
       </w:tr>
     </w:tbl>
     <w:p/>
+    <w:p/>
+    <w:p/>
+    <w:p>
+      <w:pPr>
+        <w:tabs>
+          <w:tab w:val="left" w:pos="8625"/>
+        </w:tabs>
+      </w:pPr>
+      <w:r>
+        <w:tab/>
+      </w:r>
+      <w:bookmarkStart w:id="0" w:name="_GoBack"/>
+      <w:bookmarkEnd w:id="0"/>
+    </w:p>
     <w:sectPr>
       <w:headerReference w:type="default" r:id="rId24"/>
       <w:footerReference w:type="default" r:id="rId25"/>
@@ -3031,15 +2635,15 @@
 </file>
 
 <file path=word/endnotes.xml><?xml version="1.0" encoding="utf-8"?>
-<w:endnotes xmlns:wpc="http://schemas.microsoft.com/office/word/2010/wordprocessingCanvas" xmlns:mc="http://schemas.openxmlformats.org/markup-compatibility/2006" xmlns:o="urn:schemas-microsoft-com:office:office" xmlns:r="http://schemas.openxmlformats.org/officeDocument/2006/relationships" xmlns:m="http://schemas.openxmlformats.org/officeDocument/2006/math" xmlns:v="urn:schemas-microsoft-com:vml" xmlns:wp14="http://schemas.microsoft.com/office/word/2010/wordprocessingDrawing" xmlns:wp="http://schemas.openxmlformats.org/drawingml/2006/wordprocessingDrawing" xmlns:w10="urn:schemas-microsoft-com:office:word" xmlns:w="http://schemas.openxmlformats.org/wordprocessingml/2006/main" xmlns:w14="http://schemas.microsoft.com/office/word/2010/wordml" xmlns:w15="http://schemas.microsoft.com/office/word/2012/wordml" xmlns:wpg="http://schemas.microsoft.com/office/word/2010/wordprocessingGroup" xmlns:wpi="http://schemas.microsoft.com/office/word/2010/wordprocessingInk" xmlns:wne="http://schemas.microsoft.com/office/word/2006/wordml" xmlns:wps="http://schemas.microsoft.com/office/word/2010/wordprocessingShape" mc:Ignorable="w14 w15 wp14">
-  <w:endnote w:type="separator" w:id="-1">
+<w:endnotes xmlns:ve="http://schemas.openxmlformats.org/markup-compatibility/2006" xmlns:o="urn:schemas-microsoft-com:office:office" xmlns:r="http://schemas.openxmlformats.org/officeDocument/2006/relationships" xmlns:m="http://schemas.openxmlformats.org/officeDocument/2006/math" xmlns:v="urn:schemas-microsoft-com:vml" xmlns:wp="http://schemas.openxmlformats.org/drawingml/2006/wordprocessingDrawing" xmlns:w10="urn:schemas-microsoft-com:office:word" xmlns:w="http://schemas.openxmlformats.org/wordprocessingml/2006/main" xmlns:wne="http://schemas.microsoft.com/office/word/2006/wordml">
+  <w:endnote w:type="separator" w:id="0">
     <w:p>
       <w:r>
         <w:separator/>
       </w:r>
     </w:p>
   </w:endnote>
-  <w:endnote w:type="continuationSeparator" w:id="0">
+  <w:endnote w:type="continuationSeparator" w:id="1">
     <w:p>
       <w:r>
         <w:continuationSeparator/>
@@ -3050,7 +2654,7 @@
 </file>
 
 <file path=word/footer1.xml><?xml version="1.0" encoding="utf-8"?>
-<w:ftr xmlns:wpc="http://schemas.microsoft.com/office/word/2010/wordprocessingCanvas" xmlns:mc="http://schemas.openxmlformats.org/markup-compatibility/2006" xmlns:o="urn:schemas-microsoft-com:office:office" xmlns:r="http://schemas.openxmlformats.org/officeDocument/2006/relationships" xmlns:m="http://schemas.openxmlformats.org/officeDocument/2006/math" xmlns:v="urn:schemas-microsoft-com:vml" xmlns:wp14="http://schemas.microsoft.com/office/word/2010/wordprocessingDrawing" xmlns:wp="http://schemas.openxmlformats.org/drawingml/2006/wordprocessingDrawing" xmlns:w10="urn:schemas-microsoft-com:office:word" xmlns:w="http://schemas.openxmlformats.org/wordprocessingml/2006/main" xmlns:w14="http://schemas.microsoft.com/office/word/2010/wordml" xmlns:w15="http://schemas.microsoft.com/office/word/2012/wordml" xmlns:wpg="http://schemas.microsoft.com/office/word/2010/wordprocessingGroup" xmlns:wpi="http://schemas.microsoft.com/office/word/2010/wordprocessingInk" xmlns:wne="http://schemas.microsoft.com/office/word/2006/wordml" xmlns:wps="http://schemas.microsoft.com/office/word/2010/wordprocessingShape" mc:Ignorable="w14 w15 wp14">
+<w:ftr xmlns:ve="http://schemas.openxmlformats.org/markup-compatibility/2006" xmlns:o="urn:schemas-microsoft-com:office:office" xmlns:r="http://schemas.openxmlformats.org/officeDocument/2006/relationships" xmlns:m="http://schemas.openxmlformats.org/officeDocument/2006/math" xmlns:v="urn:schemas-microsoft-com:vml" xmlns:wp="http://schemas.openxmlformats.org/drawingml/2006/wordprocessingDrawing" xmlns:w10="urn:schemas-microsoft-com:office:word" xmlns:w="http://schemas.openxmlformats.org/wordprocessingml/2006/main" xmlns:wne="http://schemas.microsoft.com/office/word/2006/wordml">
   <w:p>
     <w:r>
       <w:tab/>
@@ -3096,15 +2700,15 @@
 </file>
 
 <file path=word/footnotes.xml><?xml version="1.0" encoding="utf-8"?>
-<w:footnotes xmlns:wpc="http://schemas.microsoft.com/office/word/2010/wordprocessingCanvas" xmlns:mc="http://schemas.openxmlformats.org/markup-compatibility/2006" xmlns:o="urn:schemas-microsoft-com:office:office" xmlns:r="http://schemas.openxmlformats.org/officeDocument/2006/relationships" xmlns:m="http://schemas.openxmlformats.org/officeDocument/2006/math" xmlns:v="urn:schemas-microsoft-com:vml" xmlns:wp14="http://schemas.microsoft.com/office/word/2010/wordprocessingDrawing" xmlns:wp="http://schemas.openxmlformats.org/drawingml/2006/wordprocessingDrawing" xmlns:w10="urn:schemas-microsoft-com:office:word" xmlns:w="http://schemas.openxmlformats.org/wordprocessingml/2006/main" xmlns:w14="http://schemas.microsoft.com/office/word/2010/wordml" xmlns:w15="http://schemas.microsoft.com/office/word/2012/wordml" xmlns:wpg="http://schemas.microsoft.com/office/word/2010/wordprocessingGroup" xmlns:wpi="http://schemas.microsoft.com/office/word/2010/wordprocessingInk" xmlns:wne="http://schemas.microsoft.com/office/word/2006/wordml" xmlns:wps="http://schemas.microsoft.com/office/word/2010/wordprocessingShape" mc:Ignorable="w14 w15 wp14">
-  <w:footnote w:type="separator" w:id="-1">
+<w:footnotes xmlns:ve="http://schemas.openxmlformats.org/markup-compatibility/2006" xmlns:o="urn:schemas-microsoft-com:office:office" xmlns:r="http://schemas.openxmlformats.org/officeDocument/2006/relationships" xmlns:m="http://schemas.openxmlformats.org/officeDocument/2006/math" xmlns:v="urn:schemas-microsoft-com:vml" xmlns:wp="http://schemas.openxmlformats.org/drawingml/2006/wordprocessingDrawing" xmlns:w10="urn:schemas-microsoft-com:office:word" xmlns:w="http://schemas.openxmlformats.org/wordprocessingml/2006/main" xmlns:wne="http://schemas.microsoft.com/office/word/2006/wordml">
+  <w:footnote w:type="separator" w:id="0">
     <w:p>
       <w:r>
         <w:separator/>
       </w:r>
     </w:p>
   </w:footnote>
-  <w:footnote w:type="continuationSeparator" w:id="0">
+  <w:footnote w:type="continuationSeparator" w:id="1">
     <w:p>
       <w:r>
         <w:continuationSeparator/>
@@ -3115,21 +2719,18 @@
 </file>
 
 <file path=word/header1.xml><?xml version="1.0" encoding="utf-8"?>
-<w:hdr xmlns:wpc="http://schemas.microsoft.com/office/word/2010/wordprocessingCanvas" xmlns:mc="http://schemas.openxmlformats.org/markup-compatibility/2006" xmlns:o="urn:schemas-microsoft-com:office:office" xmlns:r="http://schemas.openxmlformats.org/officeDocument/2006/relationships" xmlns:m="http://schemas.openxmlformats.org/officeDocument/2006/math" xmlns:v="urn:schemas-microsoft-com:vml" xmlns:wp14="http://schemas.microsoft.com/office/word/2010/wordprocessingDrawing" xmlns:wp="http://schemas.openxmlformats.org/drawingml/2006/wordprocessingDrawing" xmlns:w10="urn:schemas-microsoft-com:office:word" xmlns:w="http://schemas.openxmlformats.org/wordprocessingml/2006/main" xmlns:w14="http://schemas.microsoft.com/office/word/2010/wordml" xmlns:w15="http://schemas.microsoft.com/office/word/2012/wordml" xmlns:wpg="http://schemas.microsoft.com/office/word/2010/wordprocessingGroup" xmlns:wpi="http://schemas.microsoft.com/office/word/2010/wordprocessingInk" xmlns:wne="http://schemas.microsoft.com/office/word/2006/wordml" xmlns:wps="http://schemas.microsoft.com/office/word/2010/wordprocessingShape" mc:Ignorable="w14 w15 wp14">
+<w:hdr xmlns:ve="http://schemas.openxmlformats.org/markup-compatibility/2006" xmlns:o="urn:schemas-microsoft-com:office:office" xmlns:r="http://schemas.openxmlformats.org/officeDocument/2006/relationships" xmlns:m="http://schemas.openxmlformats.org/officeDocument/2006/math" xmlns:v="urn:schemas-microsoft-com:vml" xmlns:wp="http://schemas.openxmlformats.org/drawingml/2006/wordprocessingDrawing" xmlns:w10="urn:schemas-microsoft-com:office:word" xmlns:w="http://schemas.openxmlformats.org/wordprocessingml/2006/main" xmlns:wne="http://schemas.microsoft.com/office/word/2006/wordml">
   <w:p>
     <w:pPr>
       <w:spacing w:line="240" w:lineRule="atLeast"/>
       <w:jc w:val="left"/>
     </w:pPr>
-    <w:r>
-      <w:t xml:space="preserve"> </w:t>
-    </w:r>
   </w:p>
 </w:hdr>
 </file>
 
 <file path=word/numbering.xml><?xml version="1.0" encoding="utf-8"?>
-<w:numbering xmlns:wpc="http://schemas.microsoft.com/office/word/2010/wordprocessingCanvas" xmlns:mc="http://schemas.openxmlformats.org/markup-compatibility/2006" xmlns:o="urn:schemas-microsoft-com:office:office" xmlns:r="http://schemas.openxmlformats.org/officeDocument/2006/relationships" xmlns:m="http://schemas.openxmlformats.org/officeDocument/2006/math" xmlns:v="urn:schemas-microsoft-com:vml" xmlns:wp14="http://schemas.microsoft.com/office/word/2010/wordprocessingDrawing" xmlns:wp="http://schemas.openxmlformats.org/drawingml/2006/wordprocessingDrawing" xmlns:w10="urn:schemas-microsoft-com:office:word" xmlns:w="http://schemas.openxmlformats.org/wordprocessingml/2006/main" xmlns:w14="http://schemas.microsoft.com/office/word/2010/wordml" xmlns:w15="http://schemas.microsoft.com/office/word/2012/wordml" xmlns:wpg="http://schemas.microsoft.com/office/word/2010/wordprocessingGroup" xmlns:wpi="http://schemas.microsoft.com/office/word/2010/wordprocessingInk" xmlns:wne="http://schemas.microsoft.com/office/word/2006/wordml" xmlns:wps="http://schemas.microsoft.com/office/word/2010/wordprocessingShape" mc:Ignorable="w14 w15 wp14">
+<w:numbering xmlns:ve="http://schemas.openxmlformats.org/markup-compatibility/2006" xmlns:o="urn:schemas-microsoft-com:office:office" xmlns:r="http://schemas.openxmlformats.org/officeDocument/2006/relationships" xmlns:m="http://schemas.openxmlformats.org/officeDocument/2006/math" xmlns:v="urn:schemas-microsoft-com:vml" xmlns:wp="http://schemas.openxmlformats.org/drawingml/2006/wordprocessingDrawing" xmlns:w10="urn:schemas-microsoft-com:office:word" xmlns:w="http://schemas.openxmlformats.org/wordprocessingml/2006/main" xmlns:wne="http://schemas.microsoft.com/office/word/2006/wordml">
   <w:abstractNum w:abstractNumId="0">
     <w:nsid w:val="FFFFFFFE"/>
     <w:multiLevelType w:val="singleLevel"/>
@@ -4124,7 +3725,7 @@
 </file>
 
 <file path=word/styles.xml><?xml version="1.0" encoding="utf-8"?>
-<w:styles xmlns:mc="http://schemas.openxmlformats.org/markup-compatibility/2006" xmlns:r="http://schemas.openxmlformats.org/officeDocument/2006/relationships" xmlns:w="http://schemas.openxmlformats.org/wordprocessingml/2006/main" xmlns:w14="http://schemas.microsoft.com/office/word/2010/wordml" xmlns:w15="http://schemas.microsoft.com/office/word/2012/wordml" mc:Ignorable="w14 w15">
+<w:styles xmlns:r="http://schemas.openxmlformats.org/officeDocument/2006/relationships" xmlns:w="http://schemas.openxmlformats.org/wordprocessingml/2006/main">
   <w:docDefaults>
     <w:rPrDefault>
       <w:rPr>
@@ -4134,376 +3735,134 @@
     </w:rPrDefault>
     <w:pPrDefault/>
   </w:docDefaults>
-  <w:latentStyles w:defLockedState="0" w:defUIPriority="0" w:defSemiHidden="0" w:defUnhideWhenUsed="0" w:defQFormat="0" w:count="371">
-    <w:lsdException w:name="Normal" w:qFormat="1"/>
-    <w:lsdException w:name="heading 2" w:qFormat="1"/>
-    <w:lsdException w:name="heading 3" w:qFormat="1"/>
-    <w:lsdException w:name="heading 4" w:qFormat="1"/>
-    <w:lsdException w:name="heading 5" w:qFormat="1"/>
-    <w:lsdException w:name="heading 6" w:qFormat="1"/>
-    <w:lsdException w:name="heading 7" w:semiHidden="1" w:unhideWhenUsed="1" w:qFormat="1"/>
-    <w:lsdException w:name="heading 8" w:semiHidden="1" w:unhideWhenUsed="1" w:qFormat="1"/>
-    <w:lsdException w:name="heading 9" w:semiHidden="1" w:unhideWhenUsed="1" w:qFormat="1"/>
-    <w:lsdException w:name="index 1" w:semiHidden="1" w:unhideWhenUsed="1"/>
-    <w:lsdException w:name="index 2" w:semiHidden="1" w:unhideWhenUsed="1"/>
-    <w:lsdException w:name="index 3" w:semiHidden="1" w:unhideWhenUsed="1"/>
-    <w:lsdException w:name="index 4" w:semiHidden="1" w:unhideWhenUsed="1"/>
-    <w:lsdException w:name="index 5" w:semiHidden="1" w:unhideWhenUsed="1"/>
-    <w:lsdException w:name="index 6" w:semiHidden="1" w:unhideWhenUsed="1"/>
-    <w:lsdException w:name="index 7" w:semiHidden="1" w:unhideWhenUsed="1"/>
-    <w:lsdException w:name="index 8" w:semiHidden="1" w:unhideWhenUsed="1"/>
-    <w:lsdException w:name="index 9" w:semiHidden="1" w:unhideWhenUsed="1"/>
-    <w:lsdException w:name="toc 1" w:semiHidden="1" w:unhideWhenUsed="1"/>
-    <w:lsdException w:name="toc 2" w:semiHidden="1" w:unhideWhenUsed="1"/>
-    <w:lsdException w:name="toc 3" w:semiHidden="1" w:unhideWhenUsed="1"/>
-    <w:lsdException w:name="toc 4" w:semiHidden="1" w:unhideWhenUsed="1"/>
-    <w:lsdException w:name="toc 5" w:semiHidden="1" w:unhideWhenUsed="1"/>
-    <w:lsdException w:name="toc 6" w:semiHidden="1" w:unhideWhenUsed="1"/>
-    <w:lsdException w:name="toc 7" w:semiHidden="1" w:unhideWhenUsed="1"/>
-    <w:lsdException w:name="toc 8" w:semiHidden="1" w:unhideWhenUsed="1"/>
-    <w:lsdException w:name="toc 9" w:semiHidden="1" w:unhideWhenUsed="1"/>
-    <w:lsdException w:name="Normal Indent" w:semiHidden="1" w:unhideWhenUsed="1"/>
-    <w:lsdException w:name="footnote text" w:semiHidden="1" w:unhideWhenUsed="1"/>
-    <w:lsdException w:name="annotation text" w:semiHidden="1" w:unhideWhenUsed="1"/>
-    <w:lsdException w:name="header" w:semiHidden="1" w:unhideWhenUsed="1"/>
-    <w:lsdException w:name="footer" w:semiHidden="1" w:unhideWhenUsed="1"/>
-    <w:lsdException w:name="index heading" w:semiHidden="1" w:unhideWhenUsed="1"/>
-    <w:lsdException w:name="caption" w:semiHidden="1" w:unhideWhenUsed="1" w:qFormat="1"/>
-    <w:lsdException w:name="table of figures" w:semiHidden="1" w:unhideWhenUsed="1"/>
-    <w:lsdException w:name="envelope address" w:semiHidden="1" w:unhideWhenUsed="1"/>
-    <w:lsdException w:name="envelope return" w:semiHidden="1" w:unhideWhenUsed="1"/>
-    <w:lsdException w:name="footnote reference" w:semiHidden="1" w:unhideWhenUsed="1"/>
-    <w:lsdException w:name="annotation reference" w:semiHidden="1" w:unhideWhenUsed="1"/>
-    <w:lsdException w:name="line number" w:semiHidden="1" w:unhideWhenUsed="1"/>
-    <w:lsdException w:name="page number" w:semiHidden="1" w:unhideWhenUsed="1"/>
-    <w:lsdException w:name="endnote reference" w:semiHidden="1" w:unhideWhenUsed="1"/>
-    <w:lsdException w:name="endnote text" w:semiHidden="1" w:unhideWhenUsed="1"/>
-    <w:lsdException w:name="table of authorities" w:semiHidden="1" w:unhideWhenUsed="1"/>
-    <w:lsdException w:name="macro" w:semiHidden="1" w:unhideWhenUsed="1"/>
-    <w:lsdException w:name="toa heading" w:semiHidden="1" w:unhideWhenUsed="1"/>
-    <w:lsdException w:name="List" w:semiHidden="1" w:unhideWhenUsed="1"/>
-    <w:lsdException w:name="List Bullet" w:semiHidden="1" w:unhideWhenUsed="1"/>
-    <w:lsdException w:name="List Number" w:semiHidden="1" w:unhideWhenUsed="1"/>
-    <w:lsdException w:name="List 2" w:semiHidden="1" w:unhideWhenUsed="1"/>
-    <w:lsdException w:name="List 3" w:semiHidden="1" w:unhideWhenUsed="1"/>
-    <w:lsdException w:name="List 4" w:semiHidden="1" w:unhideWhenUsed="1"/>
-    <w:lsdException w:name="List 5" w:semiHidden="1" w:unhideWhenUsed="1"/>
-    <w:lsdException w:name="List Bullet 2" w:semiHidden="1" w:unhideWhenUsed="1"/>
-    <w:lsdException w:name="List Bullet 3" w:semiHidden="1" w:unhideWhenUsed="1"/>
-    <w:lsdException w:name="List Bullet 4" w:semiHidden="1" w:unhideWhenUsed="1"/>
-    <w:lsdException w:name="List Bullet 5" w:semiHidden="1" w:unhideWhenUsed="1"/>
-    <w:lsdException w:name="List Number 2" w:semiHidden="1" w:unhideWhenUsed="1"/>
-    <w:lsdException w:name="List Number 3" w:semiHidden="1" w:unhideWhenUsed="1"/>
-    <w:lsdException w:name="List Number 4" w:semiHidden="1" w:unhideWhenUsed="1"/>
-    <w:lsdException w:name="List Number 5" w:semiHidden="1" w:unhideWhenUsed="1"/>
-    <w:lsdException w:name="Title" w:semiHidden="1" w:unhideWhenUsed="1" w:qFormat="1"/>
-    <w:lsdException w:name="Closing" w:semiHidden="1" w:unhideWhenUsed="1"/>
-    <w:lsdException w:name="Signature" w:semiHidden="1" w:unhideWhenUsed="1"/>
-    <w:lsdException w:name="Default Paragraph Font" w:semiHidden="1" w:unhideWhenUsed="1"/>
-    <w:lsdException w:name="Body Text" w:semiHidden="1" w:unhideWhenUsed="1"/>
-    <w:lsdException w:name="Body Text Indent" w:semiHidden="1" w:unhideWhenUsed="1"/>
-    <w:lsdException w:name="List Continue" w:semiHidden="1" w:unhideWhenUsed="1"/>
-    <w:lsdException w:name="List Continue 2" w:semiHidden="1" w:unhideWhenUsed="1"/>
-    <w:lsdException w:name="List Continue 3" w:semiHidden="1" w:unhideWhenUsed="1"/>
-    <w:lsdException w:name="List Continue 4" w:semiHidden="1" w:unhideWhenUsed="1"/>
-    <w:lsdException w:name="List Continue 5" w:semiHidden="1" w:unhideWhenUsed="1"/>
-    <w:lsdException w:name="Message Header" w:semiHidden="1" w:unhideWhenUsed="1"/>
-    <w:lsdException w:name="Subtitle" w:semiHidden="1" w:unhideWhenUsed="1" w:qFormat="1"/>
-    <w:lsdException w:name="Salutation" w:semiHidden="1" w:unhideWhenUsed="1"/>
-    <w:lsdException w:name="Date" w:semiHidden="1" w:unhideWhenUsed="1"/>
-    <w:lsdException w:name="Body Text First Indent" w:semiHidden="1" w:unhideWhenUsed="1"/>
-    <w:lsdException w:name="Body Text First Indent 2" w:semiHidden="1" w:unhideWhenUsed="1"/>
-    <w:lsdException w:name="Note Heading" w:semiHidden="1" w:unhideWhenUsed="1"/>
-    <w:lsdException w:name="Body Text 2" w:semiHidden="1" w:unhideWhenUsed="1"/>
-    <w:lsdException w:name="Body Text 3" w:semiHidden="1" w:unhideWhenUsed="1"/>
-    <w:lsdException w:name="Body Text Indent 2" w:semiHidden="1" w:unhideWhenUsed="1"/>
-    <w:lsdException w:name="Body Text Indent 3" w:semiHidden="1" w:unhideWhenUsed="1"/>
-    <w:lsdException w:name="Block Text" w:semiHidden="1" w:unhideWhenUsed="1"/>
-    <w:lsdException w:name="Hyperlink" w:semiHidden="1" w:unhideWhenUsed="1"/>
-    <w:lsdException w:name="FollowedHyperlink" w:semiHidden="1" w:unhideWhenUsed="1"/>
-    <w:lsdException w:name="Strong" w:semiHidden="1" w:unhideWhenUsed="1" w:qFormat="1"/>
-    <w:lsdException w:name="Emphasis" w:semiHidden="1" w:unhideWhenUsed="1" w:qFormat="1"/>
-    <w:lsdException w:name="Document Map" w:semiHidden="1" w:unhideWhenUsed="1"/>
-    <w:lsdException w:name="Plain Text" w:semiHidden="1" w:unhideWhenUsed="1"/>
-    <w:lsdException w:name="E-mail Signature" w:semiHidden="1" w:unhideWhenUsed="1"/>
-    <w:lsdException w:name="HTML Top of Form" w:semiHidden="1" w:unhideWhenUsed="1"/>
-    <w:lsdException w:name="HTML Bottom of Form" w:semiHidden="1" w:unhideWhenUsed="1"/>
-    <w:lsdException w:name="Normal (Web)" w:semiHidden="1" w:unhideWhenUsed="1"/>
-    <w:lsdException w:name="HTML Acronym" w:semiHidden="1" w:unhideWhenUsed="1"/>
-    <w:lsdException w:name="HTML Address" w:semiHidden="1" w:unhideWhenUsed="1"/>
-    <w:lsdException w:name="HTML Cite" w:semiHidden="1" w:unhideWhenUsed="1"/>
-    <w:lsdException w:name="HTML Code" w:semiHidden="1" w:unhideWhenUsed="1"/>
-    <w:lsdException w:name="HTML Definition" w:semiHidden="1" w:unhideWhenUsed="1"/>
-    <w:lsdException w:name="HTML Keyboard" w:semiHidden="1" w:unhideWhenUsed="1"/>
-    <w:lsdException w:name="HTML Preformatted" w:semiHidden="1" w:unhideWhenUsed="1"/>
-    <w:lsdException w:name="HTML Sample" w:semiHidden="1" w:unhideWhenUsed="1"/>
-    <w:lsdException w:name="HTML Typewriter" w:semiHidden="1" w:unhideWhenUsed="1"/>
-    <w:lsdException w:name="HTML Variable" w:semiHidden="1" w:unhideWhenUsed="1"/>
-    <w:lsdException w:name="Normal Table" w:semiHidden="1" w:unhideWhenUsed="1"/>
-    <w:lsdException w:name="annotation subject" w:semiHidden="1" w:unhideWhenUsed="1"/>
-    <w:lsdException w:name="No List" w:semiHidden="1" w:unhideWhenUsed="1"/>
-    <w:lsdException w:name="Outline List 1" w:semiHidden="1" w:unhideWhenUsed="1"/>
-    <w:lsdException w:name="Outline List 2" w:semiHidden="1" w:unhideWhenUsed="1"/>
-    <w:lsdException w:name="Outline List 3" w:semiHidden="1" w:unhideWhenUsed="1"/>
-    <w:lsdException w:name="Table Simple 1" w:semiHidden="1" w:unhideWhenUsed="1"/>
-    <w:lsdException w:name="Table Simple 2" w:semiHidden="1" w:unhideWhenUsed="1"/>
-    <w:lsdException w:name="Table Simple 3" w:semiHidden="1" w:unhideWhenUsed="1"/>
-    <w:lsdException w:name="Table Classic 1" w:semiHidden="1" w:unhideWhenUsed="1"/>
-    <w:lsdException w:name="Table Classic 2" w:semiHidden="1" w:unhideWhenUsed="1"/>
-    <w:lsdException w:name="Table Classic 3" w:semiHidden="1" w:unhideWhenUsed="1"/>
-    <w:lsdException w:name="Table Classic 4" w:semiHidden="1" w:unhideWhenUsed="1"/>
-    <w:lsdException w:name="Table Colorful 1" w:semiHidden="1" w:unhideWhenUsed="1"/>
-    <w:lsdException w:name="Table Colorful 2" w:semiHidden="1" w:unhideWhenUsed="1"/>
-    <w:lsdException w:name="Table Colorful 3" w:semiHidden="1" w:unhideWhenUsed="1"/>
-    <w:lsdException w:name="Table Columns 1" w:semiHidden="1" w:unhideWhenUsed="1"/>
-    <w:lsdException w:name="Table Columns 2" w:semiHidden="1" w:unhideWhenUsed="1"/>
-    <w:lsdException w:name="Table Columns 3" w:semiHidden="1" w:unhideWhenUsed="1"/>
-    <w:lsdException w:name="Table Columns 4" w:semiHidden="1" w:unhideWhenUsed="1"/>
-    <w:lsdException w:name="Table Columns 5" w:semiHidden="1" w:unhideWhenUsed="1"/>
-    <w:lsdException w:name="Table Grid 1" w:semiHidden="1" w:unhideWhenUsed="1"/>
-    <w:lsdException w:name="Table Grid 2" w:semiHidden="1" w:unhideWhenUsed="1"/>
-    <w:lsdException w:name="Table Grid 3" w:semiHidden="1" w:unhideWhenUsed="1"/>
-    <w:lsdException w:name="Table Grid 4" w:semiHidden="1" w:unhideWhenUsed="1"/>
-    <w:lsdException w:name="Table Grid 5" w:semiHidden="1" w:unhideWhenUsed="1"/>
-    <w:lsdException w:name="Table Grid 6" w:semiHidden="1" w:unhideWhenUsed="1"/>
-    <w:lsdException w:name="Table Grid 7" w:semiHidden="1" w:unhideWhenUsed="1"/>
-    <w:lsdException w:name="Table Grid 8" w:semiHidden="1" w:unhideWhenUsed="1"/>
-    <w:lsdException w:name="Table List 1" w:semiHidden="1" w:unhideWhenUsed="1"/>
-    <w:lsdException w:name="Table List 2" w:semiHidden="1" w:unhideWhenUsed="1"/>
-    <w:lsdException w:name="Table List 3" w:semiHidden="1" w:unhideWhenUsed="1"/>
-    <w:lsdException w:name="Table List 4" w:semiHidden="1" w:unhideWhenUsed="1"/>
-    <w:lsdException w:name="Table List 5" w:semiHidden="1" w:unhideWhenUsed="1"/>
-    <w:lsdException w:name="Table List 6" w:semiHidden="1" w:unhideWhenUsed="1"/>
-    <w:lsdException w:name="Table List 7" w:semiHidden="1" w:unhideWhenUsed="1"/>
-    <w:lsdException w:name="Table List 8" w:semiHidden="1" w:unhideWhenUsed="1"/>
-    <w:lsdException w:name="Table 3D effects 1" w:semiHidden="1" w:unhideWhenUsed="1"/>
-    <w:lsdException w:name="Table 3D effects 2" w:semiHidden="1" w:unhideWhenUsed="1"/>
-    <w:lsdException w:name="Table 3D effects 3" w:semiHidden="1" w:unhideWhenUsed="1"/>
-    <w:lsdException w:name="Table Contemporary" w:semiHidden="1" w:unhideWhenUsed="1"/>
-    <w:lsdException w:name="Table Elegant" w:semiHidden="1" w:unhideWhenUsed="1"/>
-    <w:lsdException w:name="Table Professional" w:semiHidden="1" w:unhideWhenUsed="1"/>
-    <w:lsdException w:name="Table Subtle 1" w:semiHidden="1" w:unhideWhenUsed="1"/>
-    <w:lsdException w:name="Table Subtle 2" w:semiHidden="1" w:unhideWhenUsed="1"/>
-    <w:lsdException w:name="Table Web 1" w:semiHidden="1" w:unhideWhenUsed="1"/>
-    <w:lsdException w:name="Table Web 2" w:semiHidden="1" w:unhideWhenUsed="1"/>
-    <w:lsdException w:name="Table Web 3" w:semiHidden="1" w:unhideWhenUsed="1"/>
-    <w:lsdException w:name="Balloon Text" w:semiHidden="1" w:unhideWhenUsed="1"/>
-    <w:lsdException w:name="Table Theme" w:semiHidden="1" w:unhideWhenUsed="1"/>
-    <w:lsdException w:name="Placeholder Text" w:semiHidden="1" w:uiPriority="99"/>
-    <w:lsdException w:name="No Spacing" w:semiHidden="1" w:uiPriority="1" w:unhideWhenUsed="1" w:qFormat="1"/>
-    <w:lsdException w:name="Light Shading" w:uiPriority="60"/>
-    <w:lsdException w:name="Light List" w:uiPriority="61"/>
-    <w:lsdException w:name="Light Grid" w:uiPriority="62"/>
-    <w:lsdException w:name="Medium Shading 1" w:uiPriority="63"/>
-    <w:lsdException w:name="Medium Shading 2" w:uiPriority="64"/>
-    <w:lsdException w:name="Medium List 1" w:uiPriority="65"/>
-    <w:lsdException w:name="Medium List 2" w:uiPriority="66"/>
-    <w:lsdException w:name="Medium Grid 1" w:uiPriority="67"/>
-    <w:lsdException w:name="Medium Grid 2" w:uiPriority="68"/>
-    <w:lsdException w:name="Medium Grid 3" w:uiPriority="69"/>
-    <w:lsdException w:name="Dark List" w:uiPriority="70"/>
-    <w:lsdException w:name="Colorful Shading" w:uiPriority="71"/>
-    <w:lsdException w:name="Colorful List" w:uiPriority="72"/>
-    <w:lsdException w:name="Colorful Grid" w:uiPriority="73"/>
-    <w:lsdException w:name="Light Shading Accent 1" w:uiPriority="60"/>
-    <w:lsdException w:name="Light List Accent 1" w:uiPriority="61"/>
-    <w:lsdException w:name="Light Grid Accent 1" w:uiPriority="62"/>
-    <w:lsdException w:name="Medium Shading 1 Accent 1" w:uiPriority="63"/>
-    <w:lsdException w:name="Medium Shading 2 Accent 1" w:uiPriority="64"/>
-    <w:lsdException w:name="Medium List 1 Accent 1" w:uiPriority="65"/>
-    <w:lsdException w:name="Revision" w:semiHidden="1" w:uiPriority="99"/>
-    <w:lsdException w:name="List Paragraph" w:semiHidden="1" w:uiPriority="34" w:unhideWhenUsed="1" w:qFormat="1"/>
-    <w:lsdException w:name="Quote" w:semiHidden="1" w:uiPriority="29" w:unhideWhenUsed="1" w:qFormat="1"/>
-    <w:lsdException w:name="Intense Quote" w:semiHidden="1" w:uiPriority="30" w:unhideWhenUsed="1" w:qFormat="1"/>
-    <w:lsdException w:name="Medium List 2 Accent 1" w:uiPriority="66"/>
-    <w:lsdException w:name="Medium Grid 1 Accent 1" w:uiPriority="67"/>
-    <w:lsdException w:name="Medium Grid 2 Accent 1" w:uiPriority="68"/>
-    <w:lsdException w:name="Medium Grid 3 Accent 1" w:uiPriority="69"/>
-    <w:lsdException w:name="Dark List Accent 1" w:uiPriority="70"/>
-    <w:lsdException w:name="Colorful Shading Accent 1" w:uiPriority="71"/>
-    <w:lsdException w:name="Colorful List Accent 1" w:uiPriority="72"/>
-    <w:lsdException w:name="Colorful Grid Accent 1" w:uiPriority="73"/>
-    <w:lsdException w:name="Light Shading Accent 2" w:uiPriority="60"/>
-    <w:lsdException w:name="Light List Accent 2" w:uiPriority="61"/>
-    <w:lsdException w:name="Light Grid Accent 2" w:uiPriority="62"/>
-    <w:lsdException w:name="Medium Shading 1 Accent 2" w:uiPriority="63"/>
-    <w:lsdException w:name="Medium Shading 2 Accent 2" w:uiPriority="64"/>
-    <w:lsdException w:name="Medium List 1 Accent 2" w:uiPriority="65"/>
-    <w:lsdException w:name="Medium List 2 Accent 2" w:uiPriority="66"/>
-    <w:lsdException w:name="Medium Grid 1 Accent 2" w:uiPriority="67"/>
-    <w:lsdException w:name="Medium Grid 2 Accent 2" w:uiPriority="68"/>
-    <w:lsdException w:name="Medium Grid 3 Accent 2" w:uiPriority="69"/>
-    <w:lsdException w:name="Dark List Accent 2" w:uiPriority="70"/>
-    <w:lsdException w:name="Colorful Shading Accent 2" w:uiPriority="71"/>
-    <w:lsdException w:name="Colorful List Accent 2" w:uiPriority="72"/>
-    <w:lsdException w:name="Colorful Grid Accent 2" w:uiPriority="73"/>
-    <w:lsdException w:name="Light Shading Accent 3" w:uiPriority="60"/>
-    <w:lsdException w:name="Light List Accent 3" w:uiPriority="61"/>
-    <w:lsdException w:name="Light Grid Accent 3" w:uiPriority="62"/>
-    <w:lsdException w:name="Medium Shading 1 Accent 3" w:uiPriority="63"/>
-    <w:lsdException w:name="Medium Shading 2 Accent 3" w:uiPriority="64"/>
-    <w:lsdException w:name="Medium List 1 Accent 3" w:uiPriority="65"/>
-    <w:lsdException w:name="Medium List 2 Accent 3" w:uiPriority="66"/>
-    <w:lsdException w:name="Medium Grid 1 Accent 3" w:uiPriority="67"/>
-    <w:lsdException w:name="Medium Grid 2 Accent 3" w:uiPriority="68"/>
-    <w:lsdException w:name="Medium Grid 3 Accent 3" w:uiPriority="69"/>
-    <w:lsdException w:name="Dark List Accent 3" w:uiPriority="70"/>
-    <w:lsdException w:name="Colorful Shading Accent 3" w:uiPriority="71"/>
-    <w:lsdException w:name="Colorful List Accent 3" w:uiPriority="72"/>
-    <w:lsdException w:name="Colorful Grid Accent 3" w:uiPriority="73"/>
-    <w:lsdException w:name="Light Shading Accent 4" w:uiPriority="60"/>
-    <w:lsdException w:name="Light List Accent 4" w:uiPriority="61"/>
-    <w:lsdException w:name="Light Grid Accent 4" w:uiPriority="62"/>
-    <w:lsdException w:name="Medium Shading 1 Accent 4" w:uiPriority="63"/>
-    <w:lsdException w:name="Medium Shading 2 Accent 4" w:uiPriority="64"/>
-    <w:lsdException w:name="Medium List 1 Accent 4" w:uiPriority="65"/>
-    <w:lsdException w:name="Medium List 2 Accent 4" w:uiPriority="66"/>
-    <w:lsdException w:name="Medium Grid 1 Accent 4" w:uiPriority="67"/>
-    <w:lsdException w:name="Medium Grid 2 Accent 4" w:uiPriority="68"/>
-    <w:lsdException w:name="Medium Grid 3 Accent 4" w:uiPriority="69"/>
-    <w:lsdException w:name="Dark List Accent 4" w:uiPriority="70"/>
-    <w:lsdException w:name="Colorful Shading Accent 4" w:uiPriority="71"/>
-    <w:lsdException w:name="Colorful List Accent 4" w:uiPriority="72"/>
-    <w:lsdException w:name="Colorful Grid Accent 4" w:uiPriority="73"/>
-    <w:lsdException w:name="Light Shading Accent 5" w:uiPriority="60"/>
-    <w:lsdException w:name="Light List Accent 5" w:uiPriority="61"/>
-    <w:lsdException w:name="Light Grid Accent 5" w:uiPriority="62"/>
-    <w:lsdException w:name="Medium Shading 1 Accent 5" w:uiPriority="63"/>
-    <w:lsdException w:name="Medium Shading 2 Accent 5" w:uiPriority="64"/>
-    <w:lsdException w:name="Medium List 1 Accent 5" w:uiPriority="65"/>
-    <w:lsdException w:name="Medium List 2 Accent 5" w:uiPriority="66"/>
-    <w:lsdException w:name="Medium Grid 1 Accent 5" w:uiPriority="67"/>
-    <w:lsdException w:name="Medium Grid 2 Accent 5" w:uiPriority="68"/>
-    <w:lsdException w:name="Medium Grid 3 Accent 5" w:uiPriority="69"/>
-    <w:lsdException w:name="Dark List Accent 5" w:uiPriority="70"/>
-    <w:lsdException w:name="Colorful Shading Accent 5" w:uiPriority="71"/>
-    <w:lsdException w:name="Colorful List Accent 5" w:uiPriority="72"/>
-    <w:lsdException w:name="Colorful Grid Accent 5" w:uiPriority="73"/>
-    <w:lsdException w:name="Light Shading Accent 6" w:uiPriority="60"/>
-    <w:lsdException w:name="Light List Accent 6" w:uiPriority="61"/>
-    <w:lsdException w:name="Light Grid Accent 6" w:uiPriority="62"/>
-    <w:lsdException w:name="Medium Shading 1 Accent 6" w:uiPriority="63"/>
-    <w:lsdException w:name="Medium Shading 2 Accent 6" w:uiPriority="64"/>
-    <w:lsdException w:name="Medium List 1 Accent 6" w:uiPriority="65"/>
-    <w:lsdException w:name="Medium List 2 Accent 6" w:uiPriority="66"/>
-    <w:lsdException w:name="Medium Grid 1 Accent 6" w:uiPriority="67"/>
-    <w:lsdException w:name="Medium Grid 2 Accent 6" w:uiPriority="68"/>
-    <w:lsdException w:name="Medium Grid 3 Accent 6" w:uiPriority="69"/>
-    <w:lsdException w:name="Dark List Accent 6" w:uiPriority="70"/>
-    <w:lsdException w:name="Colorful Shading Accent 6" w:uiPriority="71"/>
-    <w:lsdException w:name="Colorful List Accent 6" w:uiPriority="72"/>
-    <w:lsdException w:name="Colorful Grid Accent 6" w:uiPriority="73"/>
-    <w:lsdException w:name="Subtle Emphasis" w:semiHidden="1" w:uiPriority="19" w:unhideWhenUsed="1" w:qFormat="1"/>
-    <w:lsdException w:name="Intense Emphasis" w:semiHidden="1" w:uiPriority="21" w:unhideWhenUsed="1" w:qFormat="1"/>
-    <w:lsdException w:name="Subtle Reference" w:semiHidden="1" w:uiPriority="31" w:unhideWhenUsed="1" w:qFormat="1"/>
-    <w:lsdException w:name="Intense Reference" w:semiHidden="1" w:uiPriority="32" w:unhideWhenUsed="1" w:qFormat="1"/>
-    <w:lsdException w:name="Book Title" w:semiHidden="1" w:uiPriority="33" w:unhideWhenUsed="1" w:qFormat="1"/>
-    <w:lsdException w:name="Bibliography" w:semiHidden="1" w:uiPriority="37" w:unhideWhenUsed="1"/>
-    <w:lsdException w:name="TOC Heading" w:semiHidden="1" w:uiPriority="39" w:unhideWhenUsed="1" w:qFormat="1"/>
-    <w:lsdException w:name="Plain Table 1" w:uiPriority="41"/>
-    <w:lsdException w:name="Plain Table 2" w:uiPriority="42"/>
-    <w:lsdException w:name="Plain Table 3" w:uiPriority="43"/>
-    <w:lsdException w:name="Plain Table 4" w:uiPriority="44"/>
-    <w:lsdException w:name="Plain Table 5" w:uiPriority="45"/>
-    <w:lsdException w:name="Grid Table Light" w:uiPriority="40"/>
-    <w:lsdException w:name="Grid Table 1 Light" w:uiPriority="46"/>
-    <w:lsdException w:name="Grid Table 2" w:uiPriority="47"/>
-    <w:lsdException w:name="Grid Table 3" w:uiPriority="48"/>
-    <w:lsdException w:name="Grid Table 4" w:uiPriority="49"/>
-    <w:lsdException w:name="Grid Table 5 Dark" w:uiPriority="50"/>
-    <w:lsdException w:name="Grid Table 6 Colorful" w:uiPriority="51"/>
-    <w:lsdException w:name="Grid Table 7 Colorful" w:uiPriority="52"/>
-    <w:lsdException w:name="Grid Table 1 Light Accent 1" w:uiPriority="46"/>
-    <w:lsdException w:name="Grid Table 2 Accent 1" w:uiPriority="47"/>
-    <w:lsdException w:name="Grid Table 3 Accent 1" w:uiPriority="48"/>
-    <w:lsdException w:name="Grid Table 4 Accent 1" w:uiPriority="49"/>
-    <w:lsdException w:name="Grid Table 5 Dark Accent 1" w:uiPriority="50"/>
-    <w:lsdException w:name="Grid Table 6 Colorful Accent 1" w:uiPriority="51"/>
-    <w:lsdException w:name="Grid Table 7 Colorful Accent 1" w:uiPriority="52"/>
-    <w:lsdException w:name="Grid Table 1 Light Accent 2" w:uiPriority="46"/>
-    <w:lsdException w:name="Grid Table 2 Accent 2" w:uiPriority="47"/>
-    <w:lsdException w:name="Grid Table 3 Accent 2" w:uiPriority="48"/>
-    <w:lsdException w:name="Grid Table 4 Accent 2" w:uiPriority="49"/>
-    <w:lsdException w:name="Grid Table 5 Dark Accent 2" w:uiPriority="50"/>
-    <w:lsdException w:name="Grid Table 6 Colorful Accent 2" w:uiPriority="51"/>
-    <w:lsdException w:name="Grid Table 7 Colorful Accent 2" w:uiPriority="52"/>
-    <w:lsdException w:name="Grid Table 1 Light Accent 3" w:uiPriority="46"/>
-    <w:lsdException w:name="Grid Table 2 Accent 3" w:uiPriority="47"/>
-    <w:lsdException w:name="Grid Table 3 Accent 3" w:uiPriority="48"/>
-    <w:lsdException w:name="Grid Table 4 Accent 3" w:uiPriority="49"/>
-    <w:lsdException w:name="Grid Table 5 Dark Accent 3" w:uiPriority="50"/>
-    <w:lsdException w:name="Grid Table 6 Colorful Accent 3" w:uiPriority="51"/>
-    <w:lsdException w:name="Grid Table 7 Colorful Accent 3" w:uiPriority="52"/>
-    <w:lsdException w:name="Grid Table 1 Light Accent 4" w:uiPriority="46"/>
-    <w:lsdException w:name="Grid Table 2 Accent 4" w:uiPriority="47"/>
-    <w:lsdException w:name="Grid Table 3 Accent 4" w:uiPriority="48"/>
-    <w:lsdException w:name="Grid Table 4 Accent 4" w:uiPriority="49"/>
-    <w:lsdException w:name="Grid Table 5 Dark Accent 4" w:uiPriority="50"/>
-    <w:lsdException w:name="Grid Table 6 Colorful Accent 4" w:uiPriority="51"/>
-    <w:lsdException w:name="Grid Table 7 Colorful Accent 4" w:uiPriority="52"/>
-    <w:lsdException w:name="Grid Table 1 Light Accent 5" w:uiPriority="46"/>
-    <w:lsdException w:name="Grid Table 2 Accent 5" w:uiPriority="47"/>
-    <w:lsdException w:name="Grid Table 3 Accent 5" w:uiPriority="48"/>
-    <w:lsdException w:name="Grid Table 4 Accent 5" w:uiPriority="49"/>
-    <w:lsdException w:name="Grid Table 5 Dark Accent 5" w:uiPriority="50"/>
-    <w:lsdException w:name="Grid Table 6 Colorful Accent 5" w:uiPriority="51"/>
-    <w:lsdException w:name="Grid Table 7 Colorful Accent 5" w:uiPriority="52"/>
-    <w:lsdException w:name="Grid Table 1 Light Accent 6" w:uiPriority="46"/>
-    <w:lsdException w:name="Grid Table 2 Accent 6" w:uiPriority="47"/>
-    <w:lsdException w:name="Grid Table 3 Accent 6" w:uiPriority="48"/>
-    <w:lsdException w:name="Grid Table 4 Accent 6" w:uiPriority="49"/>
-    <w:lsdException w:name="Grid Table 5 Dark Accent 6" w:uiPriority="50"/>
-    <w:lsdException w:name="Grid Table 6 Colorful Accent 6" w:uiPriority="51"/>
-    <w:lsdException w:name="Grid Table 7 Colorful Accent 6" w:uiPriority="52"/>
-    <w:lsdException w:name="List Table 1 Light" w:uiPriority="46"/>
-    <w:lsdException w:name="List Table 2" w:uiPriority="47"/>
-    <w:lsdException w:name="List Table 3" w:uiPriority="48"/>
-    <w:lsdException w:name="List Table 4" w:uiPriority="49"/>
-    <w:lsdException w:name="List Table 5 Dark" w:uiPriority="50"/>
-    <w:lsdException w:name="List Table 6 Colorful" w:uiPriority="51"/>
-    <w:lsdException w:name="List Table 7 Colorful" w:uiPriority="52"/>
-    <w:lsdException w:name="List Table 1 Light Accent 1" w:uiPriority="46"/>
-    <w:lsdException w:name="List Table 2 Accent 1" w:uiPriority="47"/>
-    <w:lsdException w:name="List Table 3 Accent 1" w:uiPriority="48"/>
-    <w:lsdException w:name="List Table 4 Accent 1" w:uiPriority="49"/>
-    <w:lsdException w:name="List Table 5 Dark Accent 1" w:uiPriority="50"/>
-    <w:lsdException w:name="List Table 6 Colorful Accent 1" w:uiPriority="51"/>
-    <w:lsdException w:name="List Table 7 Colorful Accent 1" w:uiPriority="52"/>
-    <w:lsdException w:name="List Table 1 Light Accent 2" w:uiPriority="46"/>
-    <w:lsdException w:name="List Table 2 Accent 2" w:uiPriority="47"/>
-    <w:lsdException w:name="List Table 3 Accent 2" w:uiPriority="48"/>
-    <w:lsdException w:name="List Table 4 Accent 2" w:uiPriority="49"/>
-    <w:lsdException w:name="List Table 5 Dark Accent 2" w:uiPriority="50"/>
-    <w:lsdException w:name="List Table 6 Colorful Accent 2" w:uiPriority="51"/>
-    <w:lsdException w:name="List Table 7 Colorful Accent 2" w:uiPriority="52"/>
-    <w:lsdException w:name="List Table 1 Light Accent 3" w:uiPriority="46"/>
-    <w:lsdException w:name="List Table 2 Accent 3" w:uiPriority="47"/>
-    <w:lsdException w:name="List Table 3 Accent 3" w:uiPriority="48"/>
-    <w:lsdException w:name="List Table 4 Accent 3" w:uiPriority="49"/>
-    <w:lsdException w:name="List Table 5 Dark Accent 3" w:uiPriority="50"/>
-    <w:lsdException w:name="List Table 6 Colorful Accent 3" w:uiPriority="51"/>
-    <w:lsdException w:name="List Table 7 Colorful Accent 3" w:uiPriority="52"/>
-    <w:lsdException w:name="List Table 1 Light Accent 4" w:uiPriority="46"/>
-    <w:lsdException w:name="List Table 2 Accent 4" w:uiPriority="47"/>
-    <w:lsdException w:name="List Table 3 Accent 4" w:uiPriority="48"/>
-    <w:lsdException w:name="List Table 4 Accent 4" w:uiPriority="49"/>
-    <w:lsdException w:name="List Table 5 Dark Accent 4" w:uiPriority="50"/>
-    <w:lsdException w:name="List Table 6 Colorful Accent 4" w:uiPriority="51"/>
-    <w:lsdException w:name="List Table 7 Colorful Accent 4" w:uiPriority="52"/>
-    <w:lsdException w:name="List Table 1 Light Accent 5" w:uiPriority="46"/>
-    <w:lsdException w:name="List Table 2 Accent 5" w:uiPriority="47"/>
-    <w:lsdException w:name="List Table 3 Accent 5" w:uiPriority="48"/>
-    <w:lsdException w:name="List Table 4 Accent 5" w:uiPriority="49"/>
-    <w:lsdException w:name="List Table 5 Dark Accent 5" w:uiPriority="50"/>
-    <w:lsdException w:name="List Table 6 Colorful Accent 5" w:uiPriority="51"/>
-    <w:lsdException w:name="List Table 7 Colorful Accent 5" w:uiPriority="52"/>
-    <w:lsdException w:name="List Table 1 Light Accent 6" w:uiPriority="46"/>
-    <w:lsdException w:name="List Table 2 Accent 6" w:uiPriority="47"/>
-    <w:lsdException w:name="List Table 3 Accent 6" w:uiPriority="48"/>
-    <w:lsdException w:name="List Table 4 Accent 6" w:uiPriority="49"/>
-    <w:lsdException w:name="List Table 5 Dark Accent 6" w:uiPriority="50"/>
-    <w:lsdException w:name="List Table 6 Colorful Accent 6" w:uiPriority="51"/>
-    <w:lsdException w:name="List Table 7 Colorful Accent 6" w:uiPriority="52"/>
+  <w:latentStyles w:defLockedState="0" w:defUIPriority="0" w:defSemiHidden="1" w:defUnhideWhenUsed="1" w:defQFormat="0" w:count="267">
+    <w:lsdException w:name="Normal" w:semiHidden="0" w:unhideWhenUsed="0" w:qFormat="1"/>
+    <w:lsdException w:name="heading 1" w:semiHidden="0" w:unhideWhenUsed="0"/>
+    <w:lsdException w:name="heading 2" w:semiHidden="0" w:unhideWhenUsed="0" w:qFormat="1"/>
+    <w:lsdException w:name="heading 3" w:semiHidden="0" w:unhideWhenUsed="0" w:qFormat="1"/>
+    <w:lsdException w:name="heading 4" w:semiHidden="0" w:unhideWhenUsed="0" w:qFormat="1"/>
+    <w:lsdException w:name="heading 5" w:semiHidden="0" w:unhideWhenUsed="0" w:qFormat="1"/>
+    <w:lsdException w:name="heading 6" w:semiHidden="0" w:unhideWhenUsed="0" w:qFormat="1"/>
+    <w:lsdException w:name="heading 7" w:qFormat="1"/>
+    <w:lsdException w:name="heading 8" w:qFormat="1"/>
+    <w:lsdException w:name="heading 9" w:qFormat="1"/>
+    <w:lsdException w:name="caption" w:qFormat="1"/>
+    <w:lsdException w:name="Title" w:qFormat="1"/>
+    <w:lsdException w:name="Subtitle" w:qFormat="1"/>
+    <w:lsdException w:name="Strong" w:qFormat="1"/>
+    <w:lsdException w:name="Emphasis" w:qFormat="1"/>
+    <w:lsdException w:name="Table Grid" w:semiHidden="0" w:unhideWhenUsed="0"/>
+    <w:lsdException w:name="Placeholder Text" w:uiPriority="99" w:unhideWhenUsed="0"/>
+    <w:lsdException w:name="No Spacing" w:uiPriority="1" w:qFormat="1"/>
+    <w:lsdException w:name="Light Shading" w:semiHidden="0" w:uiPriority="60" w:unhideWhenUsed="0"/>
+    <w:lsdException w:name="Light List" w:semiHidden="0" w:uiPriority="61" w:unhideWhenUsed="0"/>
+    <w:lsdException w:name="Light Grid" w:semiHidden="0" w:uiPriority="62" w:unhideWhenUsed="0"/>
+    <w:lsdException w:name="Medium Shading 1" w:semiHidden="0" w:uiPriority="63" w:unhideWhenUsed="0"/>
+    <w:lsdException w:name="Medium Shading 2" w:semiHidden="0" w:uiPriority="64" w:unhideWhenUsed="0"/>
+    <w:lsdException w:name="Medium List 1" w:semiHidden="0" w:uiPriority="65" w:unhideWhenUsed="0"/>
+    <w:lsdException w:name="Medium List 2" w:semiHidden="0" w:uiPriority="66" w:unhideWhenUsed="0"/>
+    <w:lsdException w:name="Medium Grid 1" w:semiHidden="0" w:uiPriority="67" w:unhideWhenUsed="0"/>
+    <w:lsdException w:name="Medium Grid 2" w:semiHidden="0" w:uiPriority="68" w:unhideWhenUsed="0"/>
+    <w:lsdException w:name="Medium Grid 3" w:semiHidden="0" w:uiPriority="69" w:unhideWhenUsed="0"/>
+    <w:lsdException w:name="Dark List" w:semiHidden="0" w:uiPriority="70" w:unhideWhenUsed="0"/>
+    <w:lsdException w:name="Colorful Shading" w:semiHidden="0" w:uiPriority="71" w:unhideWhenUsed="0"/>
+    <w:lsdException w:name="Colorful List" w:semiHidden="0" w:uiPriority="72" w:unhideWhenUsed="0"/>
+    <w:lsdException w:name="Colorful Grid" w:semiHidden="0" w:uiPriority="73" w:unhideWhenUsed="0"/>
+    <w:lsdException w:name="Light Shading Accent 1" w:semiHidden="0" w:uiPriority="60" w:unhideWhenUsed="0"/>
+    <w:lsdException w:name="Light List Accent 1" w:semiHidden="0" w:uiPriority="61" w:unhideWhenUsed="0"/>
+    <w:lsdException w:name="Light Grid Accent 1" w:semiHidden="0" w:uiPriority="62" w:unhideWhenUsed="0"/>
+    <w:lsdException w:name="Medium Shading 1 Accent 1" w:semiHidden="0" w:uiPriority="63" w:unhideWhenUsed="0"/>
+    <w:lsdException w:name="Medium Shading 2 Accent 1" w:semiHidden="0" w:uiPriority="64" w:unhideWhenUsed="0"/>
+    <w:lsdException w:name="Medium List 1 Accent 1" w:semiHidden="0" w:uiPriority="65" w:unhideWhenUsed="0"/>
+    <w:lsdException w:name="Revision" w:uiPriority="99" w:unhideWhenUsed="0"/>
+    <w:lsdException w:name="List Paragraph" w:uiPriority="34" w:qFormat="1"/>
+    <w:lsdException w:name="Quote" w:uiPriority="29" w:qFormat="1"/>
+    <w:lsdException w:name="Intense Quote" w:uiPriority="30" w:qFormat="1"/>
+    <w:lsdException w:name="Medium List 2 Accent 1" w:semiHidden="0" w:uiPriority="66" w:unhideWhenUsed="0"/>
+    <w:lsdException w:name="Medium Grid 1 Accent 1" w:semiHidden="0" w:uiPriority="67" w:unhideWhenUsed="0"/>
+    <w:lsdException w:name="Medium Grid 2 Accent 1" w:semiHidden="0" w:uiPriority="68" w:unhideWhenUsed="0"/>
+    <w:lsdException w:name="Medium Grid 3 Accent 1" w:semiHidden="0" w:uiPriority="69" w:unhideWhenUsed="0"/>
+    <w:lsdException w:name="Dark List Accent 1" w:semiHidden="0" w:uiPriority="70" w:unhideWhenUsed="0"/>
+    <w:lsdException w:name="Colorful Shading Accent 1" w:semiHidden="0" w:uiPriority="71" w:unhideWhenUsed="0"/>
+    <w:lsdException w:name="Colorful List Accent 1" w:semiHidden="0" w:uiPriority="72" w:unhideWhenUsed="0"/>
+    <w:lsdException w:name="Colorful Grid Accent 1" w:semiHidden="0" w:uiPriority="73" w:unhideWhenUsed="0"/>
+    <w:lsdException w:name="Light Shading Accent 2" w:semiHidden="0" w:uiPriority="60" w:unhideWhenUsed="0"/>
+    <w:lsdException w:name="Light List Accent 2" w:semiHidden="0" w:uiPriority="61" w:unhideWhenUsed="0"/>
+    <w:lsdException w:name="Light Grid Accent 2" w:semiHidden="0" w:uiPriority="62" w:unhideWhenUsed="0"/>
+    <w:lsdException w:name="Medium Shading 1 Accent 2" w:semiHidden="0" w:uiPriority="63" w:unhideWhenUsed="0"/>
+    <w:lsdException w:name="Medium Shading 2 Accent 2" w:semiHidden="0" w:uiPriority="64" w:unhideWhenUsed="0"/>
+    <w:lsdException w:name="Medium List 1 Accent 2" w:semiHidden="0" w:uiPriority="65" w:unhideWhenUsed="0"/>
+    <w:lsdException w:name="Medium List 2 Accent 2" w:semiHidden="0" w:uiPriority="66" w:unhideWhenUsed="0"/>
+    <w:lsdException w:name="Medium Grid 1 Accent 2" w:semiHidden="0" w:uiPriority="67" w:unhideWhenUsed="0"/>
+    <w:lsdException w:name="Medium Grid 2 Accent 2" w:semiHidden="0" w:uiPriority="68" w:unhideWhenUsed="0"/>
+    <w:lsdException w:name="Medium Grid 3 Accent 2" w:semiHidden="0" w:uiPriority="69" w:unhideWhenUsed="0"/>
+    <w:lsdException w:name="Dark List Accent 2" w:semiHidden="0" w:uiPriority="70" w:unhideWhenUsed="0"/>
+    <w:lsdException w:name="Colorful Shading Accent 2" w:semiHidden="0" w:uiPriority="71" w:unhideWhenUsed="0"/>
+    <w:lsdException w:name="Colorful List Accent 2" w:semiHidden="0" w:uiPriority="72" w:unhideWhenUsed="0"/>
+    <w:lsdException w:name="Colorful Grid Accent 2" w:semiHidden="0" w:uiPriority="73" w:unhideWhenUsed="0"/>
+    <w:lsdException w:name="Light Shading Accent 3" w:semiHidden="0" w:uiPriority="60" w:unhideWhenUsed="0"/>
+    <w:lsdException w:name="Light List Accent 3" w:semiHidden="0" w:uiPriority="61" w:unhideWhenUsed="0"/>
+    <w:lsdException w:name="Light Grid Accent 3" w:semiHidden="0" w:uiPriority="62" w:unhideWhenUsed="0"/>
+    <w:lsdException w:name="Medium Shading 1 Accent 3" w:semiHidden="0" w:uiPriority="63" w:unhideWhenUsed="0"/>
+    <w:lsdException w:name="Medium Shading 2 Accent 3" w:semiHidden="0" w:uiPriority="64" w:unhideWhenUsed="0"/>
+    <w:lsdException w:name="Medium List 1 Accent 3" w:semiHidden="0" w:uiPriority="65" w:unhideWhenUsed="0"/>
+    <w:lsdException w:name="Medium List 2 Accent 3" w:semiHidden="0" w:uiPriority="66" w:unhideWhenUsed="0"/>
+    <w:lsdException w:name="Medium Grid 1 Accent 3" w:semiHidden="0" w:uiPriority="67" w:unhideWhenUsed="0"/>
+    <w:lsdException w:name="Medium Grid 2 Accent 3" w:semiHidden="0" w:uiPriority="68" w:unhideWhenUsed="0"/>
+    <w:lsdException w:name="Medium Grid 3 Accent 3" w:semiHidden="0" w:uiPriority="69" w:unhideWhenUsed="0"/>
+    <w:lsdException w:name="Dark List Accent 3" w:semiHidden="0" w:uiPriority="70" w:unhideWhenUsed="0"/>
+    <w:lsdException w:name="Colorful Shading Accent 3" w:semiHidden="0" w:uiPriority="71" w:unhideWhenUsed="0"/>
+    <w:lsdException w:name="Colorful List Accent 3" w:semiHidden="0" w:uiPriority="72" w:unhideWhenUsed="0"/>
+    <w:lsdException w:name="Colorful Grid Accent 3" w:semiHidden="0" w:uiPriority="73" w:unhideWhenUsed="0"/>
+    <w:lsdException w:name="Light Shading Accent 4" w:semiHidden="0" w:uiPriority="60" w:unhideWhenUsed="0"/>
+    <w:lsdException w:name="Light List Accent 4" w:semiHidden="0" w:uiPriority="61" w:unhideWhenUsed="0"/>
+    <w:lsdException w:name="Light Grid Accent 4" w:semiHidden="0" w:uiPriority="62" w:unhideWhenUsed="0"/>
+    <w:lsdException w:name="Medium Shading 1 Accent 4" w:semiHidden="0" w:uiPriority="63" w:unhideWhenUsed="0"/>
+    <w:lsdException w:name="Medium Shading 2 Accent 4" w:semiHidden="0" w:uiPriority="64" w:unhideWhenUsed="0"/>
+    <w:lsdException w:name="Medium List 1 Accent 4" w:semiHidden="0" w:uiPriority="65" w:unhideWhenUsed="0"/>
+    <w:lsdException w:name="Medium List 2 Accent 4" w:semiHidden="0" w:uiPriority="66" w:unhideWhenUsed="0"/>
+    <w:lsdException w:name="Medium Grid 1 Accent 4" w:semiHidden="0" w:uiPriority="67" w:unhideWhenUsed="0"/>
+    <w:lsdException w:name="Medium Grid 2 Accent 4" w:semiHidden="0" w:uiPriority="68" w:unhideWhenUsed="0"/>
+    <w:lsdException w:name="Medium Grid 3 Accent 4" w:semiHidden="0" w:uiPriority="69" w:unhideWhenUsed="0"/>
+    <w:lsdException w:name="Dark List Accent 4" w:semiHidden="0" w:uiPriority="70" w:unhideWhenUsed="0"/>
+    <w:lsdException w:name="Colorful Shading Accent 4" w:semiHidden="0" w:uiPriority="71" w:unhideWhenUsed="0"/>
+    <w:lsdException w:name="Colorful List Accent 4" w:semiHidden="0" w:uiPriority="72" w:unhideWhenUsed="0"/>
+    <w:lsdException w:name="Colorful Grid Accent 4" w:semiHidden="0" w:uiPriority="73" w:unhideWhenUsed="0"/>
+    <w:lsdException w:name="Light Shading Accent 5" w:semiHidden="0" w:uiPriority="60" w:unhideWhenUsed="0"/>
+    <w:lsdException w:name="Light List Accent 5" w:semiHidden="0" w:uiPriority="61" w:unhideWhenUsed="0"/>
+    <w:lsdException w:name="Light Grid Accent 5" w:semiHidden="0" w:uiPriority="62" w:unhideWhenUsed="0"/>
+    <w:lsdException w:name="Medium Shading 1 Accent 5" w:semiHidden="0" w:uiPriority="63" w:unhideWhenUsed="0"/>
+    <w:lsdException w:name="Medium Shading 2 Accent 5" w:semiHidden="0" w:uiPriority="64" w:unhideWhenUsed="0"/>
+    <w:lsdException w:name="Medium List 1 Accent 5" w:semiHidden="0" w:uiPriority="65" w:unhideWhenUsed="0"/>
+    <w:lsdException w:name="Medium List 2 Accent 5" w:semiHidden="0" w:uiPriority="66" w:unhideWhenUsed="0"/>
+    <w:lsdException w:name="Medium Grid 1 Accent 5" w:semiHidden="0" w:uiPriority="67" w:unhideWhenUsed="0"/>
+    <w:lsdException w:name="Medium Grid 2 Accent 5" w:semiHidden="0" w:uiPriority="68" w:unhideWhenUsed="0"/>
+    <w:lsdException w:name="Medium Grid 3 Accent 5" w:semiHidden="0" w:uiPriority="69" w:unhideWhenUsed="0"/>
+    <w:lsdException w:name="Dark List Accent 5" w:semiHidden="0" w:uiPriority="70" w:unhideWhenUsed="0"/>
+    <w:lsdException w:name="Colorful Shading Accent 5" w:semiHidden="0" w:uiPriority="71" w:unhideWhenUsed="0"/>
+    <w:lsdException w:name="Colorful List Accent 5" w:semiHidden="0" w:uiPriority="72" w:unhideWhenUsed="0"/>
+    <w:lsdException w:name="Colorful Grid Accent 5" w:semiHidden="0" w:uiPriority="73" w:unhideWhenUsed="0"/>
+    <w:lsdException w:name="Light Shading Accent 6" w:semiHidden="0" w:uiPriority="60" w:unhideWhenUsed="0"/>
+    <w:lsdException w:name="Light List Accent 6" w:semiHidden="0" w:uiPriority="61" w:unhideWhenUsed="0"/>
+    <w:lsdException w:name="Light Grid Accent 6" w:semiHidden="0" w:uiPriority="62" w:unhideWhenUsed="0"/>
+    <w:lsdException w:name="Medium Shading 1 Accent 6" w:semiHidden="0" w:uiPriority="63" w:unhideWhenUsed="0"/>
+    <w:lsdException w:name="Medium Shading 2 Accent 6" w:semiHidden="0" w:uiPriority="64" w:unhideWhenUsed="0"/>
+    <w:lsdException w:name="Medium List 1 Accent 6" w:semiHidden="0" w:uiPriority="65" w:unhideWhenUsed="0"/>
+    <w:lsdException w:name="Medium List 2 Accent 6" w:semiHidden="0" w:uiPriority="66" w:unhideWhenUsed="0"/>
+    <w:lsdException w:name="Medium Grid 1 Accent 6" w:semiHidden="0" w:uiPriority="67" w:unhideWhenUsed="0"/>
+    <w:lsdException w:name="Medium Grid 2 Accent 6" w:semiHidden="0" w:uiPriority="68" w:unhideWhenUsed="0"/>
+    <w:lsdException w:name="Medium Grid 3 Accent 6" w:semiHidden="0" w:uiPriority="69" w:unhideWhenUsed="0"/>
+    <w:lsdException w:name="Dark List Accent 6" w:semiHidden="0" w:uiPriority="70" w:unhideWhenUsed="0"/>
+    <w:lsdException w:name="Colorful Shading Accent 6" w:semiHidden="0" w:uiPriority="71" w:unhideWhenUsed="0"/>
+    <w:lsdException w:name="Colorful List Accent 6" w:semiHidden="0" w:uiPriority="72" w:unhideWhenUsed="0"/>
+    <w:lsdException w:name="Colorful Grid Accent 6" w:semiHidden="0" w:uiPriority="73" w:unhideWhenUsed="0"/>
+    <w:lsdException w:name="Subtle Emphasis" w:uiPriority="19" w:qFormat="1"/>
+    <w:lsdException w:name="Intense Emphasis" w:uiPriority="21" w:qFormat="1"/>
+    <w:lsdException w:name="Subtle Reference" w:uiPriority="31" w:qFormat="1"/>
+    <w:lsdException w:name="Intense Reference" w:uiPriority="32" w:qFormat="1"/>
+    <w:lsdException w:name="Book Title" w:uiPriority="33" w:qFormat="1"/>
+    <w:lsdException w:name="Bibliography" w:uiPriority="37"/>
+    <w:lsdException w:name="TOC Heading" w:uiPriority="39" w:qFormat="1"/>
   </w:latentStyles>
   <w:style w:type="paragraph" w:default="1" w:styleId="Normal">
     <w:name w:val="Normal"/>
@@ -4637,6 +3996,7 @@
     <w:uiPriority w:val="99"/>
     <w:semiHidden/>
     <w:unhideWhenUsed/>
+    <w:qFormat/>
     <w:tblPr>
       <w:tblInd w:w="0" w:type="dxa"/>
       <w:tblCellMar>
@@ -4863,6 +4223,7 @@
     <w:basedOn w:val="TableNormal"/>
     <w:rsid w:val="00937028"/>
     <w:tblPr>
+      <w:tblInd w:w="0" w:type="dxa"/>
       <w:tblBorders>
         <w:top w:val="single" w:sz="4" w:space="0" w:color="auto"/>
         <w:left w:val="single" w:sz="4" w:space="0" w:color="auto"/>
@@ -4871,14 +4232,21 @@
         <w:insideH w:val="single" w:sz="4" w:space="0" w:color="auto"/>
         <w:insideV w:val="single" w:sz="4" w:space="0" w:color="auto"/>
       </w:tblBorders>
+      <w:tblCellMar>
+        <w:top w:w="0" w:type="dxa"/>
+        <w:left w:w="108" w:type="dxa"/>
+        <w:bottom w:w="0" w:type="dxa"/>
+        <w:right w:w="108" w:type="dxa"/>
+      </w:tblCellMar>
     </w:tblPr>
   </w:style>
-  <w:style w:type="table" w:styleId="TableGridLight">
+  <w:style w:type="table" w:customStyle="1" w:styleId="GridTableLight">
     <w:name w:val="Grid Table Light"/>
     <w:basedOn w:val="TableNormal"/>
     <w:uiPriority w:val="40"/>
     <w:rsid w:val="00937028"/>
     <w:tblPr>
+      <w:tblInd w:w="0" w:type="dxa"/>
       <w:tblBorders>
         <w:top w:val="single" w:sz="4" w:space="0" w:color="BFBFBF" w:themeColor="background1" w:themeShade="BF"/>
         <w:left w:val="single" w:sz="4" w:space="0" w:color="BFBFBF" w:themeColor="background1" w:themeShade="BF"/>
@@ -4887,6 +4255,12 @@
         <w:insideH w:val="single" w:sz="4" w:space="0" w:color="BFBFBF" w:themeColor="background1" w:themeShade="BF"/>
         <w:insideV w:val="single" w:sz="4" w:space="0" w:color="BFBFBF" w:themeColor="background1" w:themeShade="BF"/>
       </w:tblBorders>
+      <w:tblCellMar>
+        <w:top w:w="0" w:type="dxa"/>
+        <w:left w:w="108" w:type="dxa"/>
+        <w:bottom w:w="0" w:type="dxa"/>
+        <w:right w:w="108" w:type="dxa"/>
+      </w:tblCellMar>
     </w:tblPr>
   </w:style>
   <w:style w:type="character" w:styleId="Hyperlink">
@@ -5229,7 +4603,7 @@
 </file>
 
 <file path=customXml/itemProps2.xml><?xml version="1.0" encoding="utf-8"?>
-<ds:datastoreItem xmlns:ds="http://schemas.openxmlformats.org/officeDocument/2006/customXml" ds:itemID="{5F9B6A4E-8307-490B-B0E4-1144AEB49F76}">
+<ds:datastoreItem xmlns:ds="http://schemas.openxmlformats.org/officeDocument/2006/customXml" ds:itemID="{DCD90E7C-B528-4DEA-926F-204CDADB81FC}">
   <ds:schemaRefs>
     <ds:schemaRef ds:uri="http://schemas.openxmlformats.org/officeDocument/2006/bibliography"/>
   </ds:schemaRefs>

</xml_diff>

<commit_message>
Minor tweak to resume docx
</commit_message>
<xml_diff>
--- a/files/Ashlin-Allen_resume.docx
+++ b/files/Ashlin-Allen_resume.docx
@@ -275,13 +275,7 @@
               <w:rPr>
                 <w:szCs w:val="22"/>
               </w:rPr>
-              <w:t>beautiful</w:t>
-            </w:r>
-            <w:r>
-              <w:rPr>
-                <w:szCs w:val="22"/>
-              </w:rPr>
-              <w:t>, clean,</w:t>
+              <w:t>beautiful, clean,</w:t>
             </w:r>
             <w:r>
               <w:rPr>
@@ -326,13 +320,7 @@
               <w:rPr>
                 <w:szCs w:val="22"/>
               </w:rPr>
-              <w:t>time I enjoy hiking,</w:t>
-            </w:r>
-            <w:r>
-              <w:rPr>
-                <w:szCs w:val="22"/>
-              </w:rPr>
-              <w:t xml:space="preserve"> music </w:t>
+              <w:t xml:space="preserve">time I enjoy hiking, music </w:t>
             </w:r>
             <w:r>
               <w:rPr>
@@ -2143,7 +2131,23 @@
                 <w:i w:val="0"/>
                 <w:sz w:val="20"/>
               </w:rPr>
-              <w:t xml:space="preserve"> Current (Contract) – Seattle, WA</w:t>
+              <w:t xml:space="preserve"> Current (</w:t>
+            </w:r>
+            <w:r>
+              <w:rPr>
+                <w:i w:val="0"/>
+                <w:sz w:val="20"/>
+              </w:rPr>
+              <w:t>Full Time</w:t>
+            </w:r>
+            <w:bookmarkStart w:id="0" w:name="_GoBack"/>
+            <w:bookmarkEnd w:id="0"/>
+            <w:r>
+              <w:rPr>
+                <w:i w:val="0"/>
+                <w:sz w:val="20"/>
+              </w:rPr>
+              <w:t>) – Seattle, WA</w:t>
             </w:r>
           </w:p>
           <w:p>
@@ -2248,13 +2252,7 @@
               <w:rPr>
                 <w:szCs w:val="22"/>
               </w:rPr>
-              <w:t xml:space="preserve">, </w:t>
-            </w:r>
-            <w:r>
-              <w:rPr>
-                <w:szCs w:val="22"/>
-              </w:rPr>
-              <w:t>AngularJS</w:t>
+              <w:t>, AngularJS</w:t>
             </w:r>
             <w:r>
               <w:rPr>
@@ -2850,21 +2848,7 @@
                         <w:rStyle w:val="Hyperlink"/>
                         <w:szCs w:val="22"/>
                       </w:rPr>
-                      <w:t>http://goo.gl/ZsP</w:t>
-                    </w:r>
-                    <w:r>
-                      <w:rPr>
-                        <w:rStyle w:val="Hyperlink"/>
-                        <w:szCs w:val="22"/>
-                      </w:rPr>
-                      <w:t>h</w:t>
-                    </w:r>
-                    <w:r>
-                      <w:rPr>
-                        <w:rStyle w:val="Hyperlink"/>
-                        <w:szCs w:val="22"/>
-                      </w:rPr>
-                      <w:t>kG</w:t>
+                      <w:t>http://goo.gl/ZsPhkG</w:t>
                     </w:r>
                   </w:hyperlink>
                 </w:p>
@@ -3662,15 +3646,7 @@
               <w:rPr>
                 <w:szCs w:val="22"/>
               </w:rPr>
-              <w:t xml:space="preserve"> and additions to a custom built PHP CMS called NetNinja (created by N</w:t>
-            </w:r>
-            <w:bookmarkStart w:id="0" w:name="_GoBack"/>
-            <w:bookmarkEnd w:id="0"/>
-            <w:r>
-              <w:rPr>
-                <w:szCs w:val="22"/>
-              </w:rPr>
-              <w:t>etStuffers.) This was my first experience with Git.</w:t>
+              <w:t xml:space="preserve"> and additions to a custom built PHP CMS called NetNinja (created by NetStuffers.) This was my first experience with Git.</w:t>
             </w:r>
           </w:p>
         </w:tc>
@@ -5114,7 +5090,7 @@
         <w:noProof/>
         <w:sz w:val="21"/>
       </w:rPr>
-      <w:t>2</w:t>
+      <w:t>1</w:t>
     </w:r>
     <w:r>
       <w:rPr>
@@ -7194,6 +7170,7 @@
     <w:lsdException w:name="HTML Sample" w:semiHidden="1" w:unhideWhenUsed="1"/>
     <w:lsdException w:name="HTML Typewriter" w:semiHidden="1" w:unhideWhenUsed="1"/>
     <w:lsdException w:name="HTML Variable" w:semiHidden="1" w:unhideWhenUsed="1"/>
+    <w:lsdException w:name="Normal Table" w:semiHidden="1" w:unhideWhenUsed="1"/>
     <w:lsdException w:name="annotation subject" w:semiHidden="1" w:unhideWhenUsed="1"/>
     <w:lsdException w:name="No List" w:semiHidden="1" w:unhideWhenUsed="1"/>
     <w:lsdException w:name="Outline List 1" w:semiHidden="1" w:unhideWhenUsed="1"/>
@@ -7240,7 +7217,9 @@
     <w:lsdException w:name="Table Subtle 2" w:semiHidden="1" w:unhideWhenUsed="1"/>
     <w:lsdException w:name="Table Web 1" w:semiHidden="1" w:unhideWhenUsed="1"/>
     <w:lsdException w:name="Table Web 2" w:semiHidden="1" w:unhideWhenUsed="1"/>
+    <w:lsdException w:name="Table Web 3" w:semiHidden="1" w:unhideWhenUsed="1"/>
     <w:lsdException w:name="Balloon Text" w:semiHidden="1" w:unhideWhenUsed="1"/>
+    <w:lsdException w:name="Table Theme" w:semiHidden="1" w:unhideWhenUsed="1"/>
     <w:lsdException w:name="Placeholder Text" w:semiHidden="1" w:uiPriority="99"/>
     <w:lsdException w:name="No Spacing" w:semiHidden="1" w:uiPriority="1" w:unhideWhenUsed="1" w:qFormat="1"/>
     <w:lsdException w:name="Light Shading" w:uiPriority="60"/>
@@ -7582,6 +7561,7 @@
   <w:style w:type="character" w:default="1" w:styleId="DefaultParagraphFont">
     <w:name w:val="Default Paragraph Font"/>
     <w:uiPriority w:val="1"/>
+    <w:semiHidden/>
     <w:unhideWhenUsed/>
   </w:style>
   <w:style w:type="table" w:default="1" w:styleId="TableNormal">
@@ -8181,7 +8161,7 @@
 </file>
 
 <file path=customXml/itemProps2.xml><?xml version="1.0" encoding="utf-8"?>
-<ds:datastoreItem xmlns:ds="http://schemas.openxmlformats.org/officeDocument/2006/customXml" ds:itemID="{68D28AA1-5FF1-46B5-B5E9-7CA2D9025697}">
+<ds:datastoreItem xmlns:ds="http://schemas.openxmlformats.org/officeDocument/2006/customXml" ds:itemID="{9381E5EC-927B-4D61-A3F9-D8BFC7D5EF62}">
   <ds:schemaRefs>
     <ds:schemaRef ds:uri="http://schemas.openxmlformats.org/officeDocument/2006/bibliography"/>
   </ds:schemaRefs>

</xml_diff>

<commit_message>
Minor tweaks to resume docx
</commit_message>
<xml_diff>
--- a/files/Ashlin-Allen_resume.docx
+++ b/files/Ashlin-Allen_resume.docx
@@ -837,6 +837,7 @@
           <w:p>
             <w:pPr>
               <w:spacing w:before="0" w:after="120"/>
+              <w:jc w:val="left"/>
             </w:pPr>
             <w:hyperlink r:id="rId17" w:history="1">
               <w:r>
@@ -879,6 +880,9 @@
             </w:r>
             <w:r>
               <w:t xml:space="preserve"> and SUITCSS. </w:t>
+            </w:r>
+            <w:r>
+              <w:br/>
             </w:r>
             <w:hyperlink r:id="rId18" w:history="1">
               <w:r>
@@ -892,6 +896,7 @@
           <w:p>
             <w:pPr>
               <w:spacing w:before="0" w:after="360"/>
+              <w:jc w:val="left"/>
               <w:rPr>
                 <w:szCs w:val="22"/>
               </w:rPr>
@@ -928,6 +933,9 @@
             </w:r>
             <w:r>
               <w:t xml:space="preserve">r Explorer/Visual Studio 2015. </w:t>
+            </w:r>
+            <w:r>
+              <w:br/>
             </w:r>
             <w:hyperlink r:id="rId20" w:history="1">
               <w:r>
@@ -1977,7 +1985,6 @@
                 <w:sz w:val="24"/>
                 <w:szCs w:val="24"/>
               </w:rPr>
-              <w:lastRenderedPageBreak/>
               <w:t>Professional Experience</w:t>
             </w:r>
           </w:p>
@@ -2140,8 +2147,6 @@
               </w:rPr>
               <w:t>Full Time</w:t>
             </w:r>
-            <w:bookmarkStart w:id="0" w:name="_GoBack"/>
-            <w:bookmarkEnd w:id="0"/>
             <w:r>
               <w:rPr>
                 <w:i w:val="0"/>
@@ -2815,13 +2820,14 @@
               <w:tblLook w:val="04A0" w:firstRow="1" w:lastRow="0" w:firstColumn="1" w:lastColumn="0" w:noHBand="0" w:noVBand="1"/>
             </w:tblPr>
             <w:tblGrid>
-              <w:gridCol w:w="3317"/>
-              <w:gridCol w:w="7089"/>
+              <w:gridCol w:w="3072"/>
+              <w:gridCol w:w="3123"/>
+              <w:gridCol w:w="4226"/>
             </w:tblGrid>
             <w:tr>
               <w:tc>
                 <w:tcPr>
-                  <w:tcW w:w="3317" w:type="dxa"/>
+                  <w:tcW w:w="3072" w:type="dxa"/>
                   <w:tcMar>
                     <w:left w:w="0" w:type="dxa"/>
                     <w:right w:w="0" w:type="dxa"/>
@@ -2905,7 +2911,7 @@
               </w:tc>
               <w:tc>
                 <w:tcPr>
-                  <w:tcW w:w="7089" w:type="dxa"/>
+                  <w:tcW w:w="3123" w:type="dxa"/>
                   <w:tcMar>
                     <w:left w:w="0" w:type="dxa"/>
                     <w:right w:w="0" w:type="dxa"/>
@@ -2948,7 +2954,10 @@
                     <w:ind w:left="576" w:hanging="216"/>
                     <w:jc w:val="left"/>
                     <w:rPr>
+                      <w:rStyle w:val="Hyperlink"/>
+                      <w:color w:val="auto"/>
                       <w:szCs w:val="22"/>
+                      <w:u w:val="none"/>
                     </w:rPr>
                   </w:pPr>
                   <w:hyperlink r:id="rId28" w:history="1">
@@ -2960,6 +2969,92 @@
                       <w:t>http://goo.gl/8I2oBp</w:t>
                     </w:r>
                   </w:hyperlink>
+                </w:p>
+                <w:p>
+                  <w:pPr>
+                    <w:pStyle w:val="Achievement"/>
+                    <w:keepLines/>
+                    <w:numPr>
+                      <w:ilvl w:val="0"/>
+                      <w:numId w:val="42"/>
+                    </w:numPr>
+                    <w:spacing w:before="0" w:after="0"/>
+                    <w:ind w:left="576" w:hanging="216"/>
+                    <w:jc w:val="left"/>
+                    <w:rPr>
+                      <w:szCs w:val="22"/>
+                    </w:rPr>
+                  </w:pPr>
+                  <w:hyperlink r:id="rId29" w:history="1">
+                    <w:r>
+                      <w:rPr>
+                        <w:rStyle w:val="Hyperlink"/>
+                        <w:szCs w:val="22"/>
+                      </w:rPr>
+                      <w:t>http://goo.gl/kwdrmq</w:t>
+                    </w:r>
+                  </w:hyperlink>
+                  <w:r>
+                    <w:rPr>
+                      <w:szCs w:val="22"/>
+                    </w:rPr>
+                    <w:t xml:space="preserve"> </w:t>
+                  </w:r>
+                </w:p>
+              </w:tc>
+              <w:tc>
+                <w:tcPr>
+                  <w:tcW w:w="4226" w:type="dxa"/>
+                </w:tcPr>
+                <w:p>
+                  <w:pPr>
+                    <w:pStyle w:val="Achievement"/>
+                    <w:keepLines/>
+                    <w:numPr>
+                      <w:ilvl w:val="0"/>
+                      <w:numId w:val="42"/>
+                    </w:numPr>
+                    <w:spacing w:before="0" w:after="0"/>
+                    <w:ind w:left="576" w:hanging="216"/>
+                    <w:jc w:val="left"/>
+                  </w:pPr>
+                  <w:hyperlink r:id="rId30" w:history="1">
+                    <w:r>
+                      <w:rPr>
+                        <w:rStyle w:val="Hyperlink"/>
+                      </w:rPr>
+                      <w:t>http://goo.gl/ojyEIU</w:t>
+                    </w:r>
+                  </w:hyperlink>
+                  <w:r>
+                    <w:t xml:space="preserve"> </w:t>
+                  </w:r>
+                </w:p>
+                <w:p>
+                  <w:pPr>
+                    <w:pStyle w:val="Achievement"/>
+                    <w:keepLines/>
+                    <w:numPr>
+                      <w:ilvl w:val="0"/>
+                      <w:numId w:val="42"/>
+                    </w:numPr>
+                    <w:spacing w:before="0" w:after="0"/>
+                    <w:ind w:left="576" w:hanging="216"/>
+                    <w:jc w:val="left"/>
+                  </w:pPr>
+                  <w:hyperlink r:id="rId31" w:history="1">
+                    <w:r>
+                      <w:rPr>
+                        <w:rStyle w:val="Hyperlink"/>
+                      </w:rPr>
+                      <w:t>http://goo.gl/20T7Ey</w:t>
+                    </w:r>
+                  </w:hyperlink>
+                  <w:r>
+                    <w:t xml:space="preserve"> </w:t>
+                  </w:r>
+                  <w:bookmarkStart w:id="0" w:name="_GoBack"/>
+                  <w:bookmarkEnd w:id="0"/>
                 </w:p>
               </w:tc>
             </w:tr>
@@ -3049,7 +3144,7 @@
               </w:rPr>
               <w:t xml:space="preserve"> (</w:t>
             </w:r>
-            <w:hyperlink r:id="rId29" w:history="1">
+            <w:hyperlink r:id="rId32" w:history="1">
               <w:r>
                 <w:rPr>
                   <w:rStyle w:val="Hyperlink"/>
@@ -3236,7 +3331,7 @@
               </w:rPr>
               <w:t xml:space="preserve">by </w:t>
             </w:r>
-            <w:hyperlink r:id="rId30" w:history="1">
+            <w:hyperlink r:id="rId33" w:history="1">
               <w:r>
                 <w:rPr>
                   <w:rStyle w:val="Hyperlink"/>
@@ -3251,7 +3346,7 @@
               </w:rPr>
               <w:t xml:space="preserve"> and </w:t>
             </w:r>
-            <w:hyperlink r:id="rId31" w:history="1">
+            <w:hyperlink r:id="rId34" w:history="1">
               <w:r>
                 <w:rPr>
                   <w:rStyle w:val="Hyperlink"/>
@@ -3943,7 +4038,7 @@
               </w:rPr>
               <w:t xml:space="preserve"> </w:t>
             </w:r>
-            <w:hyperlink r:id="rId32" w:history="1">
+            <w:hyperlink r:id="rId35" w:history="1">
               <w:r>
                 <w:rPr>
                   <w:rStyle w:val="Hyperlink"/>
@@ -3982,7 +4077,7 @@
               </w:rPr>
               <w:t xml:space="preserve"> </w:t>
             </w:r>
-            <w:hyperlink r:id="rId33" w:history="1">
+            <w:hyperlink r:id="rId36" w:history="1">
               <w:r>
                 <w:rPr>
                   <w:rStyle w:val="Hyperlink"/>
@@ -4047,7 +4142,7 @@
                 <w:szCs w:val="22"/>
               </w:rPr>
             </w:pPr>
-            <w:hyperlink r:id="rId34" w:history="1">
+            <w:hyperlink r:id="rId37" w:history="1">
               <w:r>
                 <w:rPr>
                   <w:rStyle w:val="Hyperlink"/>
@@ -4071,7 +4166,7 @@
                 <w:szCs w:val="22"/>
               </w:rPr>
             </w:pPr>
-            <w:hyperlink r:id="rId35" w:history="1">
+            <w:hyperlink r:id="rId38" w:history="1">
               <w:r>
                 <w:rPr>
                   <w:rStyle w:val="Hyperlink"/>
@@ -4394,7 +4489,7 @@
               </w:rPr>
               <w:t xml:space="preserve"> </w:t>
             </w:r>
-            <w:hyperlink r:id="rId36" w:history="1">
+            <w:hyperlink r:id="rId39" w:history="1">
               <w:r>
                 <w:rPr>
                   <w:rStyle w:val="Hyperlink"/>
@@ -4459,7 +4554,7 @@
                 <w:szCs w:val="22"/>
               </w:rPr>
             </w:pPr>
-            <w:hyperlink r:id="rId37" w:history="1">
+            <w:hyperlink r:id="rId40" w:history="1">
               <w:r>
                 <w:rPr>
                   <w:rStyle w:val="Hyperlink"/>
@@ -4938,7 +5033,7 @@
               </w:rPr>
               <w:t xml:space="preserve"> </w:t>
             </w:r>
-            <w:hyperlink r:id="rId38" w:history="1">
+            <w:hyperlink r:id="rId41" w:history="1">
               <w:r>
                 <w:rPr>
                   <w:rStyle w:val="Hyperlink"/>
@@ -4947,7 +5042,7 @@
                 <w:t>http://goo.gl/128ll0</w:t>
               </w:r>
             </w:hyperlink>
-            <w:hyperlink r:id="rId39" w:history="1"/>
+            <w:hyperlink r:id="rId42" w:history="1"/>
             <w:r>
               <w:rPr>
                 <w:szCs w:val="22"/>
@@ -5006,7 +5101,7 @@
                 <w:szCs w:val="18"/>
               </w:rPr>
             </w:pPr>
-            <w:hyperlink r:id="rId40" w:history="1">
+            <w:hyperlink r:id="rId43" w:history="1">
               <w:r>
                 <w:rPr>
                   <w:rStyle w:val="Hyperlink"/>
@@ -5028,7 +5123,7 @@
       </w:pPr>
     </w:p>
     <w:sectPr>
-      <w:footerReference w:type="default" r:id="rId41"/>
+      <w:footerReference w:type="default" r:id="rId44"/>
       <w:pgSz w:w="12240" w:h="15840"/>
       <w:pgMar w:top="720" w:right="720" w:bottom="720" w:left="720" w:header="965" w:footer="288" w:gutter="0"/>
       <w:cols w:space="720"/>
@@ -8161,7 +8256,7 @@
 </file>
 
 <file path=customXml/itemProps2.xml><?xml version="1.0" encoding="utf-8"?>
-<ds:datastoreItem xmlns:ds="http://schemas.openxmlformats.org/officeDocument/2006/customXml" ds:itemID="{9381E5EC-927B-4D61-A3F9-D8BFC7D5EF62}">
+<ds:datastoreItem xmlns:ds="http://schemas.openxmlformats.org/officeDocument/2006/customXml" ds:itemID="{68EB45B6-BE81-48E7-9F58-B4DB8C59B967}">
   <ds:schemaRefs>
     <ds:schemaRef ds:uri="http://schemas.openxmlformats.org/officeDocument/2006/bibliography"/>
   </ds:schemaRefs>

</xml_diff>